<commit_message>
add rules for error generations in sql code
</commit_message>
<xml_diff>
--- a/Правила работы и настройки системы.docx
+++ b/Правила работы и настройки системы.docx
@@ -1,10 +1,10 @@
 
 <file path=word/document.xml><?xml version="1.0" encoding="utf-8"?>
-<w:document xmlns:wpc="http://schemas.microsoft.com/office/word/2010/wordprocessingCanvas" xmlns:mc="http://schemas.openxmlformats.org/markup-compatibility/2006" xmlns:o="urn:schemas-microsoft-com:office:office" xmlns:r="http://schemas.openxmlformats.org/officeDocument/2006/relationships" xmlns:m="http://schemas.openxmlformats.org/officeDocument/2006/math" xmlns:v="urn:schemas-microsoft-com:vml" xmlns:wp14="http://schemas.microsoft.com/office/word/2010/wordprocessingDrawing" xmlns:wp="http://schemas.openxmlformats.org/drawingml/2006/wordprocessingDrawing" xmlns:w10="urn:schemas-microsoft-com:office:word" xmlns:w="http://schemas.openxmlformats.org/wordprocessingml/2006/main" xmlns:w14="http://schemas.microsoft.com/office/word/2010/wordml" xmlns:w15="http://schemas.microsoft.com/office/word/2012/wordml" xmlns:wpg="http://schemas.microsoft.com/office/word/2010/wordprocessingGroup" xmlns:wpi="http://schemas.microsoft.com/office/word/2010/wordprocessingInk" xmlns:wne="http://schemas.microsoft.com/office/word/2006/wordml" xmlns:wps="http://schemas.microsoft.com/office/word/2010/wordprocessingShape" mc:Ignorable="w14 w15 wp14">
+<w:document xmlns:wpc="http://schemas.microsoft.com/office/word/2010/wordprocessingCanvas" xmlns:cx="http://schemas.microsoft.com/office/drawing/2014/chartex" xmlns:cx1="http://schemas.microsoft.com/office/drawing/2015/9/8/chartex" xmlns:cx2="http://schemas.microsoft.com/office/drawing/2015/10/21/chartex" xmlns:mc="http://schemas.openxmlformats.org/markup-compatibility/2006" xmlns:o="urn:schemas-microsoft-com:office:office" xmlns:r="http://schemas.openxmlformats.org/officeDocument/2006/relationships" xmlns:m="http://schemas.openxmlformats.org/officeDocument/2006/math" xmlns:v="urn:schemas-microsoft-com:vml" xmlns:wp14="http://schemas.microsoft.com/office/word/2010/wordprocessingDrawing" xmlns:wp="http://schemas.openxmlformats.org/drawingml/2006/wordprocessingDrawing" xmlns:w10="urn:schemas-microsoft-com:office:word" xmlns:w="http://schemas.openxmlformats.org/wordprocessingml/2006/main" xmlns:w14="http://schemas.microsoft.com/office/word/2010/wordml" xmlns:w15="http://schemas.microsoft.com/office/word/2012/wordml" xmlns:w16se="http://schemas.microsoft.com/office/word/2015/wordml/symex" xmlns:wpg="http://schemas.microsoft.com/office/word/2010/wordprocessingGroup" xmlns:wpi="http://schemas.microsoft.com/office/word/2010/wordprocessingInk" xmlns:wne="http://schemas.microsoft.com/office/word/2006/wordml" xmlns:wps="http://schemas.microsoft.com/office/word/2010/wordprocessingShape" mc:Ignorable="w14 w15 w16se wp14">
   <w:body>
     <w:p>
       <w:pPr>
-        <w:pStyle w:val="1"/>
+        <w:pStyle w:val="Heading1"/>
       </w:pPr>
       <w:r>
         <w:t>Правила именования объектов</w:t>
@@ -12,7 +12,7 @@
     </w:p>
     <w:p>
       <w:pPr>
-        <w:pStyle w:val="2"/>
+        <w:pStyle w:val="Heading2"/>
       </w:pPr>
       <w:r>
         <w:t>Процедуры</w:t>
@@ -20,7 +20,7 @@
     </w:p>
     <w:p>
       <w:pPr>
-        <w:pStyle w:val="3"/>
+        <w:pStyle w:val="Heading3"/>
       </w:pPr>
       <w:r>
         <w:t>Процедуры вставки</w:t>
@@ -68,7 +68,7 @@
     </w:p>
     <w:p>
       <w:pPr>
-        <w:pStyle w:val="3"/>
+        <w:pStyle w:val="Heading3"/>
       </w:pPr>
       <w:r>
         <w:t>Процедуры редактирования</w:t>
@@ -116,7 +116,7 @@
     </w:p>
     <w:p>
       <w:pPr>
-        <w:pStyle w:val="3"/>
+        <w:pStyle w:val="Heading3"/>
       </w:pPr>
       <w:r>
         <w:t>Процедуры удаления</w:t>
@@ -164,7 +164,7 @@
     </w:p>
     <w:p>
       <w:pPr>
-        <w:pStyle w:val="3"/>
+        <w:pStyle w:val="Heading3"/>
       </w:pPr>
       <w:r>
         <w:t>Процедура вычитки</w:t>
@@ -209,7 +209,7 @@
     </w:p>
     <w:p>
       <w:pPr>
-        <w:pStyle w:val="3"/>
+        <w:pStyle w:val="Heading3"/>
         <w:rPr>
           <w:lang w:val="uk-UA"/>
         </w:rPr>
@@ -334,7 +334,7 @@
     </w:p>
     <w:p>
       <w:pPr>
-        <w:pStyle w:val="2"/>
+        <w:pStyle w:val="Heading2"/>
       </w:pPr>
       <w:r>
         <w:t>Представления</w:t>
@@ -342,7 +342,7 @@
     </w:p>
     <w:p>
       <w:pPr>
-        <w:pStyle w:val="a0"/>
+        <w:pStyle w:val="ListParagraph"/>
         <w:ind w:left="360"/>
       </w:pPr>
       <w:r>
@@ -354,13 +354,13 @@
     </w:p>
     <w:p>
       <w:pPr>
-        <w:pStyle w:val="a0"/>
+        <w:pStyle w:val="ListParagraph"/>
         <w:ind w:left="360"/>
       </w:pPr>
     </w:p>
     <w:p>
       <w:pPr>
-        <w:pStyle w:val="a0"/>
+        <w:pStyle w:val="ListParagraph"/>
         <w:ind w:left="360"/>
       </w:pPr>
       <w:r>
@@ -385,7 +385,7 @@
     </w:p>
     <w:p>
       <w:pPr>
-        <w:pStyle w:val="a0"/>
+        <w:pStyle w:val="ListParagraph"/>
         <w:ind w:left="360"/>
       </w:pPr>
       <w:r>
@@ -402,7 +402,7 @@
     </w:p>
     <w:p>
       <w:pPr>
-        <w:pStyle w:val="a0"/>
+        <w:pStyle w:val="ListParagraph"/>
         <w:ind w:left="360"/>
       </w:pPr>
       <w:r>
@@ -414,7 +414,7 @@
     </w:p>
     <w:p>
       <w:pPr>
-        <w:pStyle w:val="a0"/>
+        <w:pStyle w:val="ListParagraph"/>
         <w:ind w:left="360"/>
       </w:pPr>
       <w:r>
@@ -423,7 +423,7 @@
     </w:p>
     <w:p>
       <w:pPr>
-        <w:pStyle w:val="a0"/>
+        <w:pStyle w:val="ListParagraph"/>
         <w:ind w:left="360"/>
       </w:pPr>
       <w:r>
@@ -448,7 +448,7 @@
     </w:p>
     <w:p>
       <w:pPr>
-        <w:pStyle w:val="2"/>
+        <w:pStyle w:val="Heading2"/>
       </w:pPr>
       <w:proofErr w:type="spellStart"/>
       <w:r>
@@ -461,7 +461,7 @@
     </w:p>
     <w:p>
       <w:pPr>
-        <w:pStyle w:val="a0"/>
+        <w:pStyle w:val="ListParagraph"/>
         <w:ind w:left="360"/>
       </w:pPr>
       <w:proofErr w:type="spellStart"/>
@@ -494,7 +494,7 @@
     </w:p>
     <w:p>
       <w:pPr>
-        <w:pStyle w:val="1"/>
+        <w:pStyle w:val="Heading1"/>
       </w:pPr>
       <w:r>
         <w:t>Типы данных</w:t>
@@ -502,7 +502,7 @@
     </w:p>
     <w:p>
       <w:pPr>
-        <w:pStyle w:val="2"/>
+        <w:pStyle w:val="Heading2"/>
       </w:pPr>
       <w:proofErr w:type="spellStart"/>
       <w:r>
@@ -512,7 +512,7 @@
     </w:p>
     <w:p>
       <w:pPr>
-        <w:pStyle w:val="a0"/>
+        <w:pStyle w:val="ListParagraph"/>
         <w:ind w:left="360"/>
       </w:pPr>
       <w:r>
@@ -584,13 +584,13 @@
     </w:p>
     <w:p>
       <w:pPr>
-        <w:pStyle w:val="a0"/>
+        <w:pStyle w:val="ListParagraph"/>
         <w:ind w:left="360"/>
       </w:pPr>
     </w:p>
     <w:p>
       <w:pPr>
-        <w:pStyle w:val="a0"/>
+        <w:pStyle w:val="ListParagraph"/>
         <w:ind w:left="360"/>
       </w:pPr>
       <w:r>
@@ -885,7 +885,7 @@
     </w:p>
     <w:p>
       <w:pPr>
-        <w:pStyle w:val="a0"/>
+        <w:pStyle w:val="ListParagraph"/>
         <w:ind w:left="360"/>
         <w:rPr>
           <w:lang w:val="uk-UA"/>
@@ -894,7 +894,7 @@
     </w:p>
     <w:p>
       <w:pPr>
-        <w:pStyle w:val="2"/>
+        <w:pStyle w:val="Heading2"/>
       </w:pPr>
       <w:proofErr w:type="spellStart"/>
       <w:r>
@@ -905,7 +905,7 @@
     </w:p>
     <w:p>
       <w:pPr>
-        <w:pStyle w:val="a0"/>
+        <w:pStyle w:val="ListParagraph"/>
         <w:ind w:left="360"/>
       </w:pPr>
       <w:r>
@@ -944,7 +944,7 @@
     </w:p>
     <w:p>
       <w:pPr>
-        <w:pStyle w:val="1"/>
+        <w:pStyle w:val="Heading1"/>
       </w:pPr>
       <w:r>
         <w:t xml:space="preserve">Работа с </w:t>
@@ -1289,6 +1289,7 @@
         <w:t>dbo</w:t>
       </w:r>
       <w:proofErr w:type="spellEnd"/>
+      <w:proofErr w:type="gramStart"/>
       <w:r>
         <w:rPr>
           <w:rFonts w:ascii="Consolas" w:hAnsi="Consolas" w:cs="Consolas"/>
@@ -1298,7 +1299,6 @@
         </w:rPr>
         <w:t>]</w:t>
       </w:r>
-      <w:proofErr w:type="gramStart"/>
       <w:r>
         <w:rPr>
           <w:rFonts w:ascii="Consolas" w:hAnsi="Consolas" w:cs="Consolas"/>
@@ -1543,7 +1543,586 @@
     </w:p>
     <w:p>
       <w:pPr>
-        <w:pStyle w:val="1"/>
+        <w:pStyle w:val="Heading1"/>
+      </w:pPr>
+      <w:r>
+        <w:rPr>
+          <w:lang w:val="uk-UA"/>
+        </w:rPr>
+        <w:t>Правила</w:t>
+      </w:r>
+      <w:r>
+        <w:t xml:space="preserve"> генерации пользовательских сообщение об ошибках</w:t>
+      </w:r>
+    </w:p>
+    <w:p>
+      <w:r>
+        <w:t xml:space="preserve">Для генерации пользовательского сообщения об ошибке необходимо использовать метод </w:t>
+      </w:r>
+      <w:r>
+        <w:rPr>
+          <w:lang w:val="en-US"/>
+        </w:rPr>
+        <w:t>THROW</w:t>
+      </w:r>
+      <w:r>
+        <w:t>.</w:t>
+      </w:r>
+    </w:p>
+    <w:p>
+      <w:pPr>
+        <w:rPr>
+          <w:lang w:val="uk-UA"/>
+        </w:rPr>
+      </w:pPr>
+      <w:r>
+        <w:t xml:space="preserve">Использовать </w:t>
+      </w:r>
+      <w:r>
+        <w:rPr>
+          <w:lang w:val="en-US"/>
+        </w:rPr>
+        <w:t xml:space="preserve">RAISERROR </w:t>
+      </w:r>
+      <w:proofErr w:type="spellStart"/>
+      <w:r>
+        <w:rPr>
+          <w:lang w:val="uk-UA"/>
+        </w:rPr>
+        <w:t>запрещено</w:t>
+      </w:r>
+      <w:proofErr w:type="spellEnd"/>
+      <w:r>
+        <w:rPr>
+          <w:lang w:val="uk-UA"/>
+        </w:rPr>
+        <w:t>.</w:t>
+      </w:r>
+    </w:p>
+    <w:p>
+      <w:pPr>
+        <w:rPr>
+          <w:lang w:val="uk-UA"/>
+        </w:rPr>
+      </w:pPr>
+    </w:p>
+    <w:p>
+      <w:r>
+        <w:rPr>
+          <w:lang w:val="uk-UA"/>
+        </w:rPr>
+        <w:t>Пример</w:t>
+      </w:r>
+      <w:r>
+        <w:t>ы.</w:t>
+      </w:r>
+    </w:p>
+    <w:p>
+      <w:r>
+        <w:t>Простое статическое сообщение:</w:t>
+      </w:r>
+    </w:p>
+    <w:p>
+      <w:pPr>
+        <w:autoSpaceDE w:val="0"/>
+        <w:autoSpaceDN w:val="0"/>
+        <w:adjustRightInd w:val="0"/>
+        <w:spacing w:after="0" w:line="240" w:lineRule="auto"/>
+        <w:rPr>
+          <w:rFonts w:ascii="Consolas" w:hAnsi="Consolas" w:cs="Consolas"/>
+          <w:color w:val="808080"/>
+          <w:sz w:val="19"/>
+          <w:szCs w:val="19"/>
+          <w:lang w:val="uk-UA"/>
+        </w:rPr>
+      </w:pPr>
+      <w:r>
+        <w:rPr>
+          <w:rFonts w:ascii="Consolas" w:hAnsi="Consolas" w:cs="Consolas"/>
+          <w:color w:val="0000FF"/>
+          <w:sz w:val="19"/>
+          <w:szCs w:val="19"/>
+          <w:lang w:val="uk-UA"/>
+        </w:rPr>
+        <w:t>THROW</w:t>
+      </w:r>
+      <w:r>
+        <w:rPr>
+          <w:rFonts w:ascii="Consolas" w:hAnsi="Consolas" w:cs="Consolas"/>
+          <w:sz w:val="19"/>
+          <w:szCs w:val="19"/>
+          <w:lang w:val="uk-UA"/>
+        </w:rPr>
+        <w:t xml:space="preserve"> 60001</w:t>
+      </w:r>
+      <w:r>
+        <w:rPr>
+          <w:rFonts w:ascii="Consolas" w:hAnsi="Consolas" w:cs="Consolas"/>
+          <w:color w:val="808080"/>
+          <w:sz w:val="19"/>
+          <w:szCs w:val="19"/>
+          <w:lang w:val="uk-UA"/>
+        </w:rPr>
+        <w:t>,</w:t>
+      </w:r>
+      <w:r>
+        <w:rPr>
+          <w:rFonts w:ascii="Consolas" w:hAnsi="Consolas" w:cs="Consolas"/>
+          <w:sz w:val="19"/>
+          <w:szCs w:val="19"/>
+          <w:lang w:val="uk-UA"/>
+        </w:rPr>
+        <w:t xml:space="preserve"> </w:t>
+      </w:r>
+      <w:r>
+        <w:rPr>
+          <w:rFonts w:ascii="Consolas" w:hAnsi="Consolas" w:cs="Consolas"/>
+          <w:color w:val="FF0000"/>
+          <w:sz w:val="19"/>
+          <w:szCs w:val="19"/>
+          <w:lang w:val="uk-UA"/>
+        </w:rPr>
+        <w:t xml:space="preserve">N'LENGTH </w:t>
+      </w:r>
+      <w:proofErr w:type="spellStart"/>
+      <w:r>
+        <w:rPr>
+          <w:rFonts w:ascii="Consolas" w:hAnsi="Consolas" w:cs="Consolas"/>
+          <w:color w:val="FF0000"/>
+          <w:sz w:val="19"/>
+          <w:szCs w:val="19"/>
+          <w:lang w:val="uk-UA"/>
+        </w:rPr>
+        <w:t>param</w:t>
+      </w:r>
+      <w:proofErr w:type="spellEnd"/>
+      <w:r>
+        <w:rPr>
+          <w:rFonts w:ascii="Consolas" w:hAnsi="Consolas" w:cs="Consolas"/>
+          <w:color w:val="FF0000"/>
+          <w:sz w:val="19"/>
+          <w:szCs w:val="19"/>
+          <w:lang w:val="uk-UA"/>
+        </w:rPr>
+        <w:t xml:space="preserve"> </w:t>
+      </w:r>
+      <w:proofErr w:type="spellStart"/>
+      <w:r>
+        <w:rPr>
+          <w:rFonts w:ascii="Consolas" w:hAnsi="Consolas" w:cs="Consolas"/>
+          <w:color w:val="FF0000"/>
+          <w:sz w:val="19"/>
+          <w:szCs w:val="19"/>
+          <w:lang w:val="uk-UA"/>
+        </w:rPr>
+        <w:t>required</w:t>
+      </w:r>
+      <w:proofErr w:type="spellEnd"/>
+      <w:r>
+        <w:rPr>
+          <w:rFonts w:ascii="Consolas" w:hAnsi="Consolas" w:cs="Consolas"/>
+          <w:color w:val="FF0000"/>
+          <w:sz w:val="19"/>
+          <w:szCs w:val="19"/>
+          <w:lang w:val="uk-UA"/>
+        </w:rPr>
+        <w:t>'</w:t>
+      </w:r>
+      <w:r>
+        <w:rPr>
+          <w:rFonts w:ascii="Consolas" w:hAnsi="Consolas" w:cs="Consolas"/>
+          <w:color w:val="808080"/>
+          <w:sz w:val="19"/>
+          <w:szCs w:val="19"/>
+          <w:lang w:val="uk-UA"/>
+        </w:rPr>
+        <w:t>,</w:t>
+      </w:r>
+      <w:r>
+        <w:rPr>
+          <w:rFonts w:ascii="Consolas" w:hAnsi="Consolas" w:cs="Consolas"/>
+          <w:sz w:val="19"/>
+          <w:szCs w:val="19"/>
+          <w:lang w:val="uk-UA"/>
+        </w:rPr>
+        <w:t xml:space="preserve"> 1</w:t>
+      </w:r>
+      <w:r>
+        <w:rPr>
+          <w:rFonts w:ascii="Consolas" w:hAnsi="Consolas" w:cs="Consolas"/>
+          <w:color w:val="808080"/>
+          <w:sz w:val="19"/>
+          <w:szCs w:val="19"/>
+          <w:lang w:val="uk-UA"/>
+        </w:rPr>
+        <w:t>;</w:t>
+      </w:r>
+    </w:p>
+    <w:p/>
+    <w:p>
+      <w:r>
+        <w:t>Сообщение с параметрами:</w:t>
+      </w:r>
+      <w:bookmarkStart w:id="0" w:name="_GoBack"/>
+      <w:bookmarkEnd w:id="0"/>
+    </w:p>
+    <w:p>
+      <w:pPr>
+        <w:autoSpaceDE w:val="0"/>
+        <w:autoSpaceDN w:val="0"/>
+        <w:adjustRightInd w:val="0"/>
+        <w:spacing w:after="0" w:line="240" w:lineRule="auto"/>
+        <w:rPr>
+          <w:rFonts w:ascii="Consolas" w:hAnsi="Consolas" w:cs="Consolas"/>
+          <w:sz w:val="19"/>
+          <w:szCs w:val="19"/>
+          <w:lang w:val="uk-UA"/>
+        </w:rPr>
+      </w:pPr>
+      <w:r>
+        <w:rPr>
+          <w:rFonts w:ascii="Consolas" w:hAnsi="Consolas" w:cs="Consolas"/>
+          <w:color w:val="0000FF"/>
+          <w:sz w:val="19"/>
+          <w:szCs w:val="19"/>
+          <w:lang w:val="uk-UA"/>
+        </w:rPr>
+        <w:t>SET</w:t>
+      </w:r>
+      <w:r>
+        <w:rPr>
+          <w:rFonts w:ascii="Consolas" w:hAnsi="Consolas" w:cs="Consolas"/>
+          <w:sz w:val="19"/>
+          <w:szCs w:val="19"/>
+          <w:lang w:val="uk-UA"/>
+        </w:rPr>
+        <w:t xml:space="preserve"> @</w:t>
+      </w:r>
+      <w:proofErr w:type="spellStart"/>
+      <w:r>
+        <w:rPr>
+          <w:rFonts w:ascii="Consolas" w:hAnsi="Consolas" w:cs="Consolas"/>
+          <w:sz w:val="19"/>
+          <w:szCs w:val="19"/>
+          <w:lang w:val="uk-UA"/>
+        </w:rPr>
+        <w:t>err_message</w:t>
+      </w:r>
+      <w:proofErr w:type="spellEnd"/>
+      <w:r>
+        <w:rPr>
+          <w:rFonts w:ascii="Consolas" w:hAnsi="Consolas" w:cs="Consolas"/>
+          <w:sz w:val="19"/>
+          <w:szCs w:val="19"/>
+          <w:lang w:val="uk-UA"/>
+        </w:rPr>
+        <w:t xml:space="preserve"> </w:t>
+      </w:r>
+      <w:r>
+        <w:rPr>
+          <w:rFonts w:ascii="Consolas" w:hAnsi="Consolas" w:cs="Consolas"/>
+          <w:color w:val="808080"/>
+          <w:sz w:val="19"/>
+          <w:szCs w:val="19"/>
+          <w:lang w:val="uk-UA"/>
+        </w:rPr>
+        <w:t>=</w:t>
+      </w:r>
+      <w:r>
+        <w:rPr>
+          <w:rFonts w:ascii="Consolas" w:hAnsi="Consolas" w:cs="Consolas"/>
+          <w:sz w:val="19"/>
+          <w:szCs w:val="19"/>
+          <w:lang w:val="uk-UA"/>
+        </w:rPr>
+        <w:t xml:space="preserve"> </w:t>
+      </w:r>
+      <w:proofErr w:type="spellStart"/>
+      <w:r>
+        <w:rPr>
+          <w:rFonts w:ascii="Consolas" w:hAnsi="Consolas" w:cs="Consolas"/>
+          <w:color w:val="FF0000"/>
+          <w:sz w:val="19"/>
+          <w:szCs w:val="19"/>
+          <w:lang w:val="uk-UA"/>
+        </w:rPr>
+        <w:t>N'Заказ</w:t>
+      </w:r>
+      <w:proofErr w:type="spellEnd"/>
+      <w:r>
+        <w:rPr>
+          <w:rFonts w:ascii="Consolas" w:hAnsi="Consolas" w:cs="Consolas"/>
+          <w:color w:val="FF0000"/>
+          <w:sz w:val="19"/>
+          <w:szCs w:val="19"/>
+          <w:lang w:val="uk-UA"/>
+        </w:rPr>
+        <w:t xml:space="preserve"> ['</w:t>
+      </w:r>
+      <w:r>
+        <w:rPr>
+          <w:rFonts w:ascii="Consolas" w:hAnsi="Consolas" w:cs="Consolas"/>
+          <w:sz w:val="19"/>
+          <w:szCs w:val="19"/>
+          <w:lang w:val="uk-UA"/>
+        </w:rPr>
+        <w:t xml:space="preserve"> </w:t>
+      </w:r>
+      <w:r>
+        <w:rPr>
+          <w:rFonts w:ascii="Consolas" w:hAnsi="Consolas" w:cs="Consolas"/>
+          <w:color w:val="808080"/>
+          <w:sz w:val="19"/>
+          <w:szCs w:val="19"/>
+          <w:lang w:val="uk-UA"/>
+        </w:rPr>
+        <w:t>+</w:t>
+      </w:r>
+      <w:r>
+        <w:rPr>
+          <w:rFonts w:ascii="Consolas" w:hAnsi="Consolas" w:cs="Consolas"/>
+          <w:sz w:val="19"/>
+          <w:szCs w:val="19"/>
+          <w:lang w:val="uk-UA"/>
+        </w:rPr>
+        <w:t xml:space="preserve"> </w:t>
+      </w:r>
+      <w:r>
+        <w:rPr>
+          <w:rFonts w:ascii="Consolas" w:hAnsi="Consolas" w:cs="Consolas"/>
+          <w:color w:val="FF00FF"/>
+          <w:sz w:val="19"/>
+          <w:szCs w:val="19"/>
+          <w:lang w:val="uk-UA"/>
+        </w:rPr>
+        <w:t>CAST</w:t>
+      </w:r>
+      <w:r>
+        <w:rPr>
+          <w:rFonts w:ascii="Consolas" w:hAnsi="Consolas" w:cs="Consolas"/>
+          <w:color w:val="808080"/>
+          <w:sz w:val="19"/>
+          <w:szCs w:val="19"/>
+          <w:lang w:val="uk-UA"/>
+        </w:rPr>
+        <w:t>(</w:t>
+      </w:r>
+      <w:r>
+        <w:rPr>
+          <w:rFonts w:ascii="Consolas" w:hAnsi="Consolas" w:cs="Consolas"/>
+          <w:sz w:val="19"/>
+          <w:szCs w:val="19"/>
+          <w:lang w:val="uk-UA"/>
+        </w:rPr>
+        <w:t xml:space="preserve">@COMM_ORDER </w:t>
+      </w:r>
+      <w:r>
+        <w:rPr>
+          <w:rFonts w:ascii="Consolas" w:hAnsi="Consolas" w:cs="Consolas"/>
+          <w:color w:val="0000FF"/>
+          <w:sz w:val="19"/>
+          <w:szCs w:val="19"/>
+          <w:lang w:val="uk-UA"/>
+        </w:rPr>
+        <w:t>AS</w:t>
+      </w:r>
+      <w:r>
+        <w:rPr>
+          <w:rFonts w:ascii="Consolas" w:hAnsi="Consolas" w:cs="Consolas"/>
+          <w:sz w:val="19"/>
+          <w:szCs w:val="19"/>
+          <w:lang w:val="uk-UA"/>
+        </w:rPr>
+        <w:t xml:space="preserve"> </w:t>
+      </w:r>
+      <w:r>
+        <w:rPr>
+          <w:rFonts w:ascii="Consolas" w:hAnsi="Consolas" w:cs="Consolas"/>
+          <w:color w:val="0000FF"/>
+          <w:sz w:val="19"/>
+          <w:szCs w:val="19"/>
+          <w:lang w:val="uk-UA"/>
+        </w:rPr>
+        <w:t>NVARCHAR</w:t>
+      </w:r>
+      <w:r>
+        <w:rPr>
+          <w:rFonts w:ascii="Consolas" w:hAnsi="Consolas" w:cs="Consolas"/>
+          <w:color w:val="808080"/>
+          <w:sz w:val="19"/>
+          <w:szCs w:val="19"/>
+          <w:lang w:val="uk-UA"/>
+        </w:rPr>
+        <w:t>)</w:t>
+      </w:r>
+      <w:r>
+        <w:rPr>
+          <w:rFonts w:ascii="Consolas" w:hAnsi="Consolas" w:cs="Consolas"/>
+          <w:sz w:val="19"/>
+          <w:szCs w:val="19"/>
+          <w:lang w:val="uk-UA"/>
+        </w:rPr>
+        <w:t xml:space="preserve"> </w:t>
+      </w:r>
+      <w:r>
+        <w:rPr>
+          <w:rFonts w:ascii="Consolas" w:hAnsi="Consolas" w:cs="Consolas"/>
+          <w:color w:val="808080"/>
+          <w:sz w:val="19"/>
+          <w:szCs w:val="19"/>
+          <w:lang w:val="uk-UA"/>
+        </w:rPr>
+        <w:t>+</w:t>
+      </w:r>
+      <w:r>
+        <w:rPr>
+          <w:rFonts w:ascii="Consolas" w:hAnsi="Consolas" w:cs="Consolas"/>
+          <w:sz w:val="19"/>
+          <w:szCs w:val="19"/>
+          <w:lang w:val="uk-UA"/>
+        </w:rPr>
+        <w:t xml:space="preserve"> </w:t>
+      </w:r>
+      <w:r>
+        <w:rPr>
+          <w:rFonts w:ascii="Consolas" w:hAnsi="Consolas" w:cs="Consolas"/>
+          <w:color w:val="FF0000"/>
+          <w:sz w:val="19"/>
+          <w:szCs w:val="19"/>
+          <w:lang w:val="uk-UA"/>
+        </w:rPr>
+        <w:t xml:space="preserve">N'] уже </w:t>
+      </w:r>
+      <w:proofErr w:type="spellStart"/>
+      <w:r>
+        <w:rPr>
+          <w:rFonts w:ascii="Consolas" w:hAnsi="Consolas" w:cs="Consolas"/>
+          <w:color w:val="FF0000"/>
+          <w:sz w:val="19"/>
+          <w:szCs w:val="19"/>
+          <w:lang w:val="uk-UA"/>
+        </w:rPr>
+        <w:t>существует</w:t>
+      </w:r>
+      <w:proofErr w:type="spellEnd"/>
+      <w:r>
+        <w:rPr>
+          <w:rFonts w:ascii="Consolas" w:hAnsi="Consolas" w:cs="Consolas"/>
+          <w:color w:val="FF0000"/>
+          <w:sz w:val="19"/>
+          <w:szCs w:val="19"/>
+          <w:lang w:val="uk-UA"/>
+        </w:rPr>
+        <w:t>'</w:t>
+      </w:r>
+      <w:r>
+        <w:rPr>
+          <w:rFonts w:ascii="Consolas" w:hAnsi="Consolas" w:cs="Consolas"/>
+          <w:color w:val="808080"/>
+          <w:sz w:val="19"/>
+          <w:szCs w:val="19"/>
+          <w:lang w:val="uk-UA"/>
+        </w:rPr>
+        <w:t>;</w:t>
+      </w:r>
+    </w:p>
+    <w:p>
+      <w:pPr>
+        <w:autoSpaceDE w:val="0"/>
+        <w:autoSpaceDN w:val="0"/>
+        <w:adjustRightInd w:val="0"/>
+        <w:spacing w:after="0" w:line="240" w:lineRule="auto"/>
+        <w:rPr>
+          <w:rFonts w:ascii="Consolas" w:hAnsi="Consolas" w:cs="Consolas"/>
+          <w:color w:val="808080"/>
+          <w:sz w:val="19"/>
+          <w:szCs w:val="19"/>
+          <w:lang w:val="uk-UA"/>
+        </w:rPr>
+      </w:pPr>
+      <w:r>
+        <w:rPr>
+          <w:rFonts w:ascii="Consolas" w:hAnsi="Consolas" w:cs="Consolas"/>
+          <w:color w:val="0000FF"/>
+          <w:sz w:val="19"/>
+          <w:szCs w:val="19"/>
+          <w:lang w:val="uk-UA"/>
+        </w:rPr>
+        <w:t>THROW</w:t>
+      </w:r>
+      <w:r>
+        <w:rPr>
+          <w:rFonts w:ascii="Consolas" w:hAnsi="Consolas" w:cs="Consolas"/>
+          <w:sz w:val="19"/>
+          <w:szCs w:val="19"/>
+          <w:lang w:val="uk-UA"/>
+        </w:rPr>
+        <w:t xml:space="preserve"> 60010</w:t>
+      </w:r>
+      <w:r>
+        <w:rPr>
+          <w:rFonts w:ascii="Consolas" w:hAnsi="Consolas" w:cs="Consolas"/>
+          <w:color w:val="808080"/>
+          <w:sz w:val="19"/>
+          <w:szCs w:val="19"/>
+          <w:lang w:val="uk-UA"/>
+        </w:rPr>
+        <w:t>,</w:t>
+      </w:r>
+      <w:r>
+        <w:rPr>
+          <w:rFonts w:ascii="Consolas" w:hAnsi="Consolas" w:cs="Consolas"/>
+          <w:sz w:val="19"/>
+          <w:szCs w:val="19"/>
+          <w:lang w:val="uk-UA"/>
+        </w:rPr>
+        <w:t xml:space="preserve"> @</w:t>
+      </w:r>
+      <w:proofErr w:type="spellStart"/>
+      <w:r>
+        <w:rPr>
+          <w:rFonts w:ascii="Consolas" w:hAnsi="Consolas" w:cs="Consolas"/>
+          <w:sz w:val="19"/>
+          <w:szCs w:val="19"/>
+          <w:lang w:val="uk-UA"/>
+        </w:rPr>
+        <w:t>err_message</w:t>
+      </w:r>
+      <w:proofErr w:type="spellEnd"/>
+      <w:r>
+        <w:rPr>
+          <w:rFonts w:ascii="Consolas" w:hAnsi="Consolas" w:cs="Consolas"/>
+          <w:color w:val="808080"/>
+          <w:sz w:val="19"/>
+          <w:szCs w:val="19"/>
+          <w:lang w:val="uk-UA"/>
+        </w:rPr>
+        <w:t>,</w:t>
+      </w:r>
+      <w:r>
+        <w:rPr>
+          <w:rFonts w:ascii="Consolas" w:hAnsi="Consolas" w:cs="Consolas"/>
+          <w:sz w:val="19"/>
+          <w:szCs w:val="19"/>
+          <w:lang w:val="uk-UA"/>
+        </w:rPr>
+        <w:t xml:space="preserve"> 1</w:t>
+      </w:r>
+      <w:r>
+        <w:rPr>
+          <w:rFonts w:ascii="Consolas" w:hAnsi="Consolas" w:cs="Consolas"/>
+          <w:color w:val="808080"/>
+          <w:sz w:val="19"/>
+          <w:szCs w:val="19"/>
+          <w:lang w:val="uk-UA"/>
+        </w:rPr>
+        <w:t>;</w:t>
+      </w:r>
+    </w:p>
+    <w:p/>
+    <w:p>
+      <w:pPr>
+        <w:pStyle w:val="Heading1"/>
       </w:pPr>
       <w:r>
         <w:t>Правила внесения изменений в структуры БД</w:t>
@@ -1616,7 +2195,7 @@
       <w:hyperlink r:id="rId5" w:history="1">
         <w:r>
           <w:rPr>
-            <w:rStyle w:val="a5"/>
+            <w:rStyle w:val="Hyperlink"/>
             <w:lang w:val="uk-UA"/>
           </w:rPr>
           <w:t>https://github.com/arcelormittalkriviyrih/isa95_database</w:t>
@@ -1670,7 +2249,7 @@
     </w:p>
     <w:p>
       <w:pPr>
-        <w:pStyle w:val="2"/>
+        <w:pStyle w:val="Heading2"/>
       </w:pPr>
       <w:r>
         <w:t>Правила именования скриптов</w:t>
@@ -1792,6 +2371,7 @@
         <w:rPr>
           <w:lang w:val="en-US"/>
         </w:rPr>
+        <w:lastRenderedPageBreak/>
         <w:t>n</w:t>
       </w:r>
       <w:r>
@@ -1852,7 +2432,7 @@
     </w:p>
     <w:p>
       <w:pPr>
-        <w:pStyle w:val="2"/>
+        <w:pStyle w:val="Heading2"/>
       </w:pPr>
       <w:r>
         <w:t>Применение скриптов</w:t>
@@ -1917,7 +2497,6 @@
     </w:p>
     <w:p>
       <w:r>
-        <w:lastRenderedPageBreak/>
         <w:t xml:space="preserve">После исправления скрипта, его необходимо обновить в </w:t>
       </w:r>
       <w:proofErr w:type="spellStart"/>
@@ -1942,7 +2521,7 @@
     </w:p>
     <w:p>
       <w:pPr>
-        <w:pStyle w:val="a0"/>
+        <w:pStyle w:val="ListParagraph"/>
         <w:ind w:left="360"/>
         <w:rPr>
           <w:sz w:val="28"/>
@@ -1952,7 +2531,7 @@
     </w:p>
     <w:p>
       <w:pPr>
-        <w:pStyle w:val="1"/>
+        <w:pStyle w:val="Heading1"/>
       </w:pPr>
       <w:r>
         <w:rPr>
@@ -1992,7 +2571,7 @@
     </w:p>
     <w:p>
       <w:pPr>
-        <w:pStyle w:val="a0"/>
+        <w:pStyle w:val="ListParagraph"/>
         <w:numPr>
           <w:ilvl w:val="0"/>
           <w:numId w:val="5"/>
@@ -2277,7 +2856,7 @@
       <w:hyperlink r:id="rId6" w:history="1">
         <w:r>
           <w:rPr>
-            <w:rStyle w:val="a5"/>
+            <w:rStyle w:val="Hyperlink"/>
             <w:lang w:val="uk-UA"/>
           </w:rPr>
           <w:t>https://blogs.msdn.microsoft.com/tom/2008/04/22/making-an-asynchronous-call-using-the-impersonation-identity/</w:t>
@@ -2299,7 +2878,7 @@
     </w:p>
     <w:p>
       <w:pPr>
-        <w:pStyle w:val="a0"/>
+        <w:pStyle w:val="ListParagraph"/>
         <w:numPr>
           <w:ilvl w:val="0"/>
           <w:numId w:val="5"/>
@@ -2320,7 +2899,7 @@
     </w:p>
     <w:p>
       <w:pPr>
-        <w:pStyle w:val="a0"/>
+        <w:pStyle w:val="ListParagraph"/>
         <w:numPr>
           <w:ilvl w:val="1"/>
           <w:numId w:val="5"/>
@@ -2395,7 +2974,7 @@
     </w:p>
     <w:p>
       <w:pPr>
-        <w:pStyle w:val="a0"/>
+        <w:pStyle w:val="ListParagraph"/>
         <w:numPr>
           <w:ilvl w:val="1"/>
           <w:numId w:val="5"/>
@@ -2443,7 +3022,7 @@
     </w:p>
     <w:p>
       <w:pPr>
-        <w:pStyle w:val="a0"/>
+        <w:pStyle w:val="ListParagraph"/>
         <w:numPr>
           <w:ilvl w:val="1"/>
           <w:numId w:val="5"/>
@@ -2511,7 +3090,7 @@
     </w:p>
     <w:p>
       <w:pPr>
-        <w:pStyle w:val="a0"/>
+        <w:pStyle w:val="ListParagraph"/>
         <w:numPr>
           <w:ilvl w:val="0"/>
           <w:numId w:val="5"/>
@@ -2547,7 +3126,7 @@
     </w:p>
     <w:p>
       <w:pPr>
-        <w:pStyle w:val="a0"/>
+        <w:pStyle w:val="ListParagraph"/>
         <w:numPr>
           <w:ilvl w:val="1"/>
           <w:numId w:val="5"/>
@@ -2567,7 +3146,7 @@
     </w:p>
     <w:p>
       <w:pPr>
-        <w:pStyle w:val="a0"/>
+        <w:pStyle w:val="ListParagraph"/>
         <w:numPr>
           <w:ilvl w:val="1"/>
           <w:numId w:val="5"/>
@@ -2594,34 +3173,34 @@
       <w:hyperlink r:id="rId7" w:history="1">
         <w:r>
           <w:rPr>
-            <w:rStyle w:val="a5"/>
+            <w:rStyle w:val="Hyperlink"/>
             <w:lang w:val="en-US"/>
           </w:rPr>
           <w:t>https</w:t>
         </w:r>
         <w:r>
           <w:rPr>
-            <w:rStyle w:val="a5"/>
+            <w:rStyle w:val="Hyperlink"/>
           </w:rPr>
           <w:t>://</w:t>
         </w:r>
         <w:r>
           <w:rPr>
-            <w:rStyle w:val="a5"/>
+            <w:rStyle w:val="Hyperlink"/>
             <w:lang w:val="en-US"/>
           </w:rPr>
           <w:t>blogs</w:t>
         </w:r>
         <w:r>
           <w:rPr>
-            <w:rStyle w:val="a5"/>
+            <w:rStyle w:val="Hyperlink"/>
           </w:rPr>
           <w:t>.</w:t>
         </w:r>
         <w:proofErr w:type="spellStart"/>
         <w:r>
           <w:rPr>
-            <w:rStyle w:val="a5"/>
+            <w:rStyle w:val="Hyperlink"/>
             <w:lang w:val="en-US"/>
           </w:rPr>
           <w:t>msdn</w:t>
@@ -2629,14 +3208,14 @@
         <w:proofErr w:type="spellEnd"/>
         <w:r>
           <w:rPr>
-            <w:rStyle w:val="a5"/>
+            <w:rStyle w:val="Hyperlink"/>
           </w:rPr>
           <w:t>.</w:t>
         </w:r>
         <w:proofErr w:type="spellStart"/>
         <w:r>
           <w:rPr>
-            <w:rStyle w:val="a5"/>
+            <w:rStyle w:val="Hyperlink"/>
             <w:lang w:val="en-US"/>
           </w:rPr>
           <w:t>microsoft</w:t>
@@ -2644,27 +3223,27 @@
         <w:proofErr w:type="spellEnd"/>
         <w:r>
           <w:rPr>
-            <w:rStyle w:val="a5"/>
+            <w:rStyle w:val="Hyperlink"/>
           </w:rPr>
           <w:t>.</w:t>
         </w:r>
         <w:r>
           <w:rPr>
-            <w:rStyle w:val="a5"/>
+            <w:rStyle w:val="Hyperlink"/>
             <w:lang w:val="en-US"/>
           </w:rPr>
           <w:t>com</w:t>
         </w:r>
         <w:r>
           <w:rPr>
-            <w:rStyle w:val="a5"/>
+            <w:rStyle w:val="Hyperlink"/>
           </w:rPr>
           <w:t>/</w:t>
         </w:r>
         <w:proofErr w:type="spellStart"/>
         <w:r>
           <w:rPr>
-            <w:rStyle w:val="a5"/>
+            <w:rStyle w:val="Hyperlink"/>
             <w:lang w:val="en-US"/>
           </w:rPr>
           <w:t>chiranth</w:t>
@@ -2672,40 +3251,40 @@
         <w:proofErr w:type="spellEnd"/>
         <w:r>
           <w:rPr>
-            <w:rStyle w:val="a5"/>
+            <w:rStyle w:val="Hyperlink"/>
           </w:rPr>
           <w:t>/2014/04/17/</w:t>
         </w:r>
         <w:r>
           <w:rPr>
-            <w:rStyle w:val="a5"/>
+            <w:rStyle w:val="Hyperlink"/>
             <w:lang w:val="en-US"/>
           </w:rPr>
           <w:t>setting</w:t>
         </w:r>
         <w:r>
           <w:rPr>
-            <w:rStyle w:val="a5"/>
+            <w:rStyle w:val="Hyperlink"/>
           </w:rPr>
           <w:t>-</w:t>
         </w:r>
         <w:r>
           <w:rPr>
-            <w:rStyle w:val="a5"/>
+            <w:rStyle w:val="Hyperlink"/>
             <w:lang w:val="en-US"/>
           </w:rPr>
           <w:t>up</w:t>
         </w:r>
         <w:r>
           <w:rPr>
-            <w:rStyle w:val="a5"/>
+            <w:rStyle w:val="Hyperlink"/>
           </w:rPr>
           <w:t>-</w:t>
         </w:r>
         <w:proofErr w:type="spellStart"/>
         <w:r>
           <w:rPr>
-            <w:rStyle w:val="a5"/>
+            <w:rStyle w:val="Hyperlink"/>
             <w:lang w:val="en-US"/>
           </w:rPr>
           <w:t>kerberos</w:t>
@@ -2713,79 +3292,79 @@
         <w:proofErr w:type="spellEnd"/>
         <w:r>
           <w:rPr>
-            <w:rStyle w:val="a5"/>
+            <w:rStyle w:val="Hyperlink"/>
           </w:rPr>
           <w:t>-</w:t>
         </w:r>
         <w:r>
           <w:rPr>
-            <w:rStyle w:val="a5"/>
+            <w:rStyle w:val="Hyperlink"/>
             <w:lang w:val="en-US"/>
           </w:rPr>
           <w:t>authentication</w:t>
         </w:r>
         <w:r>
           <w:rPr>
-            <w:rStyle w:val="a5"/>
+            <w:rStyle w:val="Hyperlink"/>
           </w:rPr>
           <w:t>-</w:t>
         </w:r>
         <w:r>
           <w:rPr>
-            <w:rStyle w:val="a5"/>
+            <w:rStyle w:val="Hyperlink"/>
             <w:lang w:val="en-US"/>
           </w:rPr>
           <w:t>for</w:t>
         </w:r>
         <w:r>
           <w:rPr>
-            <w:rStyle w:val="a5"/>
+            <w:rStyle w:val="Hyperlink"/>
           </w:rPr>
           <w:t>-</w:t>
         </w:r>
         <w:r>
           <w:rPr>
-            <w:rStyle w:val="a5"/>
+            <w:rStyle w:val="Hyperlink"/>
             <w:lang w:val="en-US"/>
           </w:rPr>
           <w:t>a</w:t>
         </w:r>
         <w:r>
           <w:rPr>
-            <w:rStyle w:val="a5"/>
+            <w:rStyle w:val="Hyperlink"/>
           </w:rPr>
           <w:t>-</w:t>
         </w:r>
         <w:r>
           <w:rPr>
-            <w:rStyle w:val="a5"/>
+            <w:rStyle w:val="Hyperlink"/>
             <w:lang w:val="en-US"/>
           </w:rPr>
           <w:t>website</w:t>
         </w:r>
         <w:r>
           <w:rPr>
-            <w:rStyle w:val="a5"/>
+            <w:rStyle w:val="Hyperlink"/>
           </w:rPr>
           <w:t>-</w:t>
         </w:r>
         <w:r>
           <w:rPr>
-            <w:rStyle w:val="a5"/>
+            <w:rStyle w:val="Hyperlink"/>
             <w:lang w:val="en-US"/>
           </w:rPr>
           <w:t>in</w:t>
         </w:r>
         <w:r>
           <w:rPr>
-            <w:rStyle w:val="a5"/>
+            <w:rStyle w:val="Hyperlink"/>
           </w:rPr>
           <w:t>-</w:t>
         </w:r>
         <w:proofErr w:type="spellStart"/>
         <w:r>
           <w:rPr>
-            <w:rStyle w:val="a5"/>
+            <w:rStyle w:val="Hyperlink"/>
             <w:lang w:val="en-US"/>
           </w:rPr>
           <w:t>iis</w:t>
@@ -2793,7 +3372,7 @@
         <w:proofErr w:type="spellEnd"/>
         <w:r>
           <w:rPr>
-            <w:rStyle w:val="a5"/>
+            <w:rStyle w:val="Hyperlink"/>
           </w:rPr>
           <w:t>/</w:t>
         </w:r>
@@ -2804,7 +3383,7 @@
     </w:p>
     <w:p>
       <w:pPr>
-        <w:pStyle w:val="1"/>
+        <w:pStyle w:val="Heading1"/>
       </w:pPr>
       <w:r>
         <w:rPr>
@@ -2815,12 +3394,13 @@
     </w:p>
     <w:p>
       <w:pPr>
-        <w:pStyle w:val="2"/>
-        <w:rPr>
-          <w:lang w:val="en-US"/>
-        </w:rPr>
-      </w:pPr>
-      <w:r>
+        <w:pStyle w:val="Heading2"/>
+        <w:rPr>
+          <w:lang w:val="en-US"/>
+        </w:rPr>
+      </w:pPr>
+      <w:r>
+        <w:lastRenderedPageBreak/>
         <w:t xml:space="preserve">Установка и настройка </w:t>
       </w:r>
       <w:r>
@@ -2832,7 +3412,7 @@
     </w:p>
     <w:p>
       <w:pPr>
-        <w:pStyle w:val="a0"/>
+        <w:pStyle w:val="ListParagraph"/>
         <w:numPr>
           <w:ilvl w:val="0"/>
           <w:numId w:val="6"/>
@@ -2868,7 +3448,7 @@
       <w:hyperlink r:id="rId8" w:history="1">
         <w:r>
           <w:rPr>
-            <w:rStyle w:val="a5"/>
+            <w:rStyle w:val="Hyperlink"/>
             <w:lang w:val="en-US"/>
           </w:rPr>
           <w:t>https://jenkins.io/</w:t>
@@ -2877,7 +3457,7 @@
     </w:p>
     <w:p>
       <w:pPr>
-        <w:pStyle w:val="a0"/>
+        <w:pStyle w:val="ListParagraph"/>
         <w:rPr>
           <w:lang w:val="en-US"/>
         </w:rPr>
@@ -2914,7 +3494,7 @@
     </w:p>
     <w:p>
       <w:pPr>
-        <w:pStyle w:val="a0"/>
+        <w:pStyle w:val="ListParagraph"/>
         <w:numPr>
           <w:ilvl w:val="0"/>
           <w:numId w:val="6"/>
@@ -2935,7 +3515,7 @@
     </w:p>
     <w:p>
       <w:pPr>
-        <w:pStyle w:val="a0"/>
+        <w:pStyle w:val="ListParagraph"/>
         <w:numPr>
           <w:ilvl w:val="0"/>
           <w:numId w:val="6"/>
@@ -2959,7 +3539,7 @@
       <w:hyperlink r:id="rId9" w:history="1">
         <w:r>
           <w:rPr>
-            <w:rStyle w:val="a5"/>
+            <w:rStyle w:val="Hyperlink"/>
             <w:rFonts w:ascii="Helvetica" w:hAnsi="Helvetica" w:cs="Helvetica"/>
             <w:color w:val="auto"/>
             <w:sz w:val="20"/>
@@ -2982,7 +3562,7 @@
     </w:p>
     <w:p>
       <w:pPr>
-        <w:pStyle w:val="a0"/>
+        <w:pStyle w:val="ListParagraph"/>
         <w:numPr>
           <w:ilvl w:val="0"/>
           <w:numId w:val="6"/>
@@ -2999,7 +3579,7 @@
     </w:p>
     <w:p>
       <w:pPr>
-        <w:pStyle w:val="a0"/>
+        <w:pStyle w:val="ListParagraph"/>
         <w:numPr>
           <w:ilvl w:val="0"/>
           <w:numId w:val="6"/>
@@ -3017,7 +3597,7 @@
     </w:p>
     <w:p>
       <w:pPr>
-        <w:pStyle w:val="a0"/>
+        <w:pStyle w:val="ListParagraph"/>
       </w:pPr>
       <w:proofErr w:type="spellStart"/>
       <w:r>
@@ -3035,7 +3615,7 @@
     </w:p>
     <w:p>
       <w:pPr>
-        <w:pStyle w:val="a0"/>
+        <w:pStyle w:val="ListParagraph"/>
       </w:pPr>
       <w:proofErr w:type="spellStart"/>
       <w:r>
@@ -3061,7 +3641,7 @@
     </w:p>
     <w:p>
       <w:pPr>
-        <w:pStyle w:val="a0"/>
+        <w:pStyle w:val="ListParagraph"/>
       </w:pPr>
       <w:proofErr w:type="spellStart"/>
       <w:r>
@@ -3095,7 +3675,7 @@
     </w:p>
     <w:p>
       <w:pPr>
-        <w:pStyle w:val="a0"/>
+        <w:pStyle w:val="ListParagraph"/>
       </w:pPr>
       <w:proofErr w:type="spellStart"/>
       <w:r>
@@ -3121,10 +3701,15 @@
     </w:p>
     <w:p>
       <w:pPr>
-        <w:pStyle w:val="a0"/>
-      </w:pPr>
-      <w:r>
-        <w:t xml:space="preserve">Doxygen </w:t>
+        <w:pStyle w:val="ListParagraph"/>
+      </w:pPr>
+      <w:proofErr w:type="spellStart"/>
+      <w:r>
+        <w:t>Doxygen</w:t>
+      </w:r>
+      <w:proofErr w:type="spellEnd"/>
+      <w:r>
+        <w:t xml:space="preserve"> </w:t>
       </w:r>
       <w:proofErr w:type="spellStart"/>
       <w:r>
@@ -3134,7 +3719,7 @@
     </w:p>
     <w:p>
       <w:pPr>
-        <w:pStyle w:val="a0"/>
+        <w:pStyle w:val="ListParagraph"/>
       </w:pPr>
       <w:proofErr w:type="spellStart"/>
       <w:r>
@@ -3160,7 +3745,7 @@
     </w:p>
     <w:p>
       <w:pPr>
-        <w:pStyle w:val="a0"/>
+        <w:pStyle w:val="ListParagraph"/>
       </w:pPr>
       <w:proofErr w:type="spellStart"/>
       <w:r>
@@ -3178,7 +3763,7 @@
     </w:p>
     <w:p>
       <w:pPr>
-        <w:pStyle w:val="a0"/>
+        <w:pStyle w:val="ListParagraph"/>
       </w:pPr>
       <w:proofErr w:type="spellStart"/>
       <w:r>
@@ -3204,7 +3789,7 @@
     </w:p>
     <w:p>
       <w:pPr>
-        <w:pStyle w:val="a0"/>
+        <w:pStyle w:val="ListParagraph"/>
       </w:pPr>
       <w:proofErr w:type="spellStart"/>
       <w:r>
@@ -3222,22 +3807,21 @@
     </w:p>
     <w:p>
       <w:pPr>
-        <w:pStyle w:val="a0"/>
-        <w:rPr>
-          <w:lang w:val="en-US"/>
-        </w:rPr>
-      </w:pPr>
-      <w:r>
-        <w:rPr>
-          <w:lang w:val="en-US"/>
-        </w:rPr>
-        <w:lastRenderedPageBreak/>
+        <w:pStyle w:val="ListParagraph"/>
+        <w:rPr>
+          <w:lang w:val="en-US"/>
+        </w:rPr>
+      </w:pPr>
+      <w:r>
+        <w:rPr>
+          <w:lang w:val="en-US"/>
+        </w:rPr>
         <w:t>GitHub Branch Source Plugin</w:t>
       </w:r>
     </w:p>
     <w:p>
       <w:pPr>
-        <w:pStyle w:val="a0"/>
+        <w:pStyle w:val="ListParagraph"/>
         <w:rPr>
           <w:lang w:val="en-US"/>
         </w:rPr>
@@ -3265,7 +3849,7 @@
     </w:p>
     <w:p>
       <w:pPr>
-        <w:pStyle w:val="a0"/>
+        <w:pStyle w:val="ListParagraph"/>
         <w:rPr>
           <w:lang w:val="en-US"/>
         </w:rPr>
@@ -3279,7 +3863,7 @@
     </w:p>
     <w:p>
       <w:pPr>
-        <w:pStyle w:val="a0"/>
+        <w:pStyle w:val="ListParagraph"/>
         <w:rPr>
           <w:lang w:val="en-US"/>
         </w:rPr>
@@ -3301,7 +3885,7 @@
     </w:p>
     <w:p>
       <w:pPr>
-        <w:pStyle w:val="a0"/>
+        <w:pStyle w:val="ListParagraph"/>
         <w:rPr>
           <w:lang w:val="en-US"/>
         </w:rPr>
@@ -3315,7 +3899,7 @@
     </w:p>
     <w:p>
       <w:pPr>
-        <w:pStyle w:val="a0"/>
+        <w:pStyle w:val="ListParagraph"/>
         <w:rPr>
           <w:lang w:val="en-US"/>
         </w:rPr>
@@ -3329,7 +3913,7 @@
     </w:p>
     <w:p>
       <w:pPr>
-        <w:pStyle w:val="a0"/>
+        <w:pStyle w:val="ListParagraph"/>
       </w:pPr>
       <w:proofErr w:type="spellStart"/>
       <w:r>
@@ -3347,12 +3931,12 @@
     </w:p>
     <w:p>
       <w:pPr>
-        <w:pStyle w:val="a0"/>
-      </w:pPr>
-    </w:p>
-    <w:p>
-      <w:pPr>
-        <w:pStyle w:val="a0"/>
+        <w:pStyle w:val="ListParagraph"/>
+      </w:pPr>
+    </w:p>
+    <w:p>
+      <w:pPr>
+        <w:pStyle w:val="ListParagraph"/>
       </w:pPr>
       <w:r>
         <w:rPr>
@@ -3387,7 +3971,7 @@
     </w:p>
     <w:p>
       <w:pPr>
-        <w:pStyle w:val="a0"/>
+        <w:pStyle w:val="ListParagraph"/>
         <w:rPr>
           <w:lang w:val="uk-UA"/>
         </w:rPr>
@@ -3404,16 +3988,24 @@
     </w:p>
     <w:p>
       <w:pPr>
-        <w:pStyle w:val="a0"/>
-        <w:rPr>
-          <w:lang w:val="uk-UA"/>
-        </w:rPr>
-      </w:pPr>
-      <w:r>
-        <w:rPr>
-          <w:lang w:val="uk-UA"/>
-        </w:rPr>
-        <w:t xml:space="preserve">Jenkins </w:t>
+        <w:pStyle w:val="ListParagraph"/>
+        <w:rPr>
+          <w:lang w:val="uk-UA"/>
+        </w:rPr>
+      </w:pPr>
+      <w:proofErr w:type="spellStart"/>
+      <w:r>
+        <w:rPr>
+          <w:lang w:val="uk-UA"/>
+        </w:rPr>
+        <w:t>Jenkins</w:t>
+      </w:r>
+      <w:proofErr w:type="spellEnd"/>
+      <w:r>
+        <w:rPr>
+          <w:lang w:val="uk-UA"/>
+        </w:rPr>
+        <w:t xml:space="preserve"> </w:t>
       </w:r>
       <w:r>
         <w:rPr>
@@ -3441,11 +4033,19 @@
         </w:rPr>
         <w:t xml:space="preserve"> </w:t>
       </w:r>
-      <w:r>
-        <w:rPr>
-          <w:lang w:val="uk-UA"/>
-        </w:rPr>
-        <w:t>Jenkins(</w:t>
+      <w:proofErr w:type="spellStart"/>
+      <w:r>
+        <w:rPr>
+          <w:lang w:val="uk-UA"/>
+        </w:rPr>
+        <w:t>Jenkins</w:t>
+      </w:r>
+      <w:proofErr w:type="spellEnd"/>
+      <w:r>
+        <w:rPr>
+          <w:lang w:val="uk-UA"/>
+        </w:rPr>
+        <w:t>(</w:t>
       </w:r>
       <w:proofErr w:type="spellStart"/>
       <w:r>
@@ -3459,8 +4059,16 @@
         <w:rPr>
           <w:lang w:val="uk-UA"/>
         </w:rPr>
-        <w:t xml:space="preserve"> Jenkins</w:t>
-      </w:r>
+        <w:t xml:space="preserve"> </w:t>
+      </w:r>
+      <w:proofErr w:type="spellStart"/>
+      <w:r>
+        <w:rPr>
+          <w:lang w:val="uk-UA"/>
+        </w:rPr>
+        <w:t>Jenkins</w:t>
+      </w:r>
+      <w:proofErr w:type="spellEnd"/>
       <w:r>
         <w:rPr>
           <w:lang w:val="uk-UA"/>
@@ -3544,7 +4152,7 @@
     </w:p>
     <w:p>
       <w:pPr>
-        <w:pStyle w:val="a0"/>
+        <w:pStyle w:val="ListParagraph"/>
         <w:rPr>
           <w:lang w:val="uk-UA"/>
         </w:rPr>
@@ -3584,7 +4192,7 @@
     </w:p>
     <w:p>
       <w:pPr>
-        <w:pStyle w:val="a0"/>
+        <w:pStyle w:val="ListParagraph"/>
         <w:rPr>
           <w:lang w:val="uk-UA"/>
         </w:rPr>
@@ -3652,7 +4260,7 @@
     </w:p>
     <w:p>
       <w:pPr>
-        <w:pStyle w:val="a0"/>
+        <w:pStyle w:val="ListParagraph"/>
         <w:rPr>
           <w:lang w:val="uk-UA"/>
         </w:rPr>
@@ -3662,6 +4270,7 @@
           <w:noProof/>
           <w:lang w:val="uk-UA" w:eastAsia="uk-UA"/>
         </w:rPr>
+        <w:lastRenderedPageBreak/>
         <w:drawing>
           <wp:inline distT="0" distB="0" distL="0" distR="0" wp14:anchorId="385D4924" wp14:editId="6DCBC2B7">
             <wp:extent cx="4659464" cy="3058491"/>
@@ -3714,15 +4323,15 @@
     </w:p>
     <w:p>
       <w:pPr>
-        <w:pStyle w:val="a0"/>
-        <w:rPr>
-          <w:lang w:val="uk-UA"/>
-        </w:rPr>
-      </w:pPr>
-    </w:p>
-    <w:p>
-      <w:pPr>
-        <w:pStyle w:val="a0"/>
+        <w:pStyle w:val="ListParagraph"/>
+        <w:rPr>
+          <w:lang w:val="uk-UA"/>
+        </w:rPr>
+      </w:pPr>
+    </w:p>
+    <w:p>
+      <w:pPr>
+        <w:pStyle w:val="ListParagraph"/>
         <w:numPr>
           <w:ilvl w:val="0"/>
           <w:numId w:val="6"/>
@@ -3832,16 +4441,24 @@
         </w:rPr>
         <w:t xml:space="preserve"> </w:t>
       </w:r>
-      <w:r>
-        <w:rPr>
-          <w:lang w:val="uk-UA"/>
-        </w:rPr>
-        <w:t>Jenkins:</w:t>
-      </w:r>
-    </w:p>
-    <w:p>
-      <w:pPr>
-        <w:pStyle w:val="a0"/>
+      <w:proofErr w:type="spellStart"/>
+      <w:r>
+        <w:rPr>
+          <w:lang w:val="uk-UA"/>
+        </w:rPr>
+        <w:t>Jenkins</w:t>
+      </w:r>
+      <w:proofErr w:type="spellEnd"/>
+      <w:r>
+        <w:rPr>
+          <w:lang w:val="uk-UA"/>
+        </w:rPr>
+        <w:t>:</w:t>
+      </w:r>
+    </w:p>
+    <w:p>
+      <w:pPr>
+        <w:pStyle w:val="ListParagraph"/>
       </w:pPr>
       <w:r>
         <w:rPr>
@@ -3878,11 +4495,12 @@
     </w:p>
     <w:p>
       <w:pPr>
-        <w:pStyle w:val="a0"/>
+        <w:pStyle w:val="ListParagraph"/>
       </w:pPr>
       <w:r>
         <w:t xml:space="preserve">Выбрать </w:t>
       </w:r>
+      <w:proofErr w:type="spellStart"/>
       <w:proofErr w:type="gramStart"/>
       <w:r>
         <w:rPr>
@@ -3890,6 +4508,7 @@
         </w:rPr>
         <w:t>Jenkins</w:t>
       </w:r>
+      <w:proofErr w:type="spellEnd"/>
       <w:r>
         <w:t>(</w:t>
       </w:r>
@@ -3953,14 +4572,13 @@
     </w:p>
     <w:p>
       <w:pPr>
-        <w:pStyle w:val="a0"/>
+        <w:pStyle w:val="ListParagraph"/>
       </w:pPr>
       <w:r>
         <w:rPr>
           <w:noProof/>
           <w:lang w:val="uk-UA" w:eastAsia="uk-UA"/>
         </w:rPr>
-        <w:lastRenderedPageBreak/>
         <w:drawing>
           <wp:inline distT="0" distB="0" distL="0" distR="0" wp14:anchorId="3CF9E21D" wp14:editId="59644149">
             <wp:extent cx="5937250" cy="3924300"/>
@@ -4013,7 +4631,7 @@
     </w:p>
     <w:p>
       <w:pPr>
-        <w:pStyle w:val="a0"/>
+        <w:pStyle w:val="ListParagraph"/>
         <w:numPr>
           <w:ilvl w:val="0"/>
           <w:numId w:val="6"/>
@@ -4031,16 +4649,24 @@
     </w:p>
     <w:p>
       <w:pPr>
-        <w:pStyle w:val="a0"/>
-        <w:rPr>
-          <w:lang w:val="en-US"/>
-        </w:rPr>
-      </w:pPr>
-      <w:r>
-        <w:rPr>
-          <w:lang w:val="uk-UA"/>
-        </w:rPr>
-        <w:t xml:space="preserve">Jenkins </w:t>
+        <w:pStyle w:val="ListParagraph"/>
+        <w:rPr>
+          <w:lang w:val="en-US"/>
+        </w:rPr>
+      </w:pPr>
+      <w:proofErr w:type="spellStart"/>
+      <w:r>
+        <w:rPr>
+          <w:lang w:val="uk-UA"/>
+        </w:rPr>
+        <w:t>Jenkins</w:t>
+      </w:r>
+      <w:proofErr w:type="spellEnd"/>
+      <w:r>
+        <w:rPr>
+          <w:lang w:val="uk-UA"/>
+        </w:rPr>
+        <w:t xml:space="preserve"> </w:t>
       </w:r>
       <w:r>
         <w:rPr>
@@ -4068,11 +4694,19 @@
         </w:rPr>
         <w:t xml:space="preserve"> </w:t>
       </w:r>
-      <w:r>
-        <w:rPr>
-          <w:lang w:val="uk-UA"/>
-        </w:rPr>
-        <w:t>Jenkins(</w:t>
+      <w:proofErr w:type="spellStart"/>
+      <w:r>
+        <w:rPr>
+          <w:lang w:val="uk-UA"/>
+        </w:rPr>
+        <w:t>Jenkins</w:t>
+      </w:r>
+      <w:proofErr w:type="spellEnd"/>
+      <w:r>
+        <w:rPr>
+          <w:lang w:val="uk-UA"/>
+        </w:rPr>
+        <w:t>(</w:t>
       </w:r>
       <w:proofErr w:type="spellStart"/>
       <w:r>
@@ -4086,8 +4720,16 @@
         <w:rPr>
           <w:lang w:val="uk-UA"/>
         </w:rPr>
-        <w:t xml:space="preserve"> Jenkins</w:t>
-      </w:r>
+        <w:t xml:space="preserve"> </w:t>
+      </w:r>
+      <w:proofErr w:type="spellStart"/>
+      <w:r>
+        <w:rPr>
+          <w:lang w:val="uk-UA"/>
+        </w:rPr>
+        <w:t>Jenkins</w:t>
+      </w:r>
+      <w:proofErr w:type="spellEnd"/>
       <w:r>
         <w:rPr>
           <w:lang w:val="uk-UA"/>
@@ -4115,7 +4757,7 @@
     </w:p>
     <w:p>
       <w:pPr>
-        <w:pStyle w:val="a0"/>
+        <w:pStyle w:val="ListParagraph"/>
         <w:rPr>
           <w:lang w:val="en-US"/>
         </w:rPr>
@@ -4125,6 +4767,7 @@
           <w:noProof/>
           <w:lang w:val="uk-UA" w:eastAsia="uk-UA"/>
         </w:rPr>
+        <w:lastRenderedPageBreak/>
         <w:drawing>
           <wp:inline distT="0" distB="0" distL="0" distR="0" wp14:anchorId="762963AF" wp14:editId="2CE22C6F">
             <wp:extent cx="5327723" cy="1498600"/>
@@ -4177,7 +4820,7 @@
     </w:p>
     <w:p>
       <w:pPr>
-        <w:pStyle w:val="a0"/>
+        <w:pStyle w:val="ListParagraph"/>
         <w:rPr>
           <w:lang w:val="en-US"/>
         </w:rPr>
@@ -4194,7 +4837,7 @@
     </w:p>
     <w:p>
       <w:pPr>
-        <w:pStyle w:val="a0"/>
+        <w:pStyle w:val="ListParagraph"/>
         <w:rPr>
           <w:lang w:val="en-US"/>
         </w:rPr>
@@ -4256,7 +4899,7 @@
     </w:p>
     <w:p>
       <w:pPr>
-        <w:pStyle w:val="a0"/>
+        <w:pStyle w:val="ListParagraph"/>
       </w:pPr>
       <w:r>
         <w:t>Установить</w:t>
@@ -4318,14 +4961,13 @@
     </w:p>
     <w:p>
       <w:pPr>
-        <w:pStyle w:val="a0"/>
+        <w:pStyle w:val="ListParagraph"/>
       </w:pPr>
       <w:r>
         <w:rPr>
           <w:noProof/>
           <w:lang w:val="uk-UA" w:eastAsia="uk-UA"/>
         </w:rPr>
-        <w:lastRenderedPageBreak/>
         <w:drawing>
           <wp:inline distT="0" distB="0" distL="0" distR="0" wp14:anchorId="23B4E59E" wp14:editId="6DD9B6F6">
             <wp:extent cx="5937250" cy="3041650"/>
@@ -4378,7 +5020,7 @@
     </w:p>
     <w:p>
       <w:pPr>
-        <w:pStyle w:val="3"/>
+        <w:pStyle w:val="Heading3"/>
       </w:pPr>
       <w:r>
         <w:t>Создание папки</w:t>
@@ -4397,7 +5039,7 @@
     </w:p>
     <w:p>
       <w:pPr>
-        <w:pStyle w:val="a0"/>
+        <w:pStyle w:val="ListParagraph"/>
       </w:pPr>
       <w:r>
         <w:t xml:space="preserve">Пункт меню создать </w:t>
@@ -4411,7 +5053,7 @@
     </w:p>
     <w:p>
       <w:pPr>
-        <w:pStyle w:val="a0"/>
+        <w:pStyle w:val="ListParagraph"/>
       </w:pPr>
       <w:r>
         <w:t xml:space="preserve">Ввести имя </w:t>
@@ -4419,7 +5061,7 @@
     </w:p>
     <w:p>
       <w:pPr>
-        <w:pStyle w:val="a0"/>
+        <w:pStyle w:val="ListParagraph"/>
       </w:pPr>
       <w:r>
         <w:t xml:space="preserve">Выбрать тип </w:t>
@@ -4433,7 +5075,7 @@
     </w:p>
     <w:p>
       <w:pPr>
-        <w:pStyle w:val="a0"/>
+        <w:pStyle w:val="ListParagraph"/>
       </w:pPr>
       <w:r>
         <w:t>Нажать ОК</w:t>
@@ -4441,7 +5083,7 @@
     </w:p>
     <w:p>
       <w:pPr>
-        <w:pStyle w:val="a0"/>
+        <w:pStyle w:val="ListParagraph"/>
       </w:pPr>
       <w:r>
         <w:t xml:space="preserve">Нажать </w:t>
@@ -4455,13 +5097,14 @@
     </w:p>
     <w:p>
       <w:pPr>
-        <w:pStyle w:val="a0"/>
+        <w:pStyle w:val="ListParagraph"/>
       </w:pPr>
       <w:r>
         <w:rPr>
           <w:noProof/>
           <w:lang w:val="uk-UA" w:eastAsia="uk-UA"/>
         </w:rPr>
+        <w:lastRenderedPageBreak/>
         <w:drawing>
           <wp:inline distT="0" distB="0" distL="0" distR="0" wp14:anchorId="544CF008" wp14:editId="26A135B4">
             <wp:extent cx="3727450" cy="3575050"/>
@@ -4517,7 +5160,7 @@
     </w:p>
     <w:p>
       <w:pPr>
-        <w:pStyle w:val="3"/>
+        <w:pStyle w:val="Heading3"/>
       </w:pPr>
       <w:r>
         <w:t xml:space="preserve">Создание задачи </w:t>
@@ -4528,7 +5171,7 @@
     </w:p>
     <w:p>
       <w:pPr>
-        <w:pStyle w:val="a0"/>
+        <w:pStyle w:val="ListParagraph"/>
       </w:pPr>
       <w:r>
         <w:t xml:space="preserve">В папке </w:t>
@@ -4553,7 +5196,7 @@
     </w:p>
     <w:p>
       <w:pPr>
-        <w:pStyle w:val="a0"/>
+        <w:pStyle w:val="ListParagraph"/>
       </w:pPr>
       <w:r>
         <w:t xml:space="preserve">Перейти в папку </w:t>
@@ -4566,7 +5209,7 @@
     </w:p>
     <w:p>
       <w:pPr>
-        <w:pStyle w:val="a0"/>
+        <w:pStyle w:val="ListParagraph"/>
       </w:pPr>
       <w:r>
         <w:t xml:space="preserve">Выбрать </w:t>
@@ -4588,7 +5231,7 @@
     </w:p>
     <w:p>
       <w:pPr>
-        <w:pStyle w:val="a0"/>
+        <w:pStyle w:val="ListParagraph"/>
       </w:pPr>
       <w:r>
         <w:t xml:space="preserve">Ввести имя </w:t>
@@ -4596,13 +5239,12 @@
     </w:p>
     <w:p>
       <w:pPr>
-        <w:pStyle w:val="a0"/>
+        <w:pStyle w:val="ListParagraph"/>
         <w:rPr>
           <w:rStyle w:val="label"/>
         </w:rPr>
       </w:pPr>
       <w:r>
-        <w:lastRenderedPageBreak/>
         <w:t xml:space="preserve">Выбрать тип </w:t>
       </w:r>
       <w:r>
@@ -4655,7 +5297,7 @@
     </w:p>
     <w:p>
       <w:pPr>
-        <w:pStyle w:val="a0"/>
+        <w:pStyle w:val="ListParagraph"/>
         <w:rPr>
           <w:rStyle w:val="label"/>
         </w:rPr>
@@ -4669,13 +5311,14 @@
     </w:p>
     <w:p>
       <w:pPr>
-        <w:pStyle w:val="a0"/>
+        <w:pStyle w:val="ListParagraph"/>
       </w:pPr>
       <w:r>
         <w:rPr>
           <w:noProof/>
           <w:lang w:val="uk-UA" w:eastAsia="uk-UA"/>
         </w:rPr>
+        <w:lastRenderedPageBreak/>
         <w:drawing>
           <wp:inline distT="0" distB="0" distL="0" distR="0" wp14:anchorId="11960938" wp14:editId="43EC601E">
             <wp:extent cx="4045585" cy="4476750"/>
@@ -4728,7 +5371,7 @@
     </w:p>
     <w:p>
       <w:pPr>
-        <w:pStyle w:val="a0"/>
+        <w:pStyle w:val="ListParagraph"/>
         <w:rPr>
           <w:lang w:val="en-US"/>
         </w:rPr>
@@ -4761,7 +5404,7 @@
     </w:p>
     <w:p>
       <w:pPr>
-        <w:pStyle w:val="a0"/>
+        <w:pStyle w:val="ListParagraph"/>
         <w:rPr>
           <w:lang w:val="en-US"/>
         </w:rPr>
@@ -4781,7 +5424,7 @@
     </w:p>
     <w:p>
       <w:pPr>
-        <w:pStyle w:val="a0"/>
+        <w:pStyle w:val="ListParagraph"/>
         <w:rPr>
           <w:lang w:val="en-US"/>
         </w:rPr>
@@ -4796,16 +5439,8 @@
         <w:rPr>
           <w:lang w:val="en-US"/>
         </w:rPr>
-        <w:t xml:space="preserve">Project </w:t>
-      </w:r>
-      <w:proofErr w:type="gramStart"/>
-      <w:r>
-        <w:rPr>
-          <w:lang w:val="en-US"/>
-        </w:rPr>
-        <w:t>url</w:t>
-      </w:r>
-      <w:proofErr w:type="gramEnd"/>
+        <w:t>Project url</w:t>
+      </w:r>
       <w:r>
         <w:rPr>
           <w:lang w:val="en-US"/>
@@ -4815,7 +5450,7 @@
       <w:hyperlink r:id="rId19" w:history="1">
         <w:r>
           <w:rPr>
-            <w:rStyle w:val="a5"/>
+            <w:rStyle w:val="Hyperlink"/>
             <w:lang w:val="en-US"/>
           </w:rPr>
           <w:t>https://github.com/arcelormittalkriviyrih/isa95_database/</w:t>
@@ -4824,7 +5459,7 @@
     </w:p>
     <w:p>
       <w:pPr>
-        <w:pStyle w:val="a0"/>
+        <w:pStyle w:val="ListParagraph"/>
       </w:pPr>
       <w:r>
         <w:t xml:space="preserve">- </w:t>
@@ -4835,7 +5470,7 @@
     </w:p>
     <w:p>
       <w:pPr>
-        <w:pStyle w:val="a0"/>
+        <w:pStyle w:val="ListParagraph"/>
       </w:pPr>
       <w:r>
         <w:t xml:space="preserve">- </w:t>
@@ -4846,7 +5481,7 @@
     </w:p>
     <w:p>
       <w:pPr>
-        <w:pStyle w:val="a0"/>
+        <w:pStyle w:val="ListParagraph"/>
       </w:pPr>
       <w:r>
         <w:t>-</w:t>
@@ -4860,7 +5495,7 @@
     </w:p>
     <w:p>
       <w:pPr>
-        <w:pStyle w:val="a0"/>
+        <w:pStyle w:val="ListParagraph"/>
       </w:pPr>
       <w:r>
         <w:t xml:space="preserve">   </w:t>
@@ -4934,7 +5569,7 @@
     </w:p>
     <w:p>
       <w:pPr>
-        <w:pStyle w:val="a0"/>
+        <w:pStyle w:val="ListParagraph"/>
         <w:rPr>
           <w:lang w:val="en-US"/>
         </w:rPr>
@@ -4997,7 +5632,7 @@
     </w:p>
     <w:p>
       <w:pPr>
-        <w:pStyle w:val="a0"/>
+        <w:pStyle w:val="ListParagraph"/>
       </w:pPr>
       <w:r>
         <w:rPr>
@@ -5011,7 +5646,7 @@
     </w:p>
     <w:p>
       <w:pPr>
-        <w:pStyle w:val="a0"/>
+        <w:pStyle w:val="ListParagraph"/>
       </w:pPr>
       <w:r>
         <w:t>Установить</w:t>
@@ -5030,7 +5665,7 @@
     </w:p>
     <w:p>
       <w:pPr>
-        <w:pStyle w:val="a0"/>
+        <w:pStyle w:val="ListParagraph"/>
       </w:pPr>
       <w:r>
         <w:rPr>
@@ -5053,21 +5688,21 @@
       <w:hyperlink r:id="rId21" w:history="1">
         <w:r>
           <w:rPr>
-            <w:rStyle w:val="a5"/>
+            <w:rStyle w:val="Hyperlink"/>
             <w:lang w:val="en-US"/>
           </w:rPr>
           <w:t>https</w:t>
         </w:r>
         <w:r>
           <w:rPr>
-            <w:rStyle w:val="a5"/>
+            <w:rStyle w:val="Hyperlink"/>
           </w:rPr>
           <w:t>://</w:t>
         </w:r>
         <w:proofErr w:type="spellStart"/>
         <w:r>
           <w:rPr>
-            <w:rStyle w:val="a5"/>
+            <w:rStyle w:val="Hyperlink"/>
             <w:lang w:val="en-US"/>
           </w:rPr>
           <w:t>github</w:t>
@@ -5075,27 +5710,27 @@
         <w:proofErr w:type="spellEnd"/>
         <w:r>
           <w:rPr>
-            <w:rStyle w:val="a5"/>
+            <w:rStyle w:val="Hyperlink"/>
           </w:rPr>
           <w:t>.</w:t>
         </w:r>
         <w:r>
           <w:rPr>
-            <w:rStyle w:val="a5"/>
+            <w:rStyle w:val="Hyperlink"/>
             <w:lang w:val="en-US"/>
           </w:rPr>
           <w:t>com</w:t>
         </w:r>
         <w:r>
           <w:rPr>
-            <w:rStyle w:val="a5"/>
+            <w:rStyle w:val="Hyperlink"/>
           </w:rPr>
           <w:t>/</w:t>
         </w:r>
         <w:proofErr w:type="spellStart"/>
         <w:r>
           <w:rPr>
-            <w:rStyle w:val="a5"/>
+            <w:rStyle w:val="Hyperlink"/>
             <w:lang w:val="en-US"/>
           </w:rPr>
           <w:t>arcelormittalkriviyrih</w:t>
@@ -5103,14 +5738,14 @@
         <w:proofErr w:type="spellEnd"/>
         <w:r>
           <w:rPr>
-            <w:rStyle w:val="a5"/>
+            <w:rStyle w:val="Hyperlink"/>
           </w:rPr>
           <w:t>/</w:t>
         </w:r>
         <w:proofErr w:type="spellStart"/>
         <w:r>
           <w:rPr>
-            <w:rStyle w:val="a5"/>
+            <w:rStyle w:val="Hyperlink"/>
             <w:lang w:val="en-US"/>
           </w:rPr>
           <w:t>isa</w:t>
@@ -5118,27 +5753,27 @@
         <w:proofErr w:type="spellEnd"/>
         <w:r>
           <w:rPr>
-            <w:rStyle w:val="a5"/>
+            <w:rStyle w:val="Hyperlink"/>
           </w:rPr>
           <w:t>95_</w:t>
         </w:r>
         <w:r>
           <w:rPr>
-            <w:rStyle w:val="a5"/>
+            <w:rStyle w:val="Hyperlink"/>
             <w:lang w:val="en-US"/>
           </w:rPr>
           <w:t>database</w:t>
         </w:r>
         <w:r>
           <w:rPr>
-            <w:rStyle w:val="a5"/>
+            <w:rStyle w:val="Hyperlink"/>
           </w:rPr>
           <w:t>.</w:t>
         </w:r>
         <w:proofErr w:type="spellStart"/>
         <w:r>
           <w:rPr>
-            <w:rStyle w:val="a5"/>
+            <w:rStyle w:val="Hyperlink"/>
             <w:lang w:val="en-US"/>
           </w:rPr>
           <w:t>git</w:t>
@@ -5148,7 +5783,7 @@
     </w:p>
     <w:p>
       <w:pPr>
-        <w:pStyle w:val="a0"/>
+        <w:pStyle w:val="ListParagraph"/>
       </w:pPr>
       <w:r>
         <w:t xml:space="preserve">Добавить учётную запись для доступа к </w:t>
@@ -5162,7 +5797,7 @@
     </w:p>
     <w:p>
       <w:pPr>
-        <w:pStyle w:val="a0"/>
+        <w:pStyle w:val="ListParagraph"/>
         <w:rPr>
           <w:lang w:val="en-US"/>
         </w:rPr>
@@ -5195,7 +5830,7 @@
     </w:p>
     <w:p>
       <w:pPr>
-        <w:pStyle w:val="a0"/>
+        <w:pStyle w:val="ListParagraph"/>
         <w:rPr>
           <w:lang w:val="en-US"/>
         </w:rPr>
@@ -5257,7 +5892,7 @@
     </w:p>
     <w:p>
       <w:pPr>
-        <w:pStyle w:val="a0"/>
+        <w:pStyle w:val="ListParagraph"/>
       </w:pPr>
       <w:r>
         <w:rPr>
@@ -5272,7 +5907,7 @@
     </w:p>
     <w:p>
       <w:pPr>
-        <w:pStyle w:val="a0"/>
+        <w:pStyle w:val="ListParagraph"/>
       </w:pPr>
       <w:r>
         <w:rPr>
@@ -5298,7 +5933,7 @@
     </w:p>
     <w:p>
       <w:pPr>
-        <w:pStyle w:val="a0"/>
+        <w:pStyle w:val="ListParagraph"/>
         <w:rPr>
           <w:lang w:val="en-US"/>
         </w:rPr>
@@ -5315,7 +5950,7 @@
     </w:p>
     <w:p>
       <w:pPr>
-        <w:pStyle w:val="a0"/>
+        <w:pStyle w:val="ListParagraph"/>
         <w:rPr>
           <w:u w:val="single"/>
         </w:rPr>
@@ -5329,7 +5964,7 @@
     </w:p>
     <w:p>
       <w:pPr>
-        <w:pStyle w:val="a0"/>
+        <w:pStyle w:val="ListParagraph"/>
       </w:pPr>
       <w:r>
         <w:t>Добавить шаг сборки</w:t>
@@ -5337,7 +5972,7 @@
     </w:p>
     <w:p>
       <w:pPr>
-        <w:pStyle w:val="a0"/>
+        <w:pStyle w:val="ListParagraph"/>
       </w:pPr>
       <w:r>
         <w:t xml:space="preserve">Выполнить команду </w:t>
@@ -5351,7 +5986,7 @@
     </w:p>
     <w:p>
       <w:pPr>
-        <w:pStyle w:val="a0"/>
+        <w:pStyle w:val="ListParagraph"/>
         <w:rPr>
           <w:lang w:val="en-US"/>
         </w:rPr>
@@ -5413,16 +6048,24 @@
     </w:p>
     <w:p>
       <w:pPr>
-        <w:pStyle w:val="a0"/>
-        <w:rPr>
-          <w:lang w:val="uk-UA"/>
-        </w:rPr>
-      </w:pPr>
-      <w:r>
-        <w:rPr>
-          <w:lang w:val="uk-UA"/>
-        </w:rPr>
-        <w:t xml:space="preserve">Указать </w:t>
+        <w:pStyle w:val="ListParagraph"/>
+        <w:rPr>
+          <w:lang w:val="uk-UA"/>
+        </w:rPr>
+      </w:pPr>
+      <w:proofErr w:type="spellStart"/>
+      <w:r>
+        <w:rPr>
+          <w:lang w:val="uk-UA"/>
+        </w:rPr>
+        <w:t>Указать</w:t>
+      </w:r>
+      <w:proofErr w:type="spellEnd"/>
+      <w:r>
+        <w:rPr>
+          <w:lang w:val="uk-UA"/>
+        </w:rPr>
+        <w:t xml:space="preserve"> </w:t>
       </w:r>
       <w:proofErr w:type="spellStart"/>
       <w:r>
@@ -5450,7 +6093,7 @@
     </w:p>
     <w:p>
       <w:pPr>
-        <w:pStyle w:val="a0"/>
+        <w:pStyle w:val="ListParagraph"/>
       </w:pPr>
       <w:r>
         <w:t>Добавить шаг сборки</w:t>
@@ -5458,7 +6101,7 @@
     </w:p>
     <w:p>
       <w:pPr>
-        <w:pStyle w:val="a0"/>
+        <w:pStyle w:val="ListParagraph"/>
       </w:pPr>
       <w:r>
         <w:t xml:space="preserve">Выполнить команду </w:t>
@@ -5472,13 +6115,21 @@
     </w:p>
     <w:p>
       <w:pPr>
-        <w:pStyle w:val="a0"/>
-      </w:pPr>
-      <w:r>
-        <w:rPr>
-          <w:lang w:val="uk-UA"/>
-        </w:rPr>
-        <w:t xml:space="preserve">Указать </w:t>
+        <w:pStyle w:val="ListParagraph"/>
+      </w:pPr>
+      <w:proofErr w:type="spellStart"/>
+      <w:r>
+        <w:rPr>
+          <w:lang w:val="uk-UA"/>
+        </w:rPr>
+        <w:t>Указать</w:t>
+      </w:r>
+      <w:proofErr w:type="spellEnd"/>
+      <w:r>
+        <w:rPr>
+          <w:lang w:val="uk-UA"/>
+        </w:rPr>
+        <w:t xml:space="preserve"> </w:t>
       </w:r>
       <w:proofErr w:type="spellStart"/>
       <w:r>
@@ -5506,7 +6157,7 @@
     </w:p>
     <w:p>
       <w:pPr>
-        <w:pStyle w:val="a0"/>
+        <w:pStyle w:val="ListParagraph"/>
         <w:rPr>
           <w:lang w:val="en-US"/>
         </w:rPr>
@@ -5567,7 +6218,7 @@
     </w:p>
     <w:p>
       <w:pPr>
-        <w:pStyle w:val="a0"/>
+        <w:pStyle w:val="ListParagraph"/>
         <w:rPr>
           <w:lang w:val="en-US"/>
         </w:rPr>
@@ -5575,7 +6226,7 @@
       <w:hyperlink r:id="rId24" w:history="1">
         <w:r>
           <w:rPr>
-            <w:rStyle w:val="a5"/>
+            <w:rStyle w:val="Hyperlink"/>
             <w:lang w:val="en-US"/>
           </w:rPr>
           <w:t>https://github.com/arcelormittalkriviyrih/isa95_database/tree/master/jenkins_scripts</w:t>
@@ -5584,7 +6235,7 @@
     </w:p>
     <w:p>
       <w:pPr>
-        <w:pStyle w:val="a0"/>
+        <w:pStyle w:val="ListParagraph"/>
         <w:rPr>
           <w:lang w:val="en-US"/>
         </w:rPr>
@@ -5646,7 +6297,7 @@
     </w:p>
     <w:p>
       <w:pPr>
-        <w:pStyle w:val="a0"/>
+        <w:pStyle w:val="ListParagraph"/>
       </w:pPr>
       <w:proofErr w:type="spellStart"/>
       <w:r>
@@ -5668,7 +6319,7 @@
     </w:p>
     <w:p>
       <w:pPr>
-        <w:pStyle w:val="a0"/>
+        <w:pStyle w:val="ListParagraph"/>
       </w:pPr>
       <w:r>
         <w:t>Добавить шаг после сборки</w:t>
@@ -5679,11 +6330,9 @@
         </w:rPr>
         <w:sym w:font="Wingdings" w:char="F0E0"/>
       </w:r>
-      <w:proofErr w:type="gramStart"/>
       <w:r>
         <w:t>Собрать</w:t>
       </w:r>
-      <w:proofErr w:type="gramEnd"/>
       <w:r>
         <w:t xml:space="preserve"> </w:t>
       </w:r>
@@ -5693,7 +6342,7 @@
     </w:p>
     <w:p>
       <w:pPr>
-        <w:pStyle w:val="a0"/>
+        <w:pStyle w:val="ListParagraph"/>
       </w:pPr>
       <w:r>
         <w:rPr>
@@ -5753,7 +6402,7 @@
     </w:p>
     <w:p>
       <w:pPr>
-        <w:pStyle w:val="a0"/>
+        <w:pStyle w:val="ListParagraph"/>
       </w:pPr>
       <w:r>
         <w:t>Указать</w:t>
@@ -5796,7 +6445,7 @@
     </w:p>
     <w:p>
       <w:pPr>
-        <w:pStyle w:val="a0"/>
+        <w:pStyle w:val="ListParagraph"/>
       </w:pPr>
       <w:r>
         <w:t>Нажать сохранить</w:t>
@@ -5804,7 +6453,7 @@
     </w:p>
     <w:p>
       <w:pPr>
-        <w:pStyle w:val="a0"/>
+        <w:pStyle w:val="ListParagraph"/>
       </w:pPr>
       <w:r>
         <w:t xml:space="preserve">Вернуться к папке </w:t>
@@ -5817,7 +6466,7 @@
     </w:p>
     <w:p>
       <w:pPr>
-        <w:pStyle w:val="3"/>
+        <w:pStyle w:val="Heading3"/>
       </w:pPr>
       <w:r>
         <w:t>Создание задачи</w:t>
@@ -5857,7 +6506,7 @@
     </w:p>
     <w:p>
       <w:pPr>
-        <w:pStyle w:val="a0"/>
+        <w:pStyle w:val="ListParagraph"/>
       </w:pPr>
       <w:r>
         <w:t xml:space="preserve">В папке </w:t>
@@ -5905,7 +6554,7 @@
     </w:p>
     <w:p>
       <w:pPr>
-        <w:pStyle w:val="a0"/>
+        <w:pStyle w:val="ListParagraph"/>
       </w:pPr>
       <w:r>
         <w:t xml:space="preserve">Перейти в папку </w:t>
@@ -5918,7 +6567,7 @@
     </w:p>
     <w:p>
       <w:pPr>
-        <w:pStyle w:val="a0"/>
+        <w:pStyle w:val="ListParagraph"/>
       </w:pPr>
       <w:r>
         <w:t xml:space="preserve">Выбрать </w:t>
@@ -5940,7 +6589,7 @@
     </w:p>
     <w:p>
       <w:pPr>
-        <w:pStyle w:val="a0"/>
+        <w:pStyle w:val="ListParagraph"/>
       </w:pPr>
       <w:r>
         <w:t xml:space="preserve">Ввести имя </w:t>
@@ -5948,7 +6597,7 @@
     </w:p>
     <w:p>
       <w:pPr>
-        <w:pStyle w:val="a0"/>
+        <w:pStyle w:val="ListParagraph"/>
         <w:rPr>
           <w:rStyle w:val="label"/>
         </w:rPr>
@@ -6006,7 +6655,7 @@
     </w:p>
     <w:p>
       <w:pPr>
-        <w:pStyle w:val="a0"/>
+        <w:pStyle w:val="ListParagraph"/>
         <w:rPr>
           <w:rStyle w:val="label"/>
         </w:rPr>
@@ -6020,7 +6669,7 @@
     </w:p>
     <w:p>
       <w:pPr>
-        <w:pStyle w:val="a0"/>
+        <w:pStyle w:val="ListParagraph"/>
       </w:pPr>
       <w:r>
         <w:rPr>
@@ -6080,7 +6729,7 @@
     </w:p>
     <w:p>
       <w:pPr>
-        <w:pStyle w:val="a0"/>
+        <w:pStyle w:val="ListParagraph"/>
         <w:rPr>
           <w:lang w:val="en-US"/>
         </w:rPr>
@@ -6113,7 +6762,7 @@
     </w:p>
     <w:p>
       <w:pPr>
-        <w:pStyle w:val="a0"/>
+        <w:pStyle w:val="ListParagraph"/>
         <w:rPr>
           <w:lang w:val="en-US"/>
         </w:rPr>
@@ -6133,7 +6782,7 @@
     </w:p>
     <w:p>
       <w:pPr>
-        <w:pStyle w:val="a0"/>
+        <w:pStyle w:val="ListParagraph"/>
         <w:rPr>
           <w:lang w:val="en-US"/>
         </w:rPr>
@@ -6148,16 +6797,8 @@
         <w:rPr>
           <w:lang w:val="en-US"/>
         </w:rPr>
-        <w:t xml:space="preserve">Project </w:t>
-      </w:r>
-      <w:proofErr w:type="gramStart"/>
-      <w:r>
-        <w:rPr>
-          <w:lang w:val="en-US"/>
-        </w:rPr>
-        <w:t>url</w:t>
-      </w:r>
-      <w:proofErr w:type="gramEnd"/>
+        <w:t>Project url</w:t>
+      </w:r>
       <w:r>
         <w:rPr>
           <w:lang w:val="en-US"/>
@@ -6173,7 +6814,7 @@
     </w:p>
     <w:p>
       <w:pPr>
-        <w:pStyle w:val="a0"/>
+        <w:pStyle w:val="ListParagraph"/>
       </w:pPr>
       <w:r>
         <w:t xml:space="preserve">- </w:t>
@@ -6184,7 +6825,7 @@
     </w:p>
     <w:p>
       <w:pPr>
-        <w:pStyle w:val="a0"/>
+        <w:pStyle w:val="ListParagraph"/>
       </w:pPr>
       <w:r>
         <w:t xml:space="preserve">- </w:t>
@@ -6195,7 +6836,7 @@
     </w:p>
     <w:p>
       <w:pPr>
-        <w:pStyle w:val="a0"/>
+        <w:pStyle w:val="ListParagraph"/>
       </w:pPr>
       <w:r>
         <w:t>-</w:t>
@@ -6209,7 +6850,7 @@
     </w:p>
     <w:p>
       <w:pPr>
-        <w:pStyle w:val="a0"/>
+        <w:pStyle w:val="ListParagraph"/>
       </w:pPr>
       <w:r>
         <w:t xml:space="preserve">   </w:t>
@@ -6292,7 +6933,7 @@
     </w:p>
     <w:p>
       <w:pPr>
-        <w:pStyle w:val="a0"/>
+        <w:pStyle w:val="ListParagraph"/>
       </w:pPr>
       <w:r>
         <w:rPr>
@@ -6352,7 +6993,7 @@
     </w:p>
     <w:p>
       <w:pPr>
-        <w:pStyle w:val="a0"/>
+        <w:pStyle w:val="ListParagraph"/>
       </w:pPr>
       <w:r>
         <w:rPr>
@@ -6366,7 +7007,7 @@
     </w:p>
     <w:p>
       <w:pPr>
-        <w:pStyle w:val="a0"/>
+        <w:pStyle w:val="ListParagraph"/>
       </w:pPr>
       <w:r>
         <w:t>Установить</w:t>
@@ -6385,7 +7026,7 @@
     </w:p>
     <w:p>
       <w:pPr>
-        <w:pStyle w:val="a0"/>
+        <w:pStyle w:val="ListParagraph"/>
       </w:pPr>
       <w:r>
         <w:rPr>
@@ -6485,7 +7126,7 @@
     </w:p>
     <w:p>
       <w:pPr>
-        <w:pStyle w:val="a0"/>
+        <w:pStyle w:val="ListParagraph"/>
       </w:pPr>
       <w:r>
         <w:t xml:space="preserve">Добавить учётную запись для доступа к </w:t>
@@ -6499,7 +7140,7 @@
     </w:p>
     <w:p>
       <w:pPr>
-        <w:pStyle w:val="a0"/>
+        <w:pStyle w:val="ListParagraph"/>
       </w:pPr>
       <w:proofErr w:type="spellStart"/>
       <w:r>
@@ -6529,7 +7170,7 @@
     </w:p>
     <w:p>
       <w:pPr>
-        <w:pStyle w:val="a0"/>
+        <w:pStyle w:val="ListParagraph"/>
       </w:pPr>
       <w:r>
         <w:rPr>
@@ -6588,7 +7229,7 @@
     </w:p>
     <w:p>
       <w:pPr>
-        <w:pStyle w:val="a0"/>
+        <w:pStyle w:val="ListParagraph"/>
       </w:pPr>
       <w:r>
         <w:rPr>
@@ -6602,7 +7243,7 @@
     </w:p>
     <w:p>
       <w:pPr>
-        <w:pStyle w:val="a0"/>
+        <w:pStyle w:val="ListParagraph"/>
       </w:pPr>
       <w:r>
         <w:rPr>
@@ -6628,7 +7269,7 @@
     </w:p>
     <w:p>
       <w:pPr>
-        <w:pStyle w:val="a0"/>
+        <w:pStyle w:val="ListParagraph"/>
         <w:rPr>
           <w:lang w:val="en-US"/>
         </w:rPr>
@@ -6645,7 +7286,7 @@
     </w:p>
     <w:p>
       <w:pPr>
-        <w:pStyle w:val="a0"/>
+        <w:pStyle w:val="ListParagraph"/>
         <w:rPr>
           <w:u w:val="single"/>
         </w:rPr>
@@ -6659,7 +7300,7 @@
     </w:p>
     <w:p>
       <w:pPr>
-        <w:pStyle w:val="a0"/>
+        <w:pStyle w:val="ListParagraph"/>
       </w:pPr>
       <w:r>
         <w:t>Добавить шаг сборки</w:t>
@@ -6667,7 +7308,7 @@
     </w:p>
     <w:p>
       <w:pPr>
-        <w:pStyle w:val="a0"/>
+        <w:pStyle w:val="ListParagraph"/>
       </w:pPr>
       <w:r>
         <w:t xml:space="preserve">Выполнить команду </w:t>
@@ -6681,7 +7322,7 @@
     </w:p>
     <w:p>
       <w:pPr>
-        <w:pStyle w:val="a0"/>
+        <w:pStyle w:val="ListParagraph"/>
         <w:rPr>
           <w:lang w:val="en-US"/>
         </w:rPr>
@@ -6744,7 +7385,7 @@
     </w:p>
     <w:p>
       <w:pPr>
-        <w:pStyle w:val="a0"/>
+        <w:pStyle w:val="ListParagraph"/>
         <w:rPr>
           <w:lang w:val="en-US"/>
         </w:rPr>
@@ -6792,7 +7433,7 @@
     </w:p>
     <w:p>
       <w:pPr>
-        <w:pStyle w:val="a0"/>
+        <w:pStyle w:val="ListParagraph"/>
         <w:rPr>
           <w:lang w:val="en-US"/>
         </w:rPr>
@@ -6854,7 +7495,7 @@
     </w:p>
     <w:p>
       <w:pPr>
-        <w:pStyle w:val="a0"/>
+        <w:pStyle w:val="ListParagraph"/>
       </w:pPr>
       <w:proofErr w:type="gramStart"/>
       <w:r>
@@ -6892,7 +7533,7 @@
       <w:hyperlink r:id="rId31" w:history="1">
         <w:r>
           <w:rPr>
-            <w:rStyle w:val="a5"/>
+            <w:rStyle w:val="Hyperlink"/>
           </w:rPr>
           <w:t>https://dist.nuget.org/index.html</w:t>
         </w:r>
@@ -6900,7 +7541,7 @@
     </w:p>
     <w:p>
       <w:pPr>
-        <w:pStyle w:val="a0"/>
+        <w:pStyle w:val="ListParagraph"/>
         <w:rPr>
           <w:lang w:val="en-US"/>
         </w:rPr>
@@ -6949,7 +7590,7 @@
     </w:p>
     <w:p>
       <w:pPr>
-        <w:pStyle w:val="a0"/>
+        <w:pStyle w:val="ListParagraph"/>
         <w:rPr>
           <w:lang w:val="en-US"/>
         </w:rPr>
@@ -6960,7 +7601,7 @@
     </w:p>
     <w:p>
       <w:pPr>
-        <w:pStyle w:val="a0"/>
+        <w:pStyle w:val="ListParagraph"/>
         <w:rPr>
           <w:lang w:val="en-US"/>
         </w:rPr>
@@ -7002,7 +7643,7 @@
     </w:p>
     <w:p>
       <w:pPr>
-        <w:pStyle w:val="a0"/>
+        <w:pStyle w:val="ListParagraph"/>
         <w:rPr>
           <w:lang w:val="en-US"/>
         </w:rPr>
@@ -7036,7 +7677,7 @@
     </w:p>
     <w:p>
       <w:pPr>
-        <w:pStyle w:val="a0"/>
+        <w:pStyle w:val="ListParagraph"/>
         <w:rPr>
           <w:lang w:val="en-US"/>
         </w:rPr>
@@ -7057,14 +7698,14 @@
         <w:rPr>
           <w:lang w:val="en-US"/>
         </w:rPr>
-        <w:t>/p</w:t>
+        <w:t>/</w:t>
       </w:r>
       <w:proofErr w:type="gramStart"/>
       <w:r>
         <w:rPr>
           <w:lang w:val="en-US"/>
         </w:rPr>
-        <w:t>:Configuration</w:t>
+        <w:t>p:Configuration</w:t>
       </w:r>
       <w:proofErr w:type="gramEnd"/>
       <w:r>
@@ -7090,7 +7731,7 @@
     </w:p>
     <w:p>
       <w:pPr>
-        <w:pStyle w:val="a0"/>
+        <w:pStyle w:val="ListParagraph"/>
         <w:rPr>
           <w:lang w:val="en-US"/>
         </w:rPr>
@@ -7152,7 +7793,7 @@
     </w:p>
     <w:p>
       <w:pPr>
-        <w:pStyle w:val="a0"/>
+        <w:pStyle w:val="ListParagraph"/>
         <w:rPr>
           <w:lang w:val="en-US"/>
         </w:rPr>
@@ -7187,16 +7828,24 @@
     </w:p>
     <w:p>
       <w:pPr>
-        <w:pStyle w:val="a0"/>
-        <w:rPr>
-          <w:lang w:val="en-US"/>
-        </w:rPr>
-      </w:pPr>
-      <w:r>
-        <w:rPr>
-          <w:lang w:val="en-US"/>
-        </w:rPr>
-        <w:t>Doxygen installation</w:t>
+        <w:pStyle w:val="ListParagraph"/>
+        <w:rPr>
+          <w:lang w:val="en-US"/>
+        </w:rPr>
+      </w:pPr>
+      <w:proofErr w:type="spellStart"/>
+      <w:r>
+        <w:rPr>
+          <w:lang w:val="en-US"/>
+        </w:rPr>
+        <w:t>Doxygen</w:t>
+      </w:r>
+      <w:proofErr w:type="spellEnd"/>
+      <w:r>
+        <w:rPr>
+          <w:lang w:val="en-US"/>
+        </w:rPr>
+        <w:t xml:space="preserve"> installation</w:t>
       </w:r>
       <w:r>
         <w:rPr>
@@ -7215,7 +7864,7 @@
     </w:p>
     <w:p>
       <w:pPr>
-        <w:pStyle w:val="a0"/>
+        <w:pStyle w:val="ListParagraph"/>
         <w:rPr>
           <w:lang w:val="en-US"/>
         </w:rPr>
@@ -7251,7 +7900,7 @@
     </w:p>
     <w:p>
       <w:pPr>
-        <w:pStyle w:val="a0"/>
+        <w:pStyle w:val="ListParagraph"/>
         <w:rPr>
           <w:lang w:val="en-US"/>
         </w:rPr>
@@ -7313,7 +7962,7 @@
     </w:p>
     <w:p>
       <w:pPr>
-        <w:pStyle w:val="a0"/>
+        <w:pStyle w:val="ListParagraph"/>
         <w:rPr>
           <w:lang w:val="en-US"/>
         </w:rPr>
@@ -7363,7 +8012,7 @@
     </w:p>
     <w:p>
       <w:pPr>
-        <w:pStyle w:val="a0"/>
+        <w:pStyle w:val="ListParagraph"/>
         <w:rPr>
           <w:lang w:val="en-US"/>
         </w:rPr>
@@ -7374,7 +8023,7 @@
     </w:p>
     <w:p>
       <w:pPr>
-        <w:pStyle w:val="a0"/>
+        <w:pStyle w:val="ListParagraph"/>
         <w:rPr>
           <w:lang w:val="en-US"/>
         </w:rPr>
@@ -7416,7 +8065,7 @@
     </w:p>
     <w:p>
       <w:pPr>
-        <w:pStyle w:val="a0"/>
+        <w:pStyle w:val="ListParagraph"/>
         <w:rPr>
           <w:lang w:val="en-US"/>
         </w:rPr>
@@ -7450,7 +8099,7 @@
     </w:p>
     <w:p>
       <w:pPr>
-        <w:pStyle w:val="a0"/>
+        <w:pStyle w:val="ListParagraph"/>
         <w:rPr>
           <w:lang w:val="en-US"/>
         </w:rPr>
@@ -7512,7 +8161,7 @@
     </w:p>
     <w:p>
       <w:pPr>
-        <w:pStyle w:val="a0"/>
+        <w:pStyle w:val="ListParagraph"/>
         <w:rPr>
           <w:lang w:val="en-US"/>
         </w:rPr>
@@ -7555,7 +8204,7 @@
     </w:p>
     <w:p>
       <w:pPr>
-        <w:pStyle w:val="a0"/>
+        <w:pStyle w:val="ListParagraph"/>
         <w:rPr>
           <w:lang w:val="en-US"/>
         </w:rPr>
@@ -7566,7 +8215,7 @@
     </w:p>
     <w:p>
       <w:pPr>
-        <w:pStyle w:val="a0"/>
+        <w:pStyle w:val="ListParagraph"/>
         <w:rPr>
           <w:lang w:val="en-US"/>
         </w:rPr>
@@ -7602,7 +8251,7 @@
     </w:p>
     <w:p>
       <w:pPr>
-        <w:pStyle w:val="a0"/>
+        <w:pStyle w:val="ListParagraph"/>
         <w:rPr>
           <w:lang w:val="en-US"/>
         </w:rPr>
@@ -7628,7 +8277,7 @@
     </w:p>
     <w:p>
       <w:pPr>
-        <w:pStyle w:val="a0"/>
+        <w:pStyle w:val="ListParagraph"/>
         <w:rPr>
           <w:lang w:val="en-US"/>
         </w:rPr>
@@ -7656,15 +8305,15 @@
     </w:p>
     <w:p>
       <w:pPr>
-        <w:pStyle w:val="a0"/>
-        <w:rPr>
-          <w:lang w:val="en-US"/>
-        </w:rPr>
-      </w:pPr>
-    </w:p>
-    <w:p>
-      <w:pPr>
-        <w:pStyle w:val="a0"/>
+        <w:pStyle w:val="ListParagraph"/>
+        <w:rPr>
+          <w:lang w:val="en-US"/>
+        </w:rPr>
+      </w:pPr>
+    </w:p>
+    <w:p>
+      <w:pPr>
+        <w:pStyle w:val="ListParagraph"/>
         <w:rPr>
           <w:lang w:val="en-US"/>
         </w:rPr>
@@ -7726,7 +8375,7 @@
     </w:p>
     <w:p>
       <w:pPr>
-        <w:pStyle w:val="a0"/>
+        <w:pStyle w:val="ListParagraph"/>
       </w:pPr>
       <w:proofErr w:type="spellStart"/>
       <w:r>
@@ -7748,7 +8397,7 @@
     </w:p>
     <w:p>
       <w:pPr>
-        <w:pStyle w:val="a0"/>
+        <w:pStyle w:val="ListParagraph"/>
       </w:pPr>
       <w:r>
         <w:t>Добавить</w:t>
@@ -7810,7 +8459,7 @@
     </w:p>
     <w:p>
       <w:pPr>
-        <w:pStyle w:val="a0"/>
+        <w:pStyle w:val="ListParagraph"/>
         <w:rPr>
           <w:lang w:val="en-US"/>
         </w:rPr>
@@ -7821,7 +8470,7 @@
     </w:p>
     <w:p>
       <w:pPr>
-        <w:pStyle w:val="a0"/>
+        <w:pStyle w:val="ListParagraph"/>
         <w:rPr>
           <w:lang w:val="en-US"/>
         </w:rPr>
@@ -7867,7 +8516,7 @@
     </w:p>
     <w:p>
       <w:pPr>
-        <w:pStyle w:val="a0"/>
+        <w:pStyle w:val="ListParagraph"/>
         <w:rPr>
           <w:lang w:val="en-US"/>
         </w:rPr>
@@ -7930,7 +8579,7 @@
     </w:p>
     <w:p>
       <w:pPr>
-        <w:pStyle w:val="a0"/>
+        <w:pStyle w:val="ListParagraph"/>
         <w:rPr>
           <w:lang w:val="en-US"/>
         </w:rPr>
@@ -7994,7 +8643,7 @@
     </w:p>
     <w:p>
       <w:pPr>
-        <w:pStyle w:val="a0"/>
+        <w:pStyle w:val="ListParagraph"/>
         <w:rPr>
           <w:lang w:val="en-US"/>
         </w:rPr>
@@ -8005,7 +8654,7 @@
     </w:p>
     <w:p>
       <w:pPr>
-        <w:pStyle w:val="a0"/>
+        <w:pStyle w:val="ListParagraph"/>
         <w:rPr>
           <w:lang w:val="en-US"/>
         </w:rPr>
@@ -8027,7 +8676,7 @@
     </w:p>
     <w:p>
       <w:pPr>
-        <w:pStyle w:val="a0"/>
+        <w:pStyle w:val="ListParagraph"/>
         <w:rPr>
           <w:lang w:val="en-US"/>
         </w:rPr>
@@ -8052,7 +8701,7 @@
     </w:p>
     <w:p>
       <w:pPr>
-        <w:pStyle w:val="a0"/>
+        <w:pStyle w:val="ListParagraph"/>
         <w:rPr>
           <w:lang w:val="en-US"/>
         </w:rPr>
@@ -8114,7 +8763,7 @@
     </w:p>
     <w:p>
       <w:pPr>
-        <w:pStyle w:val="a0"/>
+        <w:pStyle w:val="ListParagraph"/>
       </w:pPr>
       <w:r>
         <w:t>Добавить шаг после сборки</w:t>
@@ -8125,11 +8774,9 @@
         </w:rPr>
         <w:sym w:font="Wingdings" w:char="F0E0"/>
       </w:r>
-      <w:proofErr w:type="gramStart"/>
       <w:r>
         <w:t>Собрать</w:t>
       </w:r>
-      <w:proofErr w:type="gramEnd"/>
       <w:r>
         <w:t xml:space="preserve"> </w:t>
       </w:r>
@@ -8139,7 +8786,7 @@
     </w:p>
     <w:p>
       <w:pPr>
-        <w:pStyle w:val="a0"/>
+        <w:pStyle w:val="ListParagraph"/>
         <w:rPr>
           <w:lang w:val="en-US"/>
         </w:rPr>
@@ -8173,7 +8820,7 @@
     </w:p>
     <w:p>
       <w:pPr>
-        <w:pStyle w:val="a0"/>
+        <w:pStyle w:val="ListParagraph"/>
         <w:rPr>
           <w:lang w:val="en-US"/>
         </w:rPr>
@@ -8235,7 +8882,7 @@
     </w:p>
     <w:p>
       <w:pPr>
-        <w:pStyle w:val="a0"/>
+        <w:pStyle w:val="ListParagraph"/>
       </w:pPr>
       <w:r>
         <w:t>Нажать сохранить</w:t>
@@ -8243,7 +8890,7 @@
     </w:p>
     <w:p>
       <w:pPr>
-        <w:pStyle w:val="a0"/>
+        <w:pStyle w:val="ListParagraph"/>
       </w:pPr>
       <w:r>
         <w:t xml:space="preserve">Вернуться к папке </w:t>
@@ -8256,7 +8903,7 @@
     </w:p>
     <w:p>
       <w:pPr>
-        <w:pStyle w:val="3"/>
+        <w:pStyle w:val="Heading3"/>
       </w:pPr>
       <w:r>
         <w:t>Создание задачи</w:t>
@@ -8293,7 +8940,7 @@
     </w:p>
     <w:p>
       <w:pPr>
-        <w:pStyle w:val="a0"/>
+        <w:pStyle w:val="ListParagraph"/>
       </w:pPr>
       <w:r>
         <w:t xml:space="preserve">В папке </w:t>
@@ -8341,7 +8988,7 @@
     </w:p>
     <w:p>
       <w:pPr>
-        <w:pStyle w:val="a0"/>
+        <w:pStyle w:val="ListParagraph"/>
       </w:pPr>
       <w:r>
         <w:t xml:space="preserve">Перейти в папку </w:t>
@@ -8354,7 +9001,7 @@
     </w:p>
     <w:p>
       <w:pPr>
-        <w:pStyle w:val="a0"/>
+        <w:pStyle w:val="ListParagraph"/>
       </w:pPr>
       <w:r>
         <w:t xml:space="preserve">Выбрать </w:t>
@@ -8376,7 +9023,7 @@
     </w:p>
     <w:p>
       <w:pPr>
-        <w:pStyle w:val="a0"/>
+        <w:pStyle w:val="ListParagraph"/>
       </w:pPr>
       <w:r>
         <w:t xml:space="preserve">Ввести имя </w:t>
@@ -8384,7 +9031,7 @@
     </w:p>
     <w:p>
       <w:pPr>
-        <w:pStyle w:val="a0"/>
+        <w:pStyle w:val="ListParagraph"/>
         <w:rPr>
           <w:rStyle w:val="label"/>
         </w:rPr>
@@ -8442,7 +9089,7 @@
     </w:p>
     <w:p>
       <w:pPr>
-        <w:pStyle w:val="a0"/>
+        <w:pStyle w:val="ListParagraph"/>
         <w:rPr>
           <w:rStyle w:val="label"/>
         </w:rPr>
@@ -8456,7 +9103,7 @@
     </w:p>
     <w:p>
       <w:pPr>
-        <w:pStyle w:val="a0"/>
+        <w:pStyle w:val="ListParagraph"/>
       </w:pPr>
       <w:r>
         <w:rPr>
@@ -8516,7 +9163,7 @@
     </w:p>
     <w:p>
       <w:pPr>
-        <w:pStyle w:val="a0"/>
+        <w:pStyle w:val="ListParagraph"/>
         <w:rPr>
           <w:lang w:val="en-US"/>
         </w:rPr>
@@ -8549,7 +9196,7 @@
     </w:p>
     <w:p>
       <w:pPr>
-        <w:pStyle w:val="a0"/>
+        <w:pStyle w:val="ListParagraph"/>
         <w:rPr>
           <w:lang w:val="en-US"/>
         </w:rPr>
@@ -8569,7 +9216,7 @@
     </w:p>
     <w:p>
       <w:pPr>
-        <w:pStyle w:val="a0"/>
+        <w:pStyle w:val="ListParagraph"/>
         <w:rPr>
           <w:lang w:val="en-US"/>
         </w:rPr>
@@ -8592,14 +9239,12 @@
         </w:rPr>
         <w:t xml:space="preserve"> </w:t>
       </w:r>
-      <w:proofErr w:type="gramStart"/>
       <w:r>
         <w:rPr>
           <w:lang w:val="en-US"/>
         </w:rPr>
         <w:t>url</w:t>
       </w:r>
-      <w:proofErr w:type="gramEnd"/>
       <w:r>
         <w:rPr>
           <w:lang w:val="en-US"/>
@@ -8609,98 +9254,98 @@
       <w:hyperlink r:id="rId40" w:history="1">
         <w:r>
           <w:rPr>
-            <w:rStyle w:val="a5"/>
+            <w:rStyle w:val="Hyperlink"/>
             <w:lang w:val="en-US"/>
           </w:rPr>
           <w:t>https</w:t>
         </w:r>
         <w:r>
           <w:rPr>
-            <w:rStyle w:val="a5"/>
+            <w:rStyle w:val="Hyperlink"/>
             <w:lang w:val="en-US"/>
           </w:rPr>
           <w:t>://</w:t>
         </w:r>
         <w:r>
           <w:rPr>
-            <w:rStyle w:val="a5"/>
+            <w:rStyle w:val="Hyperlink"/>
             <w:lang w:val="en-US"/>
           </w:rPr>
           <w:t>github</w:t>
         </w:r>
         <w:r>
           <w:rPr>
-            <w:rStyle w:val="a5"/>
+            <w:rStyle w:val="Hyperlink"/>
             <w:lang w:val="en-US"/>
           </w:rPr>
           <w:t>.</w:t>
         </w:r>
         <w:r>
           <w:rPr>
-            <w:rStyle w:val="a5"/>
+            <w:rStyle w:val="Hyperlink"/>
             <w:lang w:val="en-US"/>
           </w:rPr>
           <w:t>com</w:t>
         </w:r>
         <w:r>
           <w:rPr>
-            <w:rStyle w:val="a5"/>
+            <w:rStyle w:val="Hyperlink"/>
             <w:lang w:val="en-US"/>
           </w:rPr>
           <w:t>/</w:t>
         </w:r>
         <w:r>
           <w:rPr>
-            <w:rStyle w:val="a5"/>
+            <w:rStyle w:val="Hyperlink"/>
             <w:lang w:val="en-US"/>
           </w:rPr>
           <w:t>arcelormittalkriviyrih</w:t>
         </w:r>
         <w:r>
           <w:rPr>
-            <w:rStyle w:val="a5"/>
+            <w:rStyle w:val="Hyperlink"/>
             <w:lang w:val="en-US"/>
           </w:rPr>
           <w:t>/</w:t>
         </w:r>
         <w:r>
           <w:rPr>
-            <w:rStyle w:val="a5"/>
+            <w:rStyle w:val="Hyperlink"/>
             <w:lang w:val="en-US"/>
           </w:rPr>
           <w:t>odata</w:t>
         </w:r>
         <w:r>
           <w:rPr>
-            <w:rStyle w:val="a5"/>
+            <w:rStyle w:val="Hyperlink"/>
             <w:lang w:val="en-US"/>
           </w:rPr>
           <w:t>_</w:t>
         </w:r>
         <w:r>
           <w:rPr>
-            <w:rStyle w:val="a5"/>
+            <w:rStyle w:val="Hyperlink"/>
             <w:lang w:val="en-US"/>
           </w:rPr>
           <w:t>unified</w:t>
         </w:r>
         <w:r>
           <w:rPr>
-            <w:rStyle w:val="a5"/>
+            <w:rStyle w:val="Hyperlink"/>
             <w:lang w:val="en-US"/>
           </w:rPr>
           <w:t>_</w:t>
         </w:r>
         <w:r>
           <w:rPr>
-            <w:rStyle w:val="a5"/>
+            <w:rStyle w:val="Hyperlink"/>
             <w:lang w:val="en-US"/>
           </w:rPr>
           <w:t>frontend</w:t>
         </w:r>
         <w:r>
           <w:rPr>
-            <w:rStyle w:val="a5"/>
+            <w:rStyle w:val="Hyperlink"/>
             <w:lang w:val="en-US"/>
           </w:rPr>
           <w:t>/</w:t>
@@ -8709,7 +9354,7 @@
     </w:p>
     <w:p>
       <w:pPr>
-        <w:pStyle w:val="a0"/>
+        <w:pStyle w:val="ListParagraph"/>
       </w:pPr>
       <w:r>
         <w:t xml:space="preserve">- </w:t>
@@ -8720,7 +9365,7 @@
     </w:p>
     <w:p>
       <w:pPr>
-        <w:pStyle w:val="a0"/>
+        <w:pStyle w:val="ListParagraph"/>
       </w:pPr>
       <w:r>
         <w:t xml:space="preserve">- </w:t>
@@ -8731,7 +9376,7 @@
     </w:p>
     <w:p>
       <w:pPr>
-        <w:pStyle w:val="a0"/>
+        <w:pStyle w:val="ListParagraph"/>
       </w:pPr>
       <w:r>
         <w:t>-</w:t>
@@ -8745,7 +9390,7 @@
     </w:p>
     <w:p>
       <w:pPr>
-        <w:pStyle w:val="a0"/>
+        <w:pStyle w:val="ListParagraph"/>
       </w:pPr>
       <w:r>
         <w:t xml:space="preserve">   </w:t>
@@ -8828,7 +9473,7 @@
     </w:p>
     <w:p>
       <w:pPr>
-        <w:pStyle w:val="a0"/>
+        <w:pStyle w:val="ListParagraph"/>
         <w:rPr>
           <w:lang w:val="en-US"/>
         </w:rPr>
@@ -8891,7 +9536,7 @@
     </w:p>
     <w:p>
       <w:pPr>
-        <w:pStyle w:val="a0"/>
+        <w:pStyle w:val="ListParagraph"/>
       </w:pPr>
       <w:r>
         <w:rPr>
@@ -8905,7 +9550,7 @@
     </w:p>
     <w:p>
       <w:pPr>
-        <w:pStyle w:val="a0"/>
+        <w:pStyle w:val="ListParagraph"/>
       </w:pPr>
       <w:r>
         <w:t>Установить</w:t>
@@ -8924,7 +9569,7 @@
     </w:p>
     <w:p>
       <w:pPr>
-        <w:pStyle w:val="a0"/>
+        <w:pStyle w:val="ListParagraph"/>
       </w:pPr>
       <w:r>
         <w:rPr>
@@ -9024,7 +9669,7 @@
     </w:p>
     <w:p>
       <w:pPr>
-        <w:pStyle w:val="a0"/>
+        <w:pStyle w:val="ListParagraph"/>
       </w:pPr>
       <w:r>
         <w:t xml:space="preserve">Добавить учётную запись для доступа к </w:t>
@@ -9038,7 +9683,7 @@
     </w:p>
     <w:p>
       <w:pPr>
-        <w:pStyle w:val="a0"/>
+        <w:pStyle w:val="ListParagraph"/>
       </w:pPr>
       <w:proofErr w:type="spellStart"/>
       <w:r>
@@ -9068,7 +9713,7 @@
     </w:p>
     <w:p>
       <w:pPr>
-        <w:pStyle w:val="a0"/>
+        <w:pStyle w:val="ListParagraph"/>
       </w:pPr>
       <w:r>
         <w:rPr>
@@ -9127,7 +9772,7 @@
     </w:p>
     <w:p>
       <w:pPr>
-        <w:pStyle w:val="a0"/>
+        <w:pStyle w:val="ListParagraph"/>
       </w:pPr>
       <w:r>
         <w:rPr>
@@ -9141,7 +9786,7 @@
     </w:p>
     <w:p>
       <w:pPr>
-        <w:pStyle w:val="a0"/>
+        <w:pStyle w:val="ListParagraph"/>
       </w:pPr>
       <w:r>
         <w:rPr>
@@ -9167,7 +9812,7 @@
     </w:p>
     <w:p>
       <w:pPr>
-        <w:pStyle w:val="a0"/>
+        <w:pStyle w:val="ListParagraph"/>
         <w:rPr>
           <w:lang w:val="en-US"/>
         </w:rPr>
@@ -9184,7 +9829,7 @@
     </w:p>
     <w:p>
       <w:pPr>
-        <w:pStyle w:val="a0"/>
+        <w:pStyle w:val="ListParagraph"/>
         <w:rPr>
           <w:u w:val="single"/>
         </w:rPr>
@@ -9199,7 +9844,7 @@
     </w:p>
     <w:p>
       <w:pPr>
-        <w:pStyle w:val="a0"/>
+        <w:pStyle w:val="ListParagraph"/>
       </w:pPr>
       <w:r>
         <w:t>Добавить шаг сборки</w:t>
@@ -9207,7 +9852,7 @@
     </w:p>
     <w:p>
       <w:pPr>
-        <w:pStyle w:val="a0"/>
+        <w:pStyle w:val="ListParagraph"/>
       </w:pPr>
       <w:r>
         <w:t xml:space="preserve">Выполнить команду </w:t>
@@ -9221,7 +9866,7 @@
     </w:p>
     <w:p>
       <w:pPr>
-        <w:pStyle w:val="a0"/>
+        <w:pStyle w:val="ListParagraph"/>
         <w:rPr>
           <w:lang w:val="en-US"/>
         </w:rPr>
@@ -9283,7 +9928,7 @@
     </w:p>
     <w:p>
       <w:pPr>
-        <w:pStyle w:val="a0"/>
+        <w:pStyle w:val="ListParagraph"/>
         <w:rPr>
           <w:lang w:val="en-US"/>
         </w:rPr>
@@ -9317,7 +9962,7 @@
     </w:p>
     <w:p>
       <w:pPr>
-        <w:pStyle w:val="a0"/>
+        <w:pStyle w:val="ListParagraph"/>
         <w:rPr>
           <w:lang w:val="en-US"/>
         </w:rPr>
@@ -9379,7 +10024,7 @@
     </w:p>
     <w:p>
       <w:pPr>
-        <w:pStyle w:val="a0"/>
+        <w:pStyle w:val="ListParagraph"/>
       </w:pPr>
       <w:proofErr w:type="gramStart"/>
       <w:r>
@@ -9417,7 +10062,7 @@
       <w:hyperlink r:id="rId44" w:history="1">
         <w:r>
           <w:rPr>
-            <w:rStyle w:val="a5"/>
+            <w:rStyle w:val="Hyperlink"/>
           </w:rPr>
           <w:t>https://dist.nuget.org/index.html</w:t>
         </w:r>
@@ -9425,7 +10070,7 @@
     </w:p>
     <w:p>
       <w:pPr>
-        <w:pStyle w:val="a0"/>
+        <w:pStyle w:val="ListParagraph"/>
         <w:rPr>
           <w:lang w:val="en-US"/>
         </w:rPr>
@@ -9474,7 +10119,7 @@
     </w:p>
     <w:p>
       <w:pPr>
-        <w:pStyle w:val="a0"/>
+        <w:pStyle w:val="ListParagraph"/>
         <w:rPr>
           <w:lang w:val="en-US"/>
         </w:rPr>
@@ -9485,7 +10130,7 @@
     </w:p>
     <w:p>
       <w:pPr>
-        <w:pStyle w:val="a0"/>
+        <w:pStyle w:val="ListParagraph"/>
         <w:rPr>
           <w:lang w:val="en-US"/>
         </w:rPr>
@@ -9527,7 +10172,7 @@
     </w:p>
     <w:p>
       <w:pPr>
-        <w:pStyle w:val="a0"/>
+        <w:pStyle w:val="ListParagraph"/>
         <w:rPr>
           <w:lang w:val="en-US"/>
         </w:rPr>
@@ -9561,7 +10206,7 @@
     </w:p>
     <w:p>
       <w:pPr>
-        <w:pStyle w:val="a0"/>
+        <w:pStyle w:val="ListParagraph"/>
         <w:rPr>
           <w:lang w:val="en-US"/>
         </w:rPr>
@@ -9582,14 +10227,14 @@
         <w:rPr>
           <w:lang w:val="en-US"/>
         </w:rPr>
-        <w:t>/p</w:t>
+        <w:t>/</w:t>
       </w:r>
       <w:proofErr w:type="gramStart"/>
       <w:r>
         <w:rPr>
           <w:lang w:val="en-US"/>
         </w:rPr>
-        <w:t>:Configuration</w:t>
+        <w:t>p:Configuration</w:t>
       </w:r>
       <w:proofErr w:type="gramEnd"/>
       <w:r>
@@ -9615,7 +10260,7 @@
     </w:p>
     <w:p>
       <w:pPr>
-        <w:pStyle w:val="a0"/>
+        <w:pStyle w:val="ListParagraph"/>
         <w:rPr>
           <w:lang w:val="en-US"/>
         </w:rPr>
@@ -9677,7 +10322,7 @@
     </w:p>
     <w:p>
       <w:pPr>
-        <w:pStyle w:val="a0"/>
+        <w:pStyle w:val="ListParagraph"/>
       </w:pPr>
       <w:proofErr w:type="spellStart"/>
       <w:r>
@@ -9699,7 +10344,7 @@
     </w:p>
     <w:p>
       <w:pPr>
-        <w:pStyle w:val="a0"/>
+        <w:pStyle w:val="ListParagraph"/>
       </w:pPr>
       <w:r>
         <w:t>Добавить</w:t>
@@ -9761,7 +10406,7 @@
     </w:p>
     <w:p>
       <w:pPr>
-        <w:pStyle w:val="a0"/>
+        <w:pStyle w:val="ListParagraph"/>
         <w:rPr>
           <w:lang w:val="en-US"/>
         </w:rPr>
@@ -9772,7 +10417,7 @@
     </w:p>
     <w:p>
       <w:pPr>
-        <w:pStyle w:val="a0"/>
+        <w:pStyle w:val="ListParagraph"/>
         <w:rPr>
           <w:lang w:val="en-US"/>
         </w:rPr>
@@ -9818,7 +10463,7 @@
     </w:p>
     <w:p>
       <w:pPr>
-        <w:pStyle w:val="a0"/>
+        <w:pStyle w:val="ListParagraph"/>
         <w:rPr>
           <w:lang w:val="en-US"/>
         </w:rPr>
@@ -9881,7 +10526,7 @@
     </w:p>
     <w:p>
       <w:pPr>
-        <w:pStyle w:val="a0"/>
+        <w:pStyle w:val="ListParagraph"/>
       </w:pPr>
       <w:r>
         <w:t>Нажать сохранить</w:t>
@@ -9889,12 +10534,12 @@
     </w:p>
     <w:p>
       <w:pPr>
-        <w:pStyle w:val="a0"/>
-      </w:pPr>
-    </w:p>
-    <w:p>
-      <w:pPr>
-        <w:pStyle w:val="2"/>
+        <w:pStyle w:val="ListParagraph"/>
+      </w:pPr>
+    </w:p>
+    <w:p>
+      <w:pPr>
+        <w:pStyle w:val="Heading2"/>
         <w:rPr>
           <w:lang w:val="en-US"/>
         </w:rPr>
@@ -9911,7 +10556,7 @@
     </w:p>
     <w:p>
       <w:pPr>
-        <w:pStyle w:val="3"/>
+        <w:pStyle w:val="Heading3"/>
         <w:rPr>
           <w:lang w:val="en-US"/>
         </w:rPr>
@@ -9922,7 +10567,7 @@
     </w:p>
     <w:p>
       <w:pPr>
-        <w:pStyle w:val="a0"/>
+        <w:pStyle w:val="ListParagraph"/>
         <w:numPr>
           <w:ilvl w:val="0"/>
           <w:numId w:val="7"/>
@@ -9946,7 +10591,7 @@
       <w:hyperlink r:id="rId47" w:history="1">
         <w:r>
           <w:rPr>
-            <w:rStyle w:val="a5"/>
+            <w:rStyle w:val="Hyperlink"/>
           </w:rPr>
           <w:t>http://krr-tst-palbp01:8080/)</w:t>
         </w:r>
@@ -9954,7 +10599,7 @@
     </w:p>
     <w:p>
       <w:pPr>
-        <w:pStyle w:val="a0"/>
+        <w:pStyle w:val="ListParagraph"/>
         <w:numPr>
           <w:ilvl w:val="0"/>
           <w:numId w:val="7"/>
@@ -9967,7 +10612,7 @@
         <w:proofErr w:type="spellStart"/>
         <w:r>
           <w:rPr>
-            <w:rStyle w:val="a5"/>
+            <w:rStyle w:val="Hyperlink"/>
           </w:rPr>
           <w:t>ArcelorMittal</w:t>
         </w:r>
@@ -9976,7 +10621,7 @@
     </w:p>
     <w:p>
       <w:pPr>
-        <w:pStyle w:val="a0"/>
+        <w:pStyle w:val="ListParagraph"/>
       </w:pPr>
       <w:r>
         <w:rPr>
@@ -10035,7 +10680,7 @@
     </w:p>
     <w:p>
       <w:pPr>
-        <w:pStyle w:val="a0"/>
+        <w:pStyle w:val="ListParagraph"/>
         <w:numPr>
           <w:ilvl w:val="0"/>
           <w:numId w:val="7"/>
@@ -10050,7 +10695,7 @@
     </w:p>
     <w:p>
       <w:pPr>
-        <w:pStyle w:val="a0"/>
+        <w:pStyle w:val="ListParagraph"/>
       </w:pPr>
       <w:r>
         <w:rPr>
@@ -10171,12 +10816,10 @@
       <w:r>
         <w:t>запустится автоматически.</w:t>
       </w:r>
-      <w:bookmarkStart w:id="0" w:name="_GoBack"/>
-      <w:bookmarkEnd w:id="0"/>
-    </w:p>
-    <w:p>
-      <w:pPr>
-        <w:pStyle w:val="3"/>
+    </w:p>
+    <w:p>
+      <w:pPr>
+        <w:pStyle w:val="Heading3"/>
       </w:pPr>
       <w:r>
         <w:t xml:space="preserve">Страница папки </w:t>
@@ -10185,7 +10828,7 @@
         <w:proofErr w:type="spellStart"/>
         <w:r>
           <w:rPr>
-            <w:rStyle w:val="a5"/>
+            <w:rStyle w:val="Hyperlink"/>
           </w:rPr>
           <w:t>ArcelorMittal</w:t>
         </w:r>
@@ -10210,7 +10853,7 @@
     </w:p>
     <w:p>
       <w:pPr>
-        <w:pStyle w:val="a0"/>
+        <w:pStyle w:val="ListParagraph"/>
         <w:numPr>
           <w:ilvl w:val="0"/>
           <w:numId w:val="8"/>
@@ -10222,7 +10865,7 @@
     </w:p>
     <w:p>
       <w:pPr>
-        <w:pStyle w:val="a0"/>
+        <w:pStyle w:val="ListParagraph"/>
         <w:numPr>
           <w:ilvl w:val="0"/>
           <w:numId w:val="8"/>
@@ -10234,7 +10877,7 @@
     </w:p>
     <w:p>
       <w:pPr>
-        <w:pStyle w:val="a0"/>
+        <w:pStyle w:val="ListParagraph"/>
         <w:numPr>
           <w:ilvl w:val="0"/>
           <w:numId w:val="8"/>
@@ -10254,7 +10897,7 @@
     </w:p>
     <w:p>
       <w:pPr>
-        <w:pStyle w:val="a0"/>
+        <w:pStyle w:val="ListParagraph"/>
         <w:numPr>
           <w:ilvl w:val="0"/>
           <w:numId w:val="8"/>
@@ -10326,7 +10969,7 @@
     </w:p>
     <w:p>
       <w:pPr>
-        <w:pStyle w:val="3"/>
+        <w:pStyle w:val="Heading3"/>
       </w:pPr>
       <w:r>
         <w:t>Страница Задачи</w:t>
@@ -10339,7 +10982,7 @@
     </w:p>
     <w:p>
       <w:pPr>
-        <w:pStyle w:val="a0"/>
+        <w:pStyle w:val="ListParagraph"/>
         <w:numPr>
           <w:ilvl w:val="0"/>
           <w:numId w:val="9"/>
@@ -10351,7 +10994,7 @@
     </w:p>
     <w:p>
       <w:pPr>
-        <w:pStyle w:val="a0"/>
+        <w:pStyle w:val="ListParagraph"/>
         <w:numPr>
           <w:ilvl w:val="0"/>
           <w:numId w:val="9"/>
@@ -10363,7 +11006,7 @@
     </w:p>
     <w:p>
       <w:pPr>
-        <w:pStyle w:val="a0"/>
+        <w:pStyle w:val="ListParagraph"/>
         <w:numPr>
           <w:ilvl w:val="0"/>
           <w:numId w:val="9"/>
@@ -10375,7 +11018,7 @@
     </w:p>
     <w:p>
       <w:pPr>
-        <w:pStyle w:val="a0"/>
+        <w:pStyle w:val="ListParagraph"/>
         <w:numPr>
           <w:ilvl w:val="0"/>
           <w:numId w:val="9"/>
@@ -10443,7 +11086,7 @@
     </w:p>
     <w:p>
       <w:pPr>
-        <w:pStyle w:val="3"/>
+        <w:pStyle w:val="Heading3"/>
       </w:pPr>
       <w:r>
         <w:t>Страница сборки</w:t>
@@ -10456,7 +11099,7 @@
     </w:p>
     <w:p>
       <w:pPr>
-        <w:pStyle w:val="a0"/>
+        <w:pStyle w:val="ListParagraph"/>
         <w:numPr>
           <w:ilvl w:val="0"/>
           <w:numId w:val="10"/>
@@ -10473,7 +11116,7 @@
     </w:p>
     <w:p>
       <w:pPr>
-        <w:pStyle w:val="a0"/>
+        <w:pStyle w:val="ListParagraph"/>
         <w:numPr>
           <w:ilvl w:val="0"/>
           <w:numId w:val="10"/>
@@ -10485,7 +11128,7 @@
     </w:p>
     <w:p>
       <w:pPr>
-        <w:pStyle w:val="a0"/>
+        <w:pStyle w:val="ListParagraph"/>
         <w:numPr>
           <w:ilvl w:val="0"/>
           <w:numId w:val="10"/>
@@ -10505,7 +11148,7 @@
     </w:p>
     <w:p>
       <w:pPr>
-        <w:pStyle w:val="a0"/>
+        <w:pStyle w:val="ListParagraph"/>
         <w:numPr>
           <w:ilvl w:val="0"/>
           <w:numId w:val="10"/>
@@ -10517,7 +11160,7 @@
     </w:p>
     <w:p>
       <w:pPr>
-        <w:pStyle w:val="a0"/>
+        <w:pStyle w:val="ListParagraph"/>
         <w:numPr>
           <w:ilvl w:val="0"/>
           <w:numId w:val="10"/>
@@ -10606,8 +11249,8 @@
 </file>
 
 <file path=word/numbering.xml><?xml version="1.0" encoding="utf-8"?>
-<w:numbering xmlns:wpc="http://schemas.microsoft.com/office/word/2010/wordprocessingCanvas" xmlns:mc="http://schemas.openxmlformats.org/markup-compatibility/2006" xmlns:o="urn:schemas-microsoft-com:office:office" xmlns:r="http://schemas.openxmlformats.org/officeDocument/2006/relationships" xmlns:m="http://schemas.openxmlformats.org/officeDocument/2006/math" xmlns:v="urn:schemas-microsoft-com:vml" xmlns:wp14="http://schemas.microsoft.com/office/word/2010/wordprocessingDrawing" xmlns:wp="http://schemas.openxmlformats.org/drawingml/2006/wordprocessingDrawing" xmlns:w10="urn:schemas-microsoft-com:office:word" xmlns:w="http://schemas.openxmlformats.org/wordprocessingml/2006/main" xmlns:w14="http://schemas.microsoft.com/office/word/2010/wordml" xmlns:w15="http://schemas.microsoft.com/office/word/2012/wordml" xmlns:wpg="http://schemas.microsoft.com/office/word/2010/wordprocessingGroup" xmlns:wpi="http://schemas.microsoft.com/office/word/2010/wordprocessingInk" xmlns:wne="http://schemas.microsoft.com/office/word/2006/wordml" xmlns:wps="http://schemas.microsoft.com/office/word/2010/wordprocessingShape" mc:Ignorable="w14 w15 wp14">
-  <w:abstractNum w:abstractNumId="0">
+<w:numbering xmlns:wpc="http://schemas.microsoft.com/office/word/2010/wordprocessingCanvas" xmlns:cx="http://schemas.microsoft.com/office/drawing/2014/chartex" xmlns:cx1="http://schemas.microsoft.com/office/drawing/2015/9/8/chartex" xmlns:cx2="http://schemas.microsoft.com/office/drawing/2015/10/21/chartex" xmlns:mc="http://schemas.openxmlformats.org/markup-compatibility/2006" xmlns:o="urn:schemas-microsoft-com:office:office" xmlns:r="http://schemas.openxmlformats.org/officeDocument/2006/relationships" xmlns:m="http://schemas.openxmlformats.org/officeDocument/2006/math" xmlns:v="urn:schemas-microsoft-com:vml" xmlns:wp14="http://schemas.microsoft.com/office/word/2010/wordprocessingDrawing" xmlns:wp="http://schemas.openxmlformats.org/drawingml/2006/wordprocessingDrawing" xmlns:w10="urn:schemas-microsoft-com:office:word" xmlns:w="http://schemas.openxmlformats.org/wordprocessingml/2006/main" xmlns:w14="http://schemas.microsoft.com/office/word/2010/wordml" xmlns:w15="http://schemas.microsoft.com/office/word/2012/wordml" xmlns:w16se="http://schemas.microsoft.com/office/word/2015/wordml/symex" xmlns:wpg="http://schemas.microsoft.com/office/word/2010/wordprocessingGroup" xmlns:wpi="http://schemas.microsoft.com/office/word/2010/wordprocessingInk" xmlns:wne="http://schemas.microsoft.com/office/word/2006/wordml" xmlns:wps="http://schemas.microsoft.com/office/word/2010/wordprocessingShape" mc:Ignorable="w14 w15 w16se wp14">
+  <w:abstractNum w:abstractNumId="0" w15:restartNumberingAfterBreak="0">
     <w:nsid w:val="0EC001D0"/>
     <w:multiLevelType w:val="hybridMultilevel"/>
     <w:tmpl w:val="37507240"/>
@@ -10693,7 +11336,7 @@
       </w:pPr>
     </w:lvl>
   </w:abstractNum>
-  <w:abstractNum w:abstractNumId="1">
+  <w:abstractNum w:abstractNumId="1" w15:restartNumberingAfterBreak="0">
     <w:nsid w:val="17B70A2A"/>
     <w:multiLevelType w:val="hybridMultilevel"/>
     <w:tmpl w:val="0AE08E32"/>
@@ -10782,7 +11425,7 @@
       </w:pPr>
     </w:lvl>
   </w:abstractNum>
-  <w:abstractNum w:abstractNumId="2">
+  <w:abstractNum w:abstractNumId="2" w15:restartNumberingAfterBreak="0">
     <w:nsid w:val="1BDD2D13"/>
     <w:multiLevelType w:val="hybridMultilevel"/>
     <w:tmpl w:val="A600D522"/>
@@ -10871,7 +11514,7 @@
       </w:pPr>
     </w:lvl>
   </w:abstractNum>
-  <w:abstractNum w:abstractNumId="3">
+  <w:abstractNum w:abstractNumId="3" w15:restartNumberingAfterBreak="0">
     <w:nsid w:val="2937500E"/>
     <w:multiLevelType w:val="hybridMultilevel"/>
     <w:tmpl w:val="B278589A"/>
@@ -10960,7 +11603,7 @@
       </w:pPr>
     </w:lvl>
   </w:abstractNum>
-  <w:abstractNum w:abstractNumId="4">
+  <w:abstractNum w:abstractNumId="4" w15:restartNumberingAfterBreak="0">
     <w:nsid w:val="3C472FDF"/>
     <w:multiLevelType w:val="hybridMultilevel"/>
     <w:tmpl w:val="7AA2009A"/>
@@ -11073,7 +11716,7 @@
       </w:rPr>
     </w:lvl>
   </w:abstractNum>
-  <w:abstractNum w:abstractNumId="5">
+  <w:abstractNum w:abstractNumId="5" w15:restartNumberingAfterBreak="0">
     <w:nsid w:val="3E9105D3"/>
     <w:multiLevelType w:val="multilevel"/>
     <w:tmpl w:val="0419001F"/>
@@ -11159,14 +11802,14 @@
       </w:pPr>
     </w:lvl>
   </w:abstractNum>
-  <w:abstractNum w:abstractNumId="6">
+  <w:abstractNum w:abstractNumId="6" w15:restartNumberingAfterBreak="0">
     <w:nsid w:val="40360D5B"/>
     <w:multiLevelType w:val="multilevel"/>
     <w:tmpl w:val="8948041C"/>
     <w:lvl w:ilvl="0">
       <w:start w:val="1"/>
       <w:numFmt w:val="decimal"/>
-      <w:pStyle w:val="1"/>
+      <w:pStyle w:val="Heading1"/>
       <w:lvlText w:val="%1."/>
       <w:lvlJc w:val="left"/>
       <w:pPr>
@@ -11176,7 +11819,7 @@
     <w:lvl w:ilvl="1">
       <w:start w:val="1"/>
       <w:numFmt w:val="decimal"/>
-      <w:pStyle w:val="2"/>
+      <w:pStyle w:val="Heading2"/>
       <w:lvlText w:val="%1.%2."/>
       <w:lvlJc w:val="left"/>
       <w:pPr>
@@ -11186,7 +11829,7 @@
     <w:lvl w:ilvl="2">
       <w:start w:val="1"/>
       <w:numFmt w:val="decimal"/>
-      <w:pStyle w:val="3"/>
+      <w:pStyle w:val="Heading3"/>
       <w:lvlText w:val="%1.%2.%3."/>
       <w:lvlJc w:val="left"/>
       <w:pPr>
@@ -11248,7 +11891,7 @@
       </w:pPr>
     </w:lvl>
   </w:abstractNum>
-  <w:abstractNum w:abstractNumId="7">
+  <w:abstractNum w:abstractNumId="7" w15:restartNumberingAfterBreak="0">
     <w:nsid w:val="69BA5D3D"/>
     <w:multiLevelType w:val="hybridMultilevel"/>
     <w:tmpl w:val="FDE0481C"/>
@@ -11337,7 +11980,7 @@
       </w:pPr>
     </w:lvl>
   </w:abstractNum>
-  <w:abstractNum w:abstractNumId="8">
+  <w:abstractNum w:abstractNumId="8" w15:restartNumberingAfterBreak="0">
     <w:nsid w:val="70F40633"/>
     <w:multiLevelType w:val="hybridMultilevel"/>
     <w:tmpl w:val="DD6625DA"/>
@@ -11426,7 +12069,7 @@
       </w:pPr>
     </w:lvl>
   </w:abstractNum>
-  <w:abstractNum w:abstractNumId="9">
+  <w:abstractNum w:abstractNumId="9" w15:restartNumberingAfterBreak="0">
     <w:nsid w:val="75DA028E"/>
     <w:multiLevelType w:val="hybridMultilevel"/>
     <w:tmpl w:val="1408BF46"/>
@@ -11549,7 +12192,7 @@
 </file>
 
 <file path=word/styles.xml><?xml version="1.0" encoding="utf-8"?>
-<w:styles xmlns:mc="http://schemas.openxmlformats.org/markup-compatibility/2006" xmlns:r="http://schemas.openxmlformats.org/officeDocument/2006/relationships" xmlns:w="http://schemas.openxmlformats.org/wordprocessingml/2006/main" xmlns:w14="http://schemas.microsoft.com/office/word/2010/wordml" xmlns:w15="http://schemas.microsoft.com/office/word/2012/wordml" mc:Ignorable="w14 w15">
+<w:styles xmlns:mc="http://schemas.openxmlformats.org/markup-compatibility/2006" xmlns:r="http://schemas.openxmlformats.org/officeDocument/2006/relationships" xmlns:w="http://schemas.openxmlformats.org/wordprocessingml/2006/main" xmlns:w14="http://schemas.microsoft.com/office/word/2010/wordml" xmlns:w15="http://schemas.microsoft.com/office/word/2012/wordml" xmlns:w16se="http://schemas.microsoft.com/office/word/2015/wordml/symex" mc:Ignorable="w14 w15 w16se">
   <w:docDefaults>
     <w:rPrDefault>
       <w:rPr>
@@ -11565,7 +12208,7 @@
       </w:pPr>
     </w:pPrDefault>
   </w:docDefaults>
-  <w:latentStyles w:defLockedState="0" w:defUIPriority="99" w:defSemiHidden="0" w:defUnhideWhenUsed="0" w:defQFormat="0" w:count="371">
+  <w:latentStyles w:defLockedState="0" w:defUIPriority="99" w:defSemiHidden="0" w:defUnhideWhenUsed="0" w:defQFormat="0" w:count="372">
     <w:lsdException w:name="Normal" w:uiPriority="0" w:qFormat="1"/>
     <w:lsdException w:name="heading 1" w:uiPriority="9" w:qFormat="1"/>
     <w:lsdException w:name="heading 2" w:semiHidden="1" w:uiPriority="9" w:unhideWhenUsed="1" w:qFormat="1"/>
@@ -11671,7 +12314,6 @@
     <w:lsdException w:name="HTML Sample" w:semiHidden="1" w:unhideWhenUsed="1"/>
     <w:lsdException w:name="HTML Typewriter" w:semiHidden="1" w:unhideWhenUsed="1"/>
     <w:lsdException w:name="HTML Variable" w:semiHidden="1" w:unhideWhenUsed="1"/>
-    <w:lsdException w:name="Normal Table" w:semiHidden="1" w:unhideWhenUsed="1"/>
     <w:lsdException w:name="annotation subject" w:semiHidden="1" w:unhideWhenUsed="1"/>
     <w:lsdException w:name="No List" w:semiHidden="1" w:unhideWhenUsed="1"/>
     <w:lsdException w:name="Outline List 1" w:semiHidden="1" w:unhideWhenUsed="1"/>
@@ -11718,10 +12360,8 @@
     <w:lsdException w:name="Table Subtle 2" w:semiHidden="1" w:unhideWhenUsed="1"/>
     <w:lsdException w:name="Table Web 1" w:semiHidden="1" w:unhideWhenUsed="1"/>
     <w:lsdException w:name="Table Web 2" w:semiHidden="1" w:unhideWhenUsed="1"/>
-    <w:lsdException w:name="Table Web 3" w:semiHidden="1" w:unhideWhenUsed="1"/>
     <w:lsdException w:name="Balloon Text" w:semiHidden="1" w:unhideWhenUsed="1"/>
     <w:lsdException w:name="Table Grid" w:uiPriority="39"/>
-    <w:lsdException w:name="Table Theme" w:semiHidden="1" w:unhideWhenUsed="1"/>
     <w:lsdException w:name="Placeholder Text" w:semiHidden="1"/>
     <w:lsdException w:name="No Spacing" w:uiPriority="1" w:qFormat="1"/>
     <w:lsdException w:name="Light Shading" w:uiPriority="60"/>
@@ -11937,15 +12577,16 @@
     <w:lsdException w:name="List Table 5 Dark Accent 6" w:uiPriority="50"/>
     <w:lsdException w:name="List Table 6 Colorful Accent 6" w:uiPriority="51"/>
     <w:lsdException w:name="List Table 7 Colorful Accent 6" w:uiPriority="52"/>
+    <w:lsdException w:name="Mention" w:semiHidden="1" w:unhideWhenUsed="1"/>
   </w:latentStyles>
-  <w:style w:type="paragraph" w:default="1" w:styleId="a">
+  <w:style w:type="paragraph" w:default="1" w:styleId="Normal">
     <w:name w:val="Normal"/>
     <w:qFormat/>
   </w:style>
-  <w:style w:type="paragraph" w:styleId="1">
+  <w:style w:type="paragraph" w:styleId="Heading1">
     <w:name w:val="heading 1"/>
-    <w:basedOn w:val="a0"/>
-    <w:link w:val="10"/>
+    <w:basedOn w:val="ListParagraph"/>
+    <w:link w:val="Heading1Char"/>
     <w:uiPriority w:val="9"/>
     <w:qFormat/>
     <w:rsid w:val="00054495"/>
@@ -11960,11 +12601,11 @@
       <w:szCs w:val="28"/>
     </w:rPr>
   </w:style>
-  <w:style w:type="paragraph" w:styleId="2">
+  <w:style w:type="paragraph" w:styleId="Heading2">
     <w:name w:val="heading 2"/>
-    <w:basedOn w:val="a0"/>
-    <w:next w:val="a"/>
-    <w:link w:val="20"/>
+    <w:basedOn w:val="ListParagraph"/>
+    <w:next w:val="Normal"/>
+    <w:link w:val="Heading2Char"/>
     <w:uiPriority w:val="9"/>
     <w:unhideWhenUsed/>
     <w:qFormat/>
@@ -11981,11 +12622,11 @@
       <w:szCs w:val="24"/>
     </w:rPr>
   </w:style>
-  <w:style w:type="paragraph" w:styleId="3">
+  <w:style w:type="paragraph" w:styleId="Heading3">
     <w:name w:val="heading 3"/>
-    <w:basedOn w:val="2"/>
-    <w:next w:val="a"/>
-    <w:link w:val="30"/>
+    <w:basedOn w:val="Heading2"/>
+    <w:next w:val="Normal"/>
+    <w:link w:val="Heading3Char"/>
     <w:uiPriority w:val="9"/>
     <w:unhideWhenUsed/>
     <w:qFormat/>
@@ -11997,13 +12638,13 @@
       <w:outlineLvl w:val="2"/>
     </w:pPr>
   </w:style>
-  <w:style w:type="character" w:default="1" w:styleId="a1">
+  <w:style w:type="character" w:default="1" w:styleId="DefaultParagraphFont">
     <w:name w:val="Default Paragraph Font"/>
     <w:uiPriority w:val="1"/>
     <w:semiHidden/>
     <w:unhideWhenUsed/>
   </w:style>
-  <w:style w:type="table" w:default="1" w:styleId="a2">
+  <w:style w:type="table" w:default="1" w:styleId="TableNormal">
     <w:name w:val="Normal Table"/>
     <w:uiPriority w:val="99"/>
     <w:semiHidden/>
@@ -12018,15 +12659,15 @@
       </w:tblCellMar>
     </w:tblPr>
   </w:style>
-  <w:style w:type="numbering" w:default="1" w:styleId="a3">
+  <w:style w:type="numbering" w:default="1" w:styleId="NoList">
     <w:name w:val="No List"/>
     <w:uiPriority w:val="99"/>
     <w:semiHidden/>
     <w:unhideWhenUsed/>
   </w:style>
-  <w:style w:type="paragraph" w:styleId="a0">
+  <w:style w:type="paragraph" w:styleId="ListParagraph">
     <w:name w:val="List Paragraph"/>
-    <w:basedOn w:val="a"/>
+    <w:basedOn w:val="Normal"/>
     <w:uiPriority w:val="34"/>
     <w:qFormat/>
     <w:rsid w:val="00B94F75"/>
@@ -12035,10 +12676,10 @@
       <w:contextualSpacing/>
     </w:pPr>
   </w:style>
-  <w:style w:type="character" w:customStyle="1" w:styleId="10">
-    <w:name w:val="Заголовок 1 Знак"/>
-    <w:basedOn w:val="a1"/>
-    <w:link w:val="1"/>
+  <w:style w:type="character" w:customStyle="1" w:styleId="Heading1Char">
+    <w:name w:val="Heading 1 Char"/>
+    <w:basedOn w:val="DefaultParagraphFont"/>
+    <w:link w:val="Heading1"/>
     <w:uiPriority w:val="9"/>
     <w:rsid w:val="00054495"/>
     <w:rPr>
@@ -12048,12 +12689,12 @@
   </w:style>
   <w:style w:type="character" w:customStyle="1" w:styleId="posttitle">
     <w:name w:val="post_title"/>
-    <w:basedOn w:val="a1"/>
+    <w:basedOn w:val="DefaultParagraphFont"/>
     <w:rsid w:val="006E3F23"/>
   </w:style>
-  <w:style w:type="paragraph" w:styleId="a4">
+  <w:style w:type="paragraph" w:styleId="NormalWeb">
     <w:name w:val="Normal (Web)"/>
-    <w:basedOn w:val="a"/>
+    <w:basedOn w:val="Normal"/>
     <w:uiPriority w:val="99"/>
     <w:unhideWhenUsed/>
     <w:rsid w:val="0001298C"/>
@@ -12067,10 +12708,10 @@
       <w:lang w:eastAsia="ru-RU"/>
     </w:rPr>
   </w:style>
-  <w:style w:type="character" w:customStyle="1" w:styleId="20">
-    <w:name w:val="Заголовок 2 Знак"/>
-    <w:basedOn w:val="a1"/>
-    <w:link w:val="2"/>
+  <w:style w:type="character" w:customStyle="1" w:styleId="Heading2Char">
+    <w:name w:val="Heading 2 Char"/>
+    <w:basedOn w:val="DefaultParagraphFont"/>
+    <w:link w:val="Heading2"/>
     <w:uiPriority w:val="9"/>
     <w:rsid w:val="00054495"/>
     <w:rPr>
@@ -12078,10 +12719,10 @@
       <w:szCs w:val="24"/>
     </w:rPr>
   </w:style>
-  <w:style w:type="character" w:customStyle="1" w:styleId="30">
-    <w:name w:val="Заголовок 3 Знак"/>
-    <w:basedOn w:val="a1"/>
-    <w:link w:val="3"/>
+  <w:style w:type="character" w:customStyle="1" w:styleId="Heading3Char">
+    <w:name w:val="Heading 3 Char"/>
+    <w:basedOn w:val="DefaultParagraphFont"/>
+    <w:link w:val="Heading3"/>
     <w:uiPriority w:val="9"/>
     <w:rsid w:val="003C3EF0"/>
     <w:rPr>
@@ -12089,9 +12730,9 @@
       <w:szCs w:val="24"/>
     </w:rPr>
   </w:style>
-  <w:style w:type="character" w:styleId="a5">
+  <w:style w:type="character" w:styleId="Hyperlink">
     <w:name w:val="Hyperlink"/>
-    <w:basedOn w:val="a1"/>
+    <w:basedOn w:val="DefaultParagraphFont"/>
     <w:uiPriority w:val="99"/>
     <w:unhideWhenUsed/>
     <w:rsid w:val="003C3EF0"/>
@@ -12100,10 +12741,10 @@
       <w:u w:val="single"/>
     </w:rPr>
   </w:style>
-  <w:style w:type="paragraph" w:styleId="HTML">
+  <w:style w:type="paragraph" w:styleId="HTMLPreformatted">
     <w:name w:val="HTML Preformatted"/>
-    <w:basedOn w:val="a"/>
-    <w:link w:val="HTML0"/>
+    <w:basedOn w:val="Normal"/>
+    <w:link w:val="HTMLPreformattedChar"/>
     <w:uiPriority w:val="99"/>
     <w:semiHidden/>
     <w:unhideWhenUsed/>
@@ -12136,10 +12777,10 @@
       <w:lang w:val="uk-UA" w:eastAsia="uk-UA"/>
     </w:rPr>
   </w:style>
-  <w:style w:type="character" w:customStyle="1" w:styleId="HTML0">
-    <w:name w:val="Стандартный HTML Знак"/>
-    <w:basedOn w:val="a1"/>
-    <w:link w:val="HTML"/>
+  <w:style w:type="character" w:customStyle="1" w:styleId="HTMLPreformattedChar">
+    <w:name w:val="HTML Preformatted Char"/>
+    <w:basedOn w:val="DefaultParagraphFont"/>
+    <w:link w:val="HTMLPreformatted"/>
     <w:uiPriority w:val="99"/>
     <w:semiHidden/>
     <w:rsid w:val="00BB478F"/>
@@ -12152,7 +12793,7 @@
   </w:style>
   <w:style w:type="character" w:customStyle="1" w:styleId="label">
     <w:name w:val="label"/>
-    <w:basedOn w:val="a1"/>
+    <w:basedOn w:val="DefaultParagraphFont"/>
     <w:rsid w:val="005203EA"/>
   </w:style>
 </w:styles>

</xml_diff>

<commit_message>
add info about  KEP server config
</commit_message>
<xml_diff>
--- a/Правила работы и настройки системы.docx
+++ b/Правила работы и настройки системы.docx
@@ -1582,7 +1582,10 @@
         <w:rPr>
           <w:lang w:val="en-US"/>
         </w:rPr>
-        <w:t xml:space="preserve">RAISERROR </w:t>
+        <w:t>RAISERROR</w:t>
+      </w:r>
+      <w:r>
+        <w:t xml:space="preserve"> </w:t>
       </w:r>
       <w:proofErr w:type="spellStart"/>
       <w:r>
@@ -1763,8 +1766,6 @@
       <w:r>
         <w:t>Сообщение с параметрами:</w:t>
       </w:r>
-      <w:bookmarkStart w:id="0" w:name="_GoBack"/>
-      <w:bookmarkEnd w:id="0"/>
     </w:p>
     <w:p>
       <w:pPr>
@@ -11237,7 +11238,1306 @@
       </w:r>
     </w:p>
     <w:p/>
+    <w:p>
+      <w:pPr>
+        <w:pStyle w:val="Heading1"/>
+        <w:rPr>
+          <w:lang w:val="en-US"/>
+        </w:rPr>
+      </w:pPr>
+      <w:r>
+        <w:t>Настройка</w:t>
+      </w:r>
+      <w:r>
+        <w:rPr>
+          <w:lang w:val="en-US"/>
+        </w:rPr>
+        <w:t xml:space="preserve"> </w:t>
+      </w:r>
+      <w:r>
+        <w:rPr>
+          <w:lang w:val="en-US"/>
+        </w:rPr>
+        <w:t xml:space="preserve">Data Logger </w:t>
+      </w:r>
+      <w:r>
+        <w:t>в</w:t>
+      </w:r>
+      <w:r>
+        <w:rPr>
+          <w:lang w:val="en-US"/>
+        </w:rPr>
+        <w:t xml:space="preserve"> </w:t>
+      </w:r>
+      <w:r>
+        <w:rPr>
+          <w:lang w:val="en-US"/>
+        </w:rPr>
+        <w:t>KEP Server</w:t>
+      </w:r>
+    </w:p>
+    <w:p>
+      <w:r>
+        <w:t xml:space="preserve">Для каждого весов/кармана необходимо создавать новую </w:t>
+      </w:r>
+      <w:bookmarkStart w:id="0" w:name="OLE_LINK1"/>
+      <w:bookmarkStart w:id="1" w:name="OLE_LINK2"/>
+      <w:bookmarkStart w:id="2" w:name="OLE_LINK3"/>
+      <w:bookmarkStart w:id="3" w:name="OLE_LINK4"/>
+      <w:r>
+        <w:rPr>
+          <w:lang w:val="en-US"/>
+        </w:rPr>
+        <w:t>Log</w:t>
+      </w:r>
+      <w:r>
+        <w:t xml:space="preserve"> </w:t>
+      </w:r>
+      <w:r>
+        <w:rPr>
+          <w:lang w:val="en-US"/>
+        </w:rPr>
+        <w:t>Group</w:t>
+      </w:r>
+      <w:bookmarkEnd w:id="0"/>
+      <w:bookmarkEnd w:id="1"/>
+      <w:bookmarkEnd w:id="2"/>
+      <w:bookmarkEnd w:id="3"/>
+      <w:r>
+        <w:t xml:space="preserve">. </w:t>
+      </w:r>
+    </w:p>
+    <w:p>
+      <w:r>
+        <w:t xml:space="preserve">На закладке </w:t>
+      </w:r>
+      <w:r>
+        <w:rPr>
+          <w:lang w:val="en-US"/>
+        </w:rPr>
+        <w:t>General</w:t>
+      </w:r>
+      <w:r>
+        <w:t xml:space="preserve"> </w:t>
+      </w:r>
+      <w:r>
+        <w:t xml:space="preserve">необходимо указать имя и </w:t>
+      </w:r>
+      <w:r>
+        <w:rPr>
+          <w:lang w:val="en-US"/>
+        </w:rPr>
+        <w:t>DSN</w:t>
+      </w:r>
+      <w:r>
+        <w:t xml:space="preserve"> </w:t>
+      </w:r>
+      <w:r>
+        <w:t>подключение к базе:</w:t>
+      </w:r>
+    </w:p>
+    <w:p>
+      <w:r>
+        <w:rPr>
+          <w:noProof/>
+          <w:lang w:eastAsia="uk-UA"/>
+        </w:rPr>
+        <w:drawing>
+          <wp:inline distT="0" distB="0" distL="0" distR="0" wp14:anchorId="50C136B3" wp14:editId="1F5C4FD0">
+            <wp:extent cx="6120765" cy="2954655"/>
+            <wp:effectExtent l="0" t="0" r="0" b="0"/>
+            <wp:docPr id="1" name="Picture 1"/>
+            <wp:cNvGraphicFramePr>
+              <a:graphicFrameLocks xmlns:a="http://schemas.openxmlformats.org/drawingml/2006/main" noChangeAspect="1"/>
+            </wp:cNvGraphicFramePr>
+            <a:graphic xmlns:a="http://schemas.openxmlformats.org/drawingml/2006/main">
+              <a:graphicData uri="http://schemas.openxmlformats.org/drawingml/2006/picture">
+                <pic:pic xmlns:pic="http://schemas.openxmlformats.org/drawingml/2006/picture">
+                  <pic:nvPicPr>
+                    <pic:cNvPr id="0" name="Picture 2"/>
+                    <pic:cNvPicPr>
+                      <a:picLocks noChangeAspect="1" noChangeArrowheads="1"/>
+                    </pic:cNvPicPr>
+                  </pic:nvPicPr>
+                  <pic:blipFill>
+                    <a:blip r:embed="rId55">
+                      <a:extLst>
+                        <a:ext uri="{28A0092B-C50C-407E-A947-70E740481C1C}">
+                          <a14:useLocalDpi xmlns:a14="http://schemas.microsoft.com/office/drawing/2010/main" val="0"/>
+                        </a:ext>
+                      </a:extLst>
+                    </a:blip>
+                    <a:srcRect/>
+                    <a:stretch>
+                      <a:fillRect/>
+                    </a:stretch>
+                  </pic:blipFill>
+                  <pic:spPr bwMode="auto">
+                    <a:xfrm>
+                      <a:off x="0" y="0"/>
+                      <a:ext cx="6120765" cy="2954655"/>
+                    </a:xfrm>
+                    <a:prstGeom prst="rect">
+                      <a:avLst/>
+                    </a:prstGeom>
+                    <a:noFill/>
+                    <a:ln>
+                      <a:noFill/>
+                    </a:ln>
+                  </pic:spPr>
+                </pic:pic>
+              </a:graphicData>
+            </a:graphic>
+          </wp:inline>
+        </w:drawing>
+      </w:r>
+    </w:p>
     <w:p/>
+    <w:p>
+      <w:r>
+        <w:t xml:space="preserve">На закладке </w:t>
+      </w:r>
+      <w:r>
+        <w:rPr>
+          <w:lang w:val="en-US"/>
+        </w:rPr>
+        <w:t>Data</w:t>
+      </w:r>
+      <w:r>
+        <w:t xml:space="preserve"> </w:t>
+      </w:r>
+      <w:r>
+        <w:rPr>
+          <w:lang w:val="en-US"/>
+        </w:rPr>
+        <w:t>Map</w:t>
+      </w:r>
+      <w:r>
+        <w:t xml:space="preserve"> </w:t>
+      </w:r>
+      <w:r>
+        <w:t>указываем что и как записывать в базу.</w:t>
+      </w:r>
+    </w:p>
+    <w:p>
+      <w:r>
+        <w:t xml:space="preserve">В рамках одной </w:t>
+      </w:r>
+      <w:r>
+        <w:rPr>
+          <w:lang w:val="en-US"/>
+        </w:rPr>
+        <w:t>Log</w:t>
+      </w:r>
+      <w:r>
+        <w:t xml:space="preserve"> </w:t>
+      </w:r>
+      <w:r>
+        <w:rPr>
+          <w:lang w:val="en-US"/>
+        </w:rPr>
+        <w:t>Group</w:t>
+      </w:r>
+      <w:r>
+        <w:t xml:space="preserve"> необходимо добавить все теги, с соответствующего устройства, что нужно записывать в базу:</w:t>
+      </w:r>
+    </w:p>
+    <w:p>
+      <w:pPr>
+        <w:rPr>
+          <w:lang w:val="en-US"/>
+        </w:rPr>
+      </w:pPr>
+      <w:r>
+        <w:rPr>
+          <w:noProof/>
+          <w:lang w:eastAsia="uk-UA"/>
+        </w:rPr>
+        <w:lastRenderedPageBreak/>
+        <w:drawing>
+          <wp:inline distT="0" distB="0" distL="0" distR="0" wp14:anchorId="336EAFC9" wp14:editId="385A87F7">
+            <wp:extent cx="6114415" cy="2435860"/>
+            <wp:effectExtent l="0" t="0" r="635" b="2540"/>
+            <wp:docPr id="10" name="Picture 10"/>
+            <wp:cNvGraphicFramePr>
+              <a:graphicFrameLocks xmlns:a="http://schemas.openxmlformats.org/drawingml/2006/main" noChangeAspect="1"/>
+            </wp:cNvGraphicFramePr>
+            <a:graphic xmlns:a="http://schemas.openxmlformats.org/drawingml/2006/main">
+              <a:graphicData uri="http://schemas.openxmlformats.org/drawingml/2006/picture">
+                <pic:pic xmlns:pic="http://schemas.openxmlformats.org/drawingml/2006/picture">
+                  <pic:nvPicPr>
+                    <pic:cNvPr id="0" name="Picture 1"/>
+                    <pic:cNvPicPr>
+                      <a:picLocks noChangeAspect="1" noChangeArrowheads="1"/>
+                    </pic:cNvPicPr>
+                  </pic:nvPicPr>
+                  <pic:blipFill>
+                    <a:blip r:embed="rId56">
+                      <a:extLst>
+                        <a:ext uri="{28A0092B-C50C-407E-A947-70E740481C1C}">
+                          <a14:useLocalDpi xmlns:a14="http://schemas.microsoft.com/office/drawing/2010/main" val="0"/>
+                        </a:ext>
+                      </a:extLst>
+                    </a:blip>
+                    <a:srcRect/>
+                    <a:stretch>
+                      <a:fillRect/>
+                    </a:stretch>
+                  </pic:blipFill>
+                  <pic:spPr bwMode="auto">
+                    <a:xfrm>
+                      <a:off x="0" y="0"/>
+                      <a:ext cx="6114415" cy="2435860"/>
+                    </a:xfrm>
+                    <a:prstGeom prst="rect">
+                      <a:avLst/>
+                    </a:prstGeom>
+                    <a:noFill/>
+                    <a:ln>
+                      <a:noFill/>
+                    </a:ln>
+                  </pic:spPr>
+                </pic:pic>
+              </a:graphicData>
+            </a:graphic>
+          </wp:inline>
+        </w:drawing>
+      </w:r>
+    </w:p>
+    <w:p>
+      <w:r>
+        <w:t xml:space="preserve">Примечание: теги что не пишем в базу, добавлять не нужно (теги команд) </w:t>
+      </w:r>
+    </w:p>
+    <w:p>
+      <w:r>
+        <w:t xml:space="preserve">Указать таблицу в какую записывать данные и формат </w:t>
+      </w:r>
+      <w:r>
+        <w:rPr>
+          <w:lang w:val="en-US"/>
+        </w:rPr>
+        <w:t>Wide</w:t>
+      </w:r>
+      <w:r>
+        <w:t>:</w:t>
+      </w:r>
+    </w:p>
+    <w:p>
+      <w:r>
+        <w:rPr>
+          <w:noProof/>
+          <w:lang w:eastAsia="uk-UA"/>
+        </w:rPr>
+        <w:drawing>
+          <wp:inline distT="0" distB="0" distL="0" distR="0" wp14:anchorId="041ECF53" wp14:editId="2D04464C">
+            <wp:extent cx="6114415" cy="2941320"/>
+            <wp:effectExtent l="0" t="0" r="635" b="0"/>
+            <wp:docPr id="12" name="Picture 12"/>
+            <wp:cNvGraphicFramePr>
+              <a:graphicFrameLocks xmlns:a="http://schemas.openxmlformats.org/drawingml/2006/main" noChangeAspect="1"/>
+            </wp:cNvGraphicFramePr>
+            <a:graphic xmlns:a="http://schemas.openxmlformats.org/drawingml/2006/main">
+              <a:graphicData uri="http://schemas.openxmlformats.org/drawingml/2006/picture">
+                <pic:pic xmlns:pic="http://schemas.openxmlformats.org/drawingml/2006/picture">
+                  <pic:nvPicPr>
+                    <pic:cNvPr id="0" name="Picture 3"/>
+                    <pic:cNvPicPr>
+                      <a:picLocks noChangeAspect="1" noChangeArrowheads="1"/>
+                    </pic:cNvPicPr>
+                  </pic:nvPicPr>
+                  <pic:blipFill>
+                    <a:blip r:embed="rId57">
+                      <a:extLst>
+                        <a:ext uri="{28A0092B-C50C-407E-A947-70E740481C1C}">
+                          <a14:useLocalDpi xmlns:a14="http://schemas.microsoft.com/office/drawing/2010/main" val="0"/>
+                        </a:ext>
+                      </a:extLst>
+                    </a:blip>
+                    <a:srcRect/>
+                    <a:stretch>
+                      <a:fillRect/>
+                    </a:stretch>
+                  </pic:blipFill>
+                  <pic:spPr bwMode="auto">
+                    <a:xfrm>
+                      <a:off x="0" y="0"/>
+                      <a:ext cx="6114415" cy="2941320"/>
+                    </a:xfrm>
+                    <a:prstGeom prst="rect">
+                      <a:avLst/>
+                    </a:prstGeom>
+                    <a:noFill/>
+                    <a:ln>
+                      <a:noFill/>
+                    </a:ln>
+                  </pic:spPr>
+                </pic:pic>
+              </a:graphicData>
+            </a:graphic>
+          </wp:inline>
+        </w:drawing>
+      </w:r>
+    </w:p>
+    <w:p>
+      <w:r>
+        <w:t xml:space="preserve">Нажать на кнопку </w:t>
+      </w:r>
+      <w:r>
+        <w:rPr>
+          <w:lang w:val="en-US"/>
+        </w:rPr>
+        <w:t>Map</w:t>
+      </w:r>
+      <w:r>
+        <w:t xml:space="preserve"> </w:t>
+      </w:r>
+      <w:r>
+        <w:rPr>
+          <w:lang w:val="en-US"/>
+        </w:rPr>
+        <w:t>Fields</w:t>
+      </w:r>
+      <w:r>
+        <w:t xml:space="preserve"> </w:t>
+      </w:r>
+      <w:r>
+        <w:t>и указать какие теги в какие поля таблицы записывать:</w:t>
+      </w:r>
+    </w:p>
+    <w:tbl>
+      <w:tblPr>
+        <w:tblStyle w:val="TableGrid"/>
+        <w:tblW w:w="0" w:type="auto"/>
+        <w:tblLook w:val="04A0" w:firstRow="1" w:lastRow="0" w:firstColumn="1" w:lastColumn="0" w:noHBand="0" w:noVBand="1"/>
+      </w:tblPr>
+      <w:tblGrid>
+        <w:gridCol w:w="4709"/>
+        <w:gridCol w:w="4636"/>
+      </w:tblGrid>
+      <w:tr>
+        <w:tc>
+          <w:tcPr>
+            <w:tcW w:w="4814" w:type="dxa"/>
+          </w:tcPr>
+          <w:p>
+            <w:pPr>
+              <w:rPr>
+                <w:b/>
+                <w:lang w:val="ru-RU"/>
+              </w:rPr>
+            </w:pPr>
+            <w:r>
+              <w:rPr>
+                <w:b/>
+                <w:lang w:val="ru-RU"/>
+              </w:rPr>
+              <w:t>Имя тега</w:t>
+            </w:r>
+          </w:p>
+        </w:tc>
+        <w:tc>
+          <w:tcPr>
+            <w:tcW w:w="4815" w:type="dxa"/>
+          </w:tcPr>
+          <w:p>
+            <w:pPr>
+              <w:rPr>
+                <w:b/>
+                <w:lang w:val="ru-RU"/>
+              </w:rPr>
+            </w:pPr>
+            <w:r>
+              <w:rPr>
+                <w:b/>
+                <w:lang w:val="ru-RU"/>
+              </w:rPr>
+              <w:t xml:space="preserve">Поле в таблице </w:t>
+            </w:r>
+            <w:r>
+              <w:rPr>
+                <w:b/>
+                <w:lang w:val="en-US"/>
+              </w:rPr>
+              <w:t>KEP</w:t>
+            </w:r>
+            <w:r>
+              <w:rPr>
+                <w:b/>
+                <w:lang w:val="ru-RU"/>
+              </w:rPr>
+              <w:t>_</w:t>
+            </w:r>
+            <w:r>
+              <w:rPr>
+                <w:b/>
+                <w:lang w:val="en-US"/>
+              </w:rPr>
+              <w:t>Logger</w:t>
+            </w:r>
+          </w:p>
+        </w:tc>
+      </w:tr>
+      <w:tr>
+        <w:tc>
+          <w:tcPr>
+            <w:tcW w:w="4814" w:type="dxa"/>
+            <w:vAlign w:val="bottom"/>
+          </w:tcPr>
+          <w:p>
+            <w:pPr>
+              <w:rPr>
+                <w:rFonts w:ascii="Calibri" w:hAnsi="Calibri"/>
+                <w:color w:val="000000"/>
+                <w:lang w:val="en-US"/>
+              </w:rPr>
+            </w:pPr>
+            <w:r>
+              <w:rPr>
+                <w:rFonts w:ascii="Calibri" w:hAnsi="Calibri"/>
+                <w:color w:val="000000"/>
+              </w:rPr>
+              <w:t>AUTO_MANU</w:t>
+            </w:r>
+            <w:bookmarkStart w:id="4" w:name="OLE_LINK7"/>
+            <w:bookmarkStart w:id="5" w:name="OLE_LINK8"/>
+            <w:bookmarkStart w:id="6" w:name="OLE_LINK9"/>
+            <w:bookmarkStart w:id="7" w:name="OLE_LINK10"/>
+            <w:bookmarkStart w:id="8" w:name="OLE_LINK11"/>
+            <w:bookmarkStart w:id="9" w:name="OLE_LINK12"/>
+            <w:bookmarkStart w:id="10" w:name="OLE_LINK13"/>
+            <w:r>
+              <w:rPr>
+                <w:rFonts w:ascii="Calibri" w:hAnsi="Calibri"/>
+                <w:color w:val="000000"/>
+                <w:lang w:val="en-US"/>
+              </w:rPr>
+              <w:t>_VALUE</w:t>
+            </w:r>
+            <w:bookmarkEnd w:id="4"/>
+            <w:bookmarkEnd w:id="5"/>
+            <w:bookmarkEnd w:id="6"/>
+            <w:bookmarkEnd w:id="7"/>
+            <w:bookmarkEnd w:id="8"/>
+            <w:bookmarkEnd w:id="9"/>
+            <w:bookmarkEnd w:id="10"/>
+          </w:p>
+        </w:tc>
+        <w:tc>
+          <w:tcPr>
+            <w:tcW w:w="4815" w:type="dxa"/>
+            <w:vAlign w:val="bottom"/>
+          </w:tcPr>
+          <w:p>
+            <w:pPr>
+              <w:rPr>
+                <w:rFonts w:ascii="Calibri" w:hAnsi="Calibri"/>
+                <w:color w:val="000000"/>
+              </w:rPr>
+            </w:pPr>
+            <w:r>
+              <w:rPr>
+                <w:rFonts w:ascii="Calibri" w:hAnsi="Calibri"/>
+                <w:color w:val="000000"/>
+              </w:rPr>
+              <w:t>AUTO_MANU</w:t>
+            </w:r>
+          </w:p>
+        </w:tc>
+      </w:tr>
+      <w:tr>
+        <w:tc>
+          <w:tcPr>
+            <w:tcW w:w="4814" w:type="dxa"/>
+            <w:vAlign w:val="bottom"/>
+          </w:tcPr>
+          <w:p>
+            <w:pPr>
+              <w:rPr>
+                <w:rFonts w:ascii="Calibri" w:hAnsi="Calibri"/>
+                <w:color w:val="000000"/>
+              </w:rPr>
+            </w:pPr>
+            <w:r>
+              <w:rPr>
+                <w:rFonts w:ascii="Calibri" w:hAnsi="Calibri"/>
+                <w:color w:val="000000"/>
+              </w:rPr>
+              <w:t>COUNT_BAR</w:t>
+            </w:r>
+            <w:r>
+              <w:rPr>
+                <w:rFonts w:ascii="Calibri" w:hAnsi="Calibri"/>
+                <w:color w:val="000000"/>
+                <w:lang w:val="en-US"/>
+              </w:rPr>
+              <w:t>_VALUE</w:t>
+            </w:r>
+          </w:p>
+        </w:tc>
+        <w:tc>
+          <w:tcPr>
+            <w:tcW w:w="4815" w:type="dxa"/>
+            <w:vAlign w:val="bottom"/>
+          </w:tcPr>
+          <w:p>
+            <w:pPr>
+              <w:rPr>
+                <w:rFonts w:ascii="Calibri" w:hAnsi="Calibri"/>
+                <w:color w:val="000000"/>
+              </w:rPr>
+            </w:pPr>
+            <w:r>
+              <w:rPr>
+                <w:rFonts w:ascii="Calibri" w:hAnsi="Calibri"/>
+                <w:color w:val="000000"/>
+              </w:rPr>
+              <w:t>COUNT_BAR</w:t>
+            </w:r>
+          </w:p>
+        </w:tc>
+      </w:tr>
+      <w:tr>
+        <w:tc>
+          <w:tcPr>
+            <w:tcW w:w="4814" w:type="dxa"/>
+            <w:vAlign w:val="bottom"/>
+          </w:tcPr>
+          <w:p>
+            <w:pPr>
+              <w:rPr>
+                <w:rFonts w:ascii="Calibri" w:hAnsi="Calibri"/>
+                <w:color w:val="000000"/>
+              </w:rPr>
+            </w:pPr>
+            <w:r>
+              <w:rPr>
+                <w:rFonts w:ascii="Calibri" w:hAnsi="Calibri"/>
+                <w:color w:val="000000"/>
+              </w:rPr>
+              <w:t>NAMBER_POCKET</w:t>
+            </w:r>
+            <w:r>
+              <w:rPr>
+                <w:rFonts w:ascii="Calibri" w:hAnsi="Calibri"/>
+                <w:color w:val="000000"/>
+                <w:lang w:val="en-US"/>
+              </w:rPr>
+              <w:t>_VALUE</w:t>
+            </w:r>
+          </w:p>
+        </w:tc>
+        <w:tc>
+          <w:tcPr>
+            <w:tcW w:w="4815" w:type="dxa"/>
+            <w:vAlign w:val="bottom"/>
+          </w:tcPr>
+          <w:p>
+            <w:pPr>
+              <w:rPr>
+                <w:rFonts w:ascii="Calibri" w:hAnsi="Calibri"/>
+                <w:color w:val="000000"/>
+              </w:rPr>
+            </w:pPr>
+            <w:r>
+              <w:rPr>
+                <w:rFonts w:ascii="Calibri" w:hAnsi="Calibri"/>
+                <w:color w:val="000000"/>
+              </w:rPr>
+              <w:t>NAMBER_POCKET</w:t>
+            </w:r>
+          </w:p>
+        </w:tc>
+      </w:tr>
+      <w:tr>
+        <w:tc>
+          <w:tcPr>
+            <w:tcW w:w="4814" w:type="dxa"/>
+            <w:vAlign w:val="bottom"/>
+          </w:tcPr>
+          <w:p>
+            <w:pPr>
+              <w:rPr>
+                <w:rFonts w:ascii="Calibri" w:hAnsi="Calibri"/>
+                <w:color w:val="000000"/>
+              </w:rPr>
+            </w:pPr>
+            <w:r>
+              <w:rPr>
+                <w:rFonts w:ascii="Calibri" w:hAnsi="Calibri"/>
+                <w:color w:val="000000"/>
+              </w:rPr>
+              <w:t>PACK_SANDWICH</w:t>
+            </w:r>
+            <w:r>
+              <w:rPr>
+                <w:rFonts w:ascii="Calibri" w:hAnsi="Calibri"/>
+                <w:color w:val="000000"/>
+                <w:lang w:val="en-US"/>
+              </w:rPr>
+              <w:t>_VALUE</w:t>
+            </w:r>
+          </w:p>
+        </w:tc>
+        <w:tc>
+          <w:tcPr>
+            <w:tcW w:w="4815" w:type="dxa"/>
+            <w:vAlign w:val="bottom"/>
+          </w:tcPr>
+          <w:p>
+            <w:pPr>
+              <w:rPr>
+                <w:rFonts w:ascii="Calibri" w:hAnsi="Calibri"/>
+                <w:color w:val="000000"/>
+              </w:rPr>
+            </w:pPr>
+            <w:r>
+              <w:rPr>
+                <w:rFonts w:ascii="Calibri" w:hAnsi="Calibri"/>
+                <w:color w:val="000000"/>
+              </w:rPr>
+              <w:t>PACK_SANDWICH</w:t>
+            </w:r>
+          </w:p>
+        </w:tc>
+      </w:tr>
+      <w:tr>
+        <w:tc>
+          <w:tcPr>
+            <w:tcW w:w="4814" w:type="dxa"/>
+            <w:vAlign w:val="bottom"/>
+          </w:tcPr>
+          <w:p>
+            <w:pPr>
+              <w:rPr>
+                <w:rFonts w:ascii="Calibri" w:hAnsi="Calibri"/>
+                <w:color w:val="000000"/>
+              </w:rPr>
+            </w:pPr>
+            <w:r>
+              <w:rPr>
+                <w:rFonts w:ascii="Calibri" w:hAnsi="Calibri"/>
+                <w:color w:val="000000"/>
+              </w:rPr>
+              <w:t>POCKET_LOC</w:t>
+            </w:r>
+            <w:r>
+              <w:rPr>
+                <w:rFonts w:ascii="Calibri" w:hAnsi="Calibri"/>
+                <w:color w:val="000000"/>
+                <w:lang w:val="en-US"/>
+              </w:rPr>
+              <w:t>_VALUE</w:t>
+            </w:r>
+          </w:p>
+        </w:tc>
+        <w:tc>
+          <w:tcPr>
+            <w:tcW w:w="4815" w:type="dxa"/>
+            <w:vAlign w:val="bottom"/>
+          </w:tcPr>
+          <w:p>
+            <w:pPr>
+              <w:rPr>
+                <w:rFonts w:ascii="Calibri" w:hAnsi="Calibri"/>
+                <w:color w:val="000000"/>
+              </w:rPr>
+            </w:pPr>
+            <w:r>
+              <w:rPr>
+                <w:rFonts w:ascii="Calibri" w:hAnsi="Calibri"/>
+                <w:color w:val="000000"/>
+              </w:rPr>
+              <w:t>POCKET_LOC</w:t>
+            </w:r>
+          </w:p>
+        </w:tc>
+      </w:tr>
+      <w:tr>
+        <w:tc>
+          <w:tcPr>
+            <w:tcW w:w="4814" w:type="dxa"/>
+            <w:vAlign w:val="bottom"/>
+          </w:tcPr>
+          <w:p>
+            <w:pPr>
+              <w:rPr>
+                <w:rFonts w:ascii="Calibri" w:hAnsi="Calibri"/>
+                <w:color w:val="000000"/>
+              </w:rPr>
+            </w:pPr>
+            <w:r>
+              <w:rPr>
+                <w:rFonts w:ascii="Calibri" w:hAnsi="Calibri"/>
+                <w:color w:val="000000"/>
+              </w:rPr>
+              <w:t>REM_BAR</w:t>
+            </w:r>
+            <w:r>
+              <w:rPr>
+                <w:rFonts w:ascii="Calibri" w:hAnsi="Calibri"/>
+                <w:color w:val="000000"/>
+                <w:lang w:val="en-US"/>
+              </w:rPr>
+              <w:t>_VALUE</w:t>
+            </w:r>
+          </w:p>
+        </w:tc>
+        <w:tc>
+          <w:tcPr>
+            <w:tcW w:w="4815" w:type="dxa"/>
+            <w:vAlign w:val="bottom"/>
+          </w:tcPr>
+          <w:p>
+            <w:pPr>
+              <w:rPr>
+                <w:rFonts w:ascii="Calibri" w:hAnsi="Calibri"/>
+                <w:color w:val="000000"/>
+              </w:rPr>
+            </w:pPr>
+            <w:r>
+              <w:rPr>
+                <w:rFonts w:ascii="Calibri" w:hAnsi="Calibri"/>
+                <w:color w:val="000000"/>
+              </w:rPr>
+              <w:t>REM_BAR</w:t>
+            </w:r>
+          </w:p>
+        </w:tc>
+      </w:tr>
+      <w:tr>
+        <w:tc>
+          <w:tcPr>
+            <w:tcW w:w="4814" w:type="dxa"/>
+            <w:vAlign w:val="bottom"/>
+          </w:tcPr>
+          <w:p>
+            <w:pPr>
+              <w:rPr>
+                <w:rFonts w:ascii="Calibri" w:hAnsi="Calibri"/>
+                <w:color w:val="000000"/>
+              </w:rPr>
+            </w:pPr>
+            <w:r>
+              <w:rPr>
+                <w:rFonts w:ascii="Calibri" w:hAnsi="Calibri"/>
+                <w:color w:val="000000"/>
+              </w:rPr>
+              <w:t>WEIGHT_CURRENT</w:t>
+            </w:r>
+            <w:r>
+              <w:rPr>
+                <w:rFonts w:ascii="Calibri" w:hAnsi="Calibri"/>
+                <w:color w:val="000000"/>
+                <w:lang w:val="en-US"/>
+              </w:rPr>
+              <w:t>_</w:t>
+            </w:r>
+            <w:bookmarkStart w:id="11" w:name="OLE_LINK16"/>
+            <w:bookmarkStart w:id="12" w:name="OLE_LINK17"/>
+            <w:bookmarkStart w:id="13" w:name="OLE_LINK18"/>
+            <w:r>
+              <w:rPr>
+                <w:rFonts w:ascii="Calibri" w:hAnsi="Calibri"/>
+                <w:color w:val="000000"/>
+                <w:lang w:val="en-US"/>
+              </w:rPr>
+              <w:t>TIMESTAMP</w:t>
+            </w:r>
+            <w:bookmarkEnd w:id="11"/>
+            <w:bookmarkEnd w:id="12"/>
+            <w:bookmarkEnd w:id="13"/>
+          </w:p>
+        </w:tc>
+        <w:tc>
+          <w:tcPr>
+            <w:tcW w:w="4815" w:type="dxa"/>
+            <w:vAlign w:val="bottom"/>
+          </w:tcPr>
+          <w:p>
+            <w:pPr>
+              <w:rPr>
+                <w:rFonts w:ascii="Calibri" w:hAnsi="Calibri"/>
+                <w:color w:val="000000"/>
+              </w:rPr>
+            </w:pPr>
+            <w:r>
+              <w:rPr>
+                <w:rFonts w:ascii="Calibri" w:hAnsi="Calibri"/>
+                <w:color w:val="000000"/>
+                <w:lang w:val="en-US"/>
+              </w:rPr>
+              <w:t>TIMESTAMP</w:t>
+            </w:r>
+          </w:p>
+        </w:tc>
+      </w:tr>
+      <w:tr>
+        <w:tc>
+          <w:tcPr>
+            <w:tcW w:w="4814" w:type="dxa"/>
+            <w:vAlign w:val="bottom"/>
+          </w:tcPr>
+          <w:p>
+            <w:pPr>
+              <w:rPr>
+                <w:rFonts w:ascii="Calibri" w:hAnsi="Calibri"/>
+                <w:color w:val="000000"/>
+              </w:rPr>
+            </w:pPr>
+            <w:bookmarkStart w:id="14" w:name="OLE_LINK14"/>
+            <w:bookmarkStart w:id="15" w:name="OLE_LINK15"/>
+            <w:r>
+              <w:rPr>
+                <w:rFonts w:ascii="Calibri" w:hAnsi="Calibri"/>
+                <w:color w:val="000000"/>
+              </w:rPr>
+              <w:t>WEIGHT_CURRENT</w:t>
+            </w:r>
+            <w:r>
+              <w:rPr>
+                <w:rFonts w:ascii="Calibri" w:hAnsi="Calibri"/>
+                <w:color w:val="000000"/>
+                <w:lang w:val="en-US"/>
+              </w:rPr>
+              <w:t>_VALUE</w:t>
+            </w:r>
+            <w:bookmarkEnd w:id="14"/>
+            <w:bookmarkEnd w:id="15"/>
+          </w:p>
+        </w:tc>
+        <w:tc>
+          <w:tcPr>
+            <w:tcW w:w="4815" w:type="dxa"/>
+            <w:vAlign w:val="bottom"/>
+          </w:tcPr>
+          <w:p>
+            <w:pPr>
+              <w:rPr>
+                <w:rFonts w:ascii="Calibri" w:hAnsi="Calibri"/>
+                <w:color w:val="000000"/>
+              </w:rPr>
+            </w:pPr>
+            <w:r>
+              <w:rPr>
+                <w:rFonts w:ascii="Calibri" w:hAnsi="Calibri"/>
+                <w:color w:val="000000"/>
+              </w:rPr>
+              <w:t>WEIGHT_CURRENT</w:t>
+            </w:r>
+          </w:p>
+        </w:tc>
+      </w:tr>
+      <w:tr>
+        <w:tc>
+          <w:tcPr>
+            <w:tcW w:w="4814" w:type="dxa"/>
+            <w:vAlign w:val="bottom"/>
+          </w:tcPr>
+          <w:p>
+            <w:pPr>
+              <w:rPr>
+                <w:rFonts w:ascii="Calibri" w:hAnsi="Calibri"/>
+                <w:color w:val="000000"/>
+              </w:rPr>
+            </w:pPr>
+            <w:r>
+              <w:rPr>
+                <w:rFonts w:ascii="Calibri" w:hAnsi="Calibri"/>
+                <w:color w:val="000000"/>
+              </w:rPr>
+              <w:t>WEIGHT_FIX</w:t>
+            </w:r>
+            <w:r>
+              <w:rPr>
+                <w:rFonts w:ascii="Calibri" w:hAnsi="Calibri"/>
+                <w:color w:val="000000"/>
+                <w:lang w:val="en-US"/>
+              </w:rPr>
+              <w:t>_VALUE</w:t>
+            </w:r>
+          </w:p>
+        </w:tc>
+        <w:tc>
+          <w:tcPr>
+            <w:tcW w:w="4815" w:type="dxa"/>
+            <w:vAlign w:val="bottom"/>
+          </w:tcPr>
+          <w:p>
+            <w:pPr>
+              <w:rPr>
+                <w:rFonts w:ascii="Calibri" w:hAnsi="Calibri"/>
+                <w:color w:val="000000"/>
+              </w:rPr>
+            </w:pPr>
+            <w:r>
+              <w:rPr>
+                <w:rFonts w:ascii="Calibri" w:hAnsi="Calibri"/>
+                <w:color w:val="000000"/>
+              </w:rPr>
+              <w:t>WEIGHT_FIX</w:t>
+            </w:r>
+          </w:p>
+        </w:tc>
+      </w:tr>
+      <w:tr>
+        <w:tc>
+          <w:tcPr>
+            <w:tcW w:w="4814" w:type="dxa"/>
+            <w:vAlign w:val="bottom"/>
+          </w:tcPr>
+          <w:p>
+            <w:pPr>
+              <w:rPr>
+                <w:rFonts w:ascii="Calibri" w:hAnsi="Calibri"/>
+                <w:color w:val="000000"/>
+              </w:rPr>
+            </w:pPr>
+            <w:r>
+              <w:rPr>
+                <w:rFonts w:ascii="Calibri" w:hAnsi="Calibri"/>
+                <w:color w:val="000000"/>
+              </w:rPr>
+              <w:t>WEIGHT_OK</w:t>
+            </w:r>
+            <w:r>
+              <w:rPr>
+                <w:rFonts w:ascii="Calibri" w:hAnsi="Calibri"/>
+                <w:color w:val="000000"/>
+                <w:lang w:val="en-US"/>
+              </w:rPr>
+              <w:t>_VALUE</w:t>
+            </w:r>
+          </w:p>
+        </w:tc>
+        <w:tc>
+          <w:tcPr>
+            <w:tcW w:w="4815" w:type="dxa"/>
+            <w:vAlign w:val="bottom"/>
+          </w:tcPr>
+          <w:p>
+            <w:pPr>
+              <w:rPr>
+                <w:rFonts w:ascii="Calibri" w:hAnsi="Calibri"/>
+                <w:color w:val="000000"/>
+              </w:rPr>
+            </w:pPr>
+            <w:r>
+              <w:rPr>
+                <w:rFonts w:ascii="Calibri" w:hAnsi="Calibri"/>
+                <w:color w:val="000000"/>
+              </w:rPr>
+              <w:t>WEIGHT_OK</w:t>
+            </w:r>
+          </w:p>
+        </w:tc>
+      </w:tr>
+      <w:tr>
+        <w:tc>
+          <w:tcPr>
+            <w:tcW w:w="4814" w:type="dxa"/>
+            <w:vAlign w:val="bottom"/>
+          </w:tcPr>
+          <w:p>
+            <w:pPr>
+              <w:rPr>
+                <w:rFonts w:ascii="Calibri" w:hAnsi="Calibri"/>
+                <w:color w:val="000000"/>
+              </w:rPr>
+            </w:pPr>
+            <w:r>
+              <w:rPr>
+                <w:rFonts w:ascii="Calibri" w:hAnsi="Calibri"/>
+                <w:color w:val="000000"/>
+              </w:rPr>
+              <w:t>WEIGHT_SP_MAX</w:t>
+            </w:r>
+            <w:r>
+              <w:rPr>
+                <w:rFonts w:ascii="Calibri" w:hAnsi="Calibri"/>
+                <w:color w:val="000000"/>
+                <w:lang w:val="en-US"/>
+              </w:rPr>
+              <w:t>_VALUE</w:t>
+            </w:r>
+          </w:p>
+        </w:tc>
+        <w:tc>
+          <w:tcPr>
+            <w:tcW w:w="4815" w:type="dxa"/>
+            <w:vAlign w:val="bottom"/>
+          </w:tcPr>
+          <w:p>
+            <w:pPr>
+              <w:rPr>
+                <w:rFonts w:ascii="Calibri" w:hAnsi="Calibri"/>
+                <w:color w:val="000000"/>
+              </w:rPr>
+            </w:pPr>
+            <w:r>
+              <w:rPr>
+                <w:rFonts w:ascii="Calibri" w:hAnsi="Calibri"/>
+                <w:color w:val="000000"/>
+              </w:rPr>
+              <w:t>WEIGHT_SP_MAX</w:t>
+            </w:r>
+          </w:p>
+        </w:tc>
+      </w:tr>
+      <w:tr>
+        <w:tc>
+          <w:tcPr>
+            <w:tcW w:w="4814" w:type="dxa"/>
+            <w:vAlign w:val="bottom"/>
+          </w:tcPr>
+          <w:p>
+            <w:pPr>
+              <w:rPr>
+                <w:rFonts w:ascii="Calibri" w:hAnsi="Calibri"/>
+                <w:color w:val="000000"/>
+              </w:rPr>
+            </w:pPr>
+            <w:r>
+              <w:rPr>
+                <w:rFonts w:ascii="Calibri" w:hAnsi="Calibri"/>
+                <w:color w:val="000000"/>
+              </w:rPr>
+              <w:t>WEIGHT_SP_MIN</w:t>
+            </w:r>
+            <w:r>
+              <w:rPr>
+                <w:rFonts w:ascii="Calibri" w:hAnsi="Calibri"/>
+                <w:color w:val="000000"/>
+                <w:lang w:val="en-US"/>
+              </w:rPr>
+              <w:t>_VALUE</w:t>
+            </w:r>
+          </w:p>
+        </w:tc>
+        <w:tc>
+          <w:tcPr>
+            <w:tcW w:w="4815" w:type="dxa"/>
+            <w:vAlign w:val="bottom"/>
+          </w:tcPr>
+          <w:p>
+            <w:pPr>
+              <w:rPr>
+                <w:rFonts w:ascii="Calibri" w:hAnsi="Calibri"/>
+                <w:color w:val="000000"/>
+              </w:rPr>
+            </w:pPr>
+            <w:r>
+              <w:rPr>
+                <w:rFonts w:ascii="Calibri" w:hAnsi="Calibri"/>
+                <w:color w:val="000000"/>
+              </w:rPr>
+              <w:t>WEIGHT_SP_MIN</w:t>
+            </w:r>
+          </w:p>
+        </w:tc>
+      </w:tr>
+      <w:tr>
+        <w:tc>
+          <w:tcPr>
+            <w:tcW w:w="4814" w:type="dxa"/>
+            <w:vAlign w:val="bottom"/>
+          </w:tcPr>
+          <w:p>
+            <w:pPr>
+              <w:rPr>
+                <w:rFonts w:ascii="Calibri" w:hAnsi="Calibri"/>
+                <w:color w:val="000000"/>
+              </w:rPr>
+            </w:pPr>
+            <w:r>
+              <w:rPr>
+                <w:rFonts w:ascii="Calibri" w:hAnsi="Calibri"/>
+                <w:color w:val="000000"/>
+              </w:rPr>
+              <w:t>WEIGHT_STAB</w:t>
+            </w:r>
+            <w:r>
+              <w:rPr>
+                <w:rFonts w:ascii="Calibri" w:hAnsi="Calibri"/>
+                <w:color w:val="000000"/>
+                <w:lang w:val="en-US"/>
+              </w:rPr>
+              <w:t>_VALUE</w:t>
+            </w:r>
+          </w:p>
+        </w:tc>
+        <w:tc>
+          <w:tcPr>
+            <w:tcW w:w="4815" w:type="dxa"/>
+            <w:vAlign w:val="bottom"/>
+          </w:tcPr>
+          <w:p>
+            <w:pPr>
+              <w:rPr>
+                <w:rFonts w:ascii="Calibri" w:hAnsi="Calibri"/>
+                <w:color w:val="000000"/>
+              </w:rPr>
+            </w:pPr>
+            <w:r>
+              <w:rPr>
+                <w:rFonts w:ascii="Calibri" w:hAnsi="Calibri"/>
+                <w:color w:val="000000"/>
+              </w:rPr>
+              <w:t>WEIGHT_STAB</w:t>
+            </w:r>
+          </w:p>
+        </w:tc>
+      </w:tr>
+      <w:tr>
+        <w:tc>
+          <w:tcPr>
+            <w:tcW w:w="4814" w:type="dxa"/>
+            <w:vAlign w:val="bottom"/>
+          </w:tcPr>
+          <w:p>
+            <w:pPr>
+              <w:rPr>
+                <w:rFonts w:ascii="Calibri" w:hAnsi="Calibri"/>
+                <w:color w:val="000000"/>
+              </w:rPr>
+            </w:pPr>
+            <w:r>
+              <w:rPr>
+                <w:rFonts w:ascii="Calibri" w:hAnsi="Calibri"/>
+                <w:color w:val="000000"/>
+              </w:rPr>
+              <w:t>WEIGHT_ZERO</w:t>
+            </w:r>
+            <w:r>
+              <w:rPr>
+                <w:rFonts w:ascii="Calibri" w:hAnsi="Calibri"/>
+                <w:color w:val="000000"/>
+                <w:lang w:val="en-US"/>
+              </w:rPr>
+              <w:t>_VALUE</w:t>
+            </w:r>
+          </w:p>
+        </w:tc>
+        <w:tc>
+          <w:tcPr>
+            <w:tcW w:w="4815" w:type="dxa"/>
+            <w:vAlign w:val="bottom"/>
+          </w:tcPr>
+          <w:p>
+            <w:pPr>
+              <w:rPr>
+                <w:rFonts w:ascii="Calibri" w:hAnsi="Calibri"/>
+                <w:color w:val="000000"/>
+              </w:rPr>
+            </w:pPr>
+            <w:r>
+              <w:rPr>
+                <w:rFonts w:ascii="Calibri" w:hAnsi="Calibri"/>
+                <w:color w:val="000000"/>
+              </w:rPr>
+              <w:t>WEIGHT_ZERO</w:t>
+            </w:r>
+          </w:p>
+        </w:tc>
+      </w:tr>
+    </w:tbl>
+    <w:p>
+      <w:pPr>
+        <w:rPr>
+          <w:lang w:val="en-US"/>
+        </w:rPr>
+      </w:pPr>
+    </w:p>
+    <w:p>
+      <w:pPr>
+        <w:rPr>
+          <w:lang w:val="en-US"/>
+        </w:rPr>
+      </w:pPr>
+      <w:r>
+        <w:rPr>
+          <w:noProof/>
+          <w:lang w:eastAsia="uk-UA"/>
+        </w:rPr>
+        <w:drawing>
+          <wp:inline distT="0" distB="0" distL="0" distR="0" wp14:anchorId="18098C5B" wp14:editId="415A421F">
+            <wp:extent cx="4756245" cy="3025444"/>
+            <wp:effectExtent l="0" t="0" r="6350" b="3810"/>
+            <wp:docPr id="31" name="Picture 31"/>
+            <wp:cNvGraphicFramePr>
+              <a:graphicFrameLocks xmlns:a="http://schemas.openxmlformats.org/drawingml/2006/main" noChangeAspect="1"/>
+            </wp:cNvGraphicFramePr>
+            <a:graphic xmlns:a="http://schemas.openxmlformats.org/drawingml/2006/main">
+              <a:graphicData uri="http://schemas.openxmlformats.org/drawingml/2006/picture">
+                <pic:pic xmlns:pic="http://schemas.openxmlformats.org/drawingml/2006/picture">
+                  <pic:nvPicPr>
+                    <pic:cNvPr id="0" name="Picture 4"/>
+                    <pic:cNvPicPr>
+                      <a:picLocks noChangeAspect="1" noChangeArrowheads="1"/>
+                    </pic:cNvPicPr>
+                  </pic:nvPicPr>
+                  <pic:blipFill>
+                    <a:blip r:embed="rId58">
+                      <a:extLst>
+                        <a:ext uri="{28A0092B-C50C-407E-A947-70E740481C1C}">
+                          <a14:useLocalDpi xmlns:a14="http://schemas.microsoft.com/office/drawing/2010/main" val="0"/>
+                        </a:ext>
+                      </a:extLst>
+                    </a:blip>
+                    <a:srcRect/>
+                    <a:stretch>
+                      <a:fillRect/>
+                    </a:stretch>
+                  </pic:blipFill>
+                  <pic:spPr bwMode="auto">
+                    <a:xfrm>
+                      <a:off x="0" y="0"/>
+                      <a:ext cx="4776618" cy="3038403"/>
+                    </a:xfrm>
+                    <a:prstGeom prst="rect">
+                      <a:avLst/>
+                    </a:prstGeom>
+                    <a:noFill/>
+                    <a:ln>
+                      <a:noFill/>
+                    </a:ln>
+                  </pic:spPr>
+                </pic:pic>
+              </a:graphicData>
+            </a:graphic>
+          </wp:inline>
+        </w:drawing>
+      </w:r>
+    </w:p>
+    <w:p>
+      <w:r>
+        <w:t xml:space="preserve">На закладке </w:t>
+      </w:r>
+      <w:r>
+        <w:rPr>
+          <w:lang w:val="en-US"/>
+        </w:rPr>
+        <w:t>Triggers</w:t>
+      </w:r>
+      <w:r>
+        <w:t xml:space="preserve"> </w:t>
+      </w:r>
+      <w:r>
+        <w:t xml:space="preserve">указываем </w:t>
+      </w:r>
+      <w:proofErr w:type="gramStart"/>
+      <w:r>
+        <w:t>правило</w:t>
+      </w:r>
+      <w:proofErr w:type="gramEnd"/>
+      <w:r>
+        <w:t xml:space="preserve"> когда записывать данные:</w:t>
+      </w:r>
+    </w:p>
+    <w:p>
+      <w:bookmarkStart w:id="16" w:name="_GoBack"/>
+      <w:bookmarkEnd w:id="16"/>
+    </w:p>
     <w:sectPr>
       <w:pgSz w:w="11906" w:h="16838"/>
       <w:pgMar w:top="1134" w:right="850" w:bottom="1134" w:left="1701" w:header="708" w:footer="708" w:gutter="0"/>
@@ -12314,6 +13614,7 @@
     <w:lsdException w:name="HTML Sample" w:semiHidden="1" w:unhideWhenUsed="1"/>
     <w:lsdException w:name="HTML Typewriter" w:semiHidden="1" w:unhideWhenUsed="1"/>
     <w:lsdException w:name="HTML Variable" w:semiHidden="1" w:unhideWhenUsed="1"/>
+    <w:lsdException w:name="Normal Table" w:semiHidden="1" w:unhideWhenUsed="1"/>
     <w:lsdException w:name="annotation subject" w:semiHidden="1" w:unhideWhenUsed="1"/>
     <w:lsdException w:name="No List" w:semiHidden="1" w:unhideWhenUsed="1"/>
     <w:lsdException w:name="Outline List 1" w:semiHidden="1" w:unhideWhenUsed="1"/>
@@ -12360,8 +13661,10 @@
     <w:lsdException w:name="Table Subtle 2" w:semiHidden="1" w:unhideWhenUsed="1"/>
     <w:lsdException w:name="Table Web 1" w:semiHidden="1" w:unhideWhenUsed="1"/>
     <w:lsdException w:name="Table Web 2" w:semiHidden="1" w:unhideWhenUsed="1"/>
+    <w:lsdException w:name="Table Web 3" w:semiHidden="1" w:unhideWhenUsed="1"/>
     <w:lsdException w:name="Balloon Text" w:semiHidden="1" w:unhideWhenUsed="1"/>
     <w:lsdException w:name="Table Grid" w:uiPriority="39"/>
+    <w:lsdException w:name="Table Theme" w:semiHidden="1" w:unhideWhenUsed="1"/>
     <w:lsdException w:name="Placeholder Text" w:semiHidden="1"/>
     <w:lsdException w:name="No Spacing" w:uiPriority="1" w:qFormat="1"/>
     <w:lsdException w:name="Light Shading" w:uiPriority="60"/>
@@ -12796,6 +14099,28 @@
     <w:basedOn w:val="DefaultParagraphFont"/>
     <w:rsid w:val="005203EA"/>
   </w:style>
+  <w:style w:type="table" w:styleId="TableGrid">
+    <w:name w:val="Table Grid"/>
+    <w:basedOn w:val="TableNormal"/>
+    <w:uiPriority w:val="39"/>
+    <w:rsid w:val="00F340F0"/>
+    <w:pPr>
+      <w:spacing w:after="0" w:line="240" w:lineRule="auto"/>
+    </w:pPr>
+    <w:rPr>
+      <w:lang w:val="uk-UA"/>
+    </w:rPr>
+    <w:tblPr>
+      <w:tblBorders>
+        <w:top w:val="single" w:sz="4" w:space="0" w:color="auto"/>
+        <w:left w:val="single" w:sz="4" w:space="0" w:color="auto"/>
+        <w:bottom w:val="single" w:sz="4" w:space="0" w:color="auto"/>
+        <w:right w:val="single" w:sz="4" w:space="0" w:color="auto"/>
+        <w:insideH w:val="single" w:sz="4" w:space="0" w:color="auto"/>
+        <w:insideV w:val="single" w:sz="4" w:space="0" w:color="auto"/>
+      </w:tblBorders>
+    </w:tblPr>
+  </w:style>
 </w:styles>
 </file>
 

</xml_diff>

<commit_message>
add info how to run IE from other user
</commit_message>
<xml_diff>
--- a/Правила работы и настройки системы.docx
+++ b/Правила работы и настройки системы.docx
@@ -5519,14 +5519,12 @@
       <w:r>
         <w:t>:\</w:t>
       </w:r>
-      <w:proofErr w:type="spellStart"/>
       <w:r>
         <w:rPr>
           <w:lang w:val="en-US"/>
         </w:rPr>
         <w:t>Nikama</w:t>
       </w:r>
-      <w:proofErr w:type="spellEnd"/>
       <w:r>
         <w:t>\</w:t>
       </w:r>
@@ -5809,13 +5807,8 @@
       </w:r>
       <w:proofErr w:type="spellEnd"/>
       <w:r>
-        <w:t xml:space="preserve"> </w:t>
-      </w:r>
-      <w:proofErr w:type="spellStart"/>
-      <w:r>
-        <w:t>Specifier</w:t>
-      </w:r>
-      <w:proofErr w:type="spellEnd"/>
+        <w:t xml:space="preserve"> Specifier</w:t>
+      </w:r>
       <w:r>
         <w:rPr>
           <w:lang w:val="en-US"/>
@@ -6874,14 +6867,12 @@
       <w:r>
         <w:t>:\</w:t>
       </w:r>
-      <w:proofErr w:type="spellStart"/>
       <w:r>
         <w:rPr>
           <w:lang w:val="en-US"/>
         </w:rPr>
         <w:t>Nikama</w:t>
       </w:r>
-      <w:proofErr w:type="spellEnd"/>
       <w:r>
         <w:t>\</w:t>
       </w:r>
@@ -7149,13 +7140,8 @@
       </w:r>
       <w:proofErr w:type="spellEnd"/>
       <w:r>
-        <w:t xml:space="preserve"> </w:t>
-      </w:r>
-      <w:proofErr w:type="spellStart"/>
-      <w:r>
-        <w:t>Specifier</w:t>
-      </w:r>
-      <w:proofErr w:type="spellEnd"/>
+        <w:t xml:space="preserve"> Specifier</w:t>
+      </w:r>
       <w:r>
         <w:rPr>
           <w:lang w:val="en-US"/>
@@ -9414,14 +9400,12 @@
       <w:r>
         <w:t>:\</w:t>
       </w:r>
-      <w:proofErr w:type="spellStart"/>
       <w:r>
         <w:rPr>
           <w:lang w:val="en-US"/>
         </w:rPr>
         <w:t>Nikama</w:t>
       </w:r>
-      <w:proofErr w:type="spellEnd"/>
       <w:r>
         <w:t>\</w:t>
       </w:r>
@@ -9692,13 +9676,8 @@
       </w:r>
       <w:proofErr w:type="spellEnd"/>
       <w:r>
-        <w:t xml:space="preserve"> </w:t>
-      </w:r>
-      <w:proofErr w:type="spellStart"/>
-      <w:r>
-        <w:t>Specifier</w:t>
-      </w:r>
-      <w:proofErr w:type="spellEnd"/>
+        <w:t xml:space="preserve"> Specifier</w:t>
+      </w:r>
       <w:r>
         <w:rPr>
           <w:lang w:val="en-US"/>
@@ -11340,7 +11319,7 @@
       <w:r>
         <w:rPr>
           <w:noProof/>
-          <w:lang w:eastAsia="uk-UA"/>
+          <w:lang w:val="uk-UA" w:eastAsia="uk-UA"/>
         </w:rPr>
         <w:drawing>
           <wp:inline distT="0" distB="0" distL="0" distR="0" wp14:anchorId="50C136B3" wp14:editId="1F5C4FD0">
@@ -11451,7 +11430,7 @@
       <w:r>
         <w:rPr>
           <w:noProof/>
-          <w:lang w:eastAsia="uk-UA"/>
+          <w:lang w:val="uk-UA" w:eastAsia="uk-UA"/>
         </w:rPr>
         <w:lastRenderedPageBreak/>
         <w:drawing>
@@ -11527,7 +11506,7 @@
       <w:r>
         <w:rPr>
           <w:noProof/>
-          <w:lang w:eastAsia="uk-UA"/>
+          <w:lang w:val="uk-UA" w:eastAsia="uk-UA"/>
         </w:rPr>
         <w:drawing>
           <wp:inline distT="0" distB="0" distL="0" distR="0" wp14:anchorId="041ECF53" wp14:editId="2D04464C">
@@ -12457,7 +12436,7 @@
       <w:r>
         <w:rPr>
           <w:noProof/>
-          <w:lang w:eastAsia="uk-UA"/>
+          <w:lang w:val="uk-UA" w:eastAsia="uk-UA"/>
         </w:rPr>
         <w:drawing>
           <wp:inline distT="0" distB="0" distL="0" distR="0" wp14:anchorId="18098C5B" wp14:editId="415A421F">
@@ -12535,7 +12514,350 @@
       </w:r>
     </w:p>
     <w:p>
+      <w:pPr>
+        <w:pStyle w:val="Heading1"/>
+      </w:pPr>
+      <w:r>
+        <w:rPr>
+          <w:lang w:val="uk-UA"/>
+        </w:rPr>
+        <w:t>В</w:t>
+      </w:r>
+      <w:proofErr w:type="spellStart"/>
+      <w:r>
+        <w:t>ыполнение</w:t>
+      </w:r>
+      <w:proofErr w:type="spellEnd"/>
+      <w:r>
+        <w:t xml:space="preserve"> действий от имени другого пользователя</w:t>
+      </w:r>
+      <w:r>
+        <w:tab/>
+      </w:r>
+    </w:p>
+    <w:p>
       <w:bookmarkStart w:id="16" w:name="_GoBack"/>
+      <w:r>
+        <w:t>Если пользователь не имеет права выполнить определенное действие (</w:t>
+      </w:r>
+      <w:proofErr w:type="gramStart"/>
+      <w:r>
+        <w:t>например</w:t>
+      </w:r>
+      <w:proofErr w:type="gramEnd"/>
+      <w:r>
+        <w:t xml:space="preserve"> ручной ввод веса), то это действие может быть разрешено другому пользователю. Что бы подключится к системе от имени другого пользователя, при этом не выходить с </w:t>
+      </w:r>
+      <w:r>
+        <w:rPr>
+          <w:lang w:val="en-US"/>
+        </w:rPr>
+        <w:t>Windows</w:t>
+      </w:r>
+      <w:r>
+        <w:rPr>
+          <w:lang w:val="uk-UA"/>
+        </w:rPr>
+        <w:t xml:space="preserve">, </w:t>
+      </w:r>
+      <w:proofErr w:type="spellStart"/>
+      <w:r>
+        <w:rPr>
+          <w:lang w:val="uk-UA"/>
+        </w:rPr>
+        <w:t>можно</w:t>
+      </w:r>
+      <w:proofErr w:type="spellEnd"/>
+      <w:r>
+        <w:rPr>
+          <w:lang w:val="uk-UA"/>
+        </w:rPr>
+        <w:t xml:space="preserve"> запустить </w:t>
+      </w:r>
+      <w:r>
+        <w:rPr>
+          <w:lang w:val="en-US"/>
+        </w:rPr>
+        <w:t>Internet</w:t>
+      </w:r>
+      <w:r>
+        <w:t xml:space="preserve"> </w:t>
+      </w:r>
+      <w:r>
+        <w:rPr>
+          <w:lang w:val="en-US"/>
+        </w:rPr>
+        <w:t>Explorer</w:t>
+      </w:r>
+      <w:r>
+        <w:t xml:space="preserve"> </w:t>
+      </w:r>
+      <w:r>
+        <w:rPr>
+          <w:lang w:val="uk-UA"/>
+        </w:rPr>
+        <w:t xml:space="preserve">от </w:t>
+      </w:r>
+      <w:r>
+        <w:t>имени другого пользователя</w:t>
+      </w:r>
+      <w:r>
+        <w:rPr>
+          <w:lang w:val="uk-UA"/>
+        </w:rPr>
+        <w:t xml:space="preserve">. </w:t>
+      </w:r>
+      <w:r>
+        <w:t xml:space="preserve">Для этого удобней всего воспользоваться </w:t>
+      </w:r>
+      <w:proofErr w:type="spellStart"/>
+      <w:r>
+        <w:rPr>
+          <w:lang w:val="uk-UA"/>
+        </w:rPr>
+        <w:t>официальной</w:t>
+      </w:r>
+      <w:proofErr w:type="spellEnd"/>
+      <w:r>
+        <w:rPr>
+          <w:lang w:val="uk-UA"/>
+        </w:rPr>
+        <w:t xml:space="preserve"> </w:t>
+      </w:r>
+      <w:r>
+        <w:t>утилитой</w:t>
+      </w:r>
+      <w:r>
+        <w:rPr>
+          <w:lang w:val="uk-UA"/>
+        </w:rPr>
+        <w:t xml:space="preserve"> </w:t>
+      </w:r>
+      <w:r>
+        <w:rPr>
+          <w:lang w:val="en-US"/>
+        </w:rPr>
+        <w:t>Microsoft</w:t>
+      </w:r>
+      <w:r>
+        <w:t xml:space="preserve"> -</w:t>
+      </w:r>
+      <w:r>
+        <w:t xml:space="preserve"> </w:t>
+      </w:r>
+      <w:proofErr w:type="spellStart"/>
+      <w:r>
+        <w:t>ShellRunas</w:t>
+      </w:r>
+      <w:proofErr w:type="spellEnd"/>
+      <w:r>
+        <w:t xml:space="preserve"> (</w:t>
+      </w:r>
+      <w:hyperlink r:id="rId59" w:history="1">
+        <w:r>
+          <w:rPr>
+            <w:rStyle w:val="Hyperlink"/>
+            <w:lang w:val="en-US"/>
+          </w:rPr>
+          <w:t>https</w:t>
+        </w:r>
+        <w:r>
+          <w:rPr>
+            <w:rStyle w:val="Hyperlink"/>
+          </w:rPr>
+          <w:t>://</w:t>
+        </w:r>
+        <w:proofErr w:type="spellStart"/>
+        <w:r>
+          <w:rPr>
+            <w:rStyle w:val="Hyperlink"/>
+            <w:lang w:val="en-US"/>
+          </w:rPr>
+          <w:t>technet</w:t>
+        </w:r>
+        <w:proofErr w:type="spellEnd"/>
+        <w:r>
+          <w:rPr>
+            <w:rStyle w:val="Hyperlink"/>
+          </w:rPr>
+          <w:t>.</w:t>
+        </w:r>
+        <w:proofErr w:type="spellStart"/>
+        <w:r>
+          <w:rPr>
+            <w:rStyle w:val="Hyperlink"/>
+            <w:lang w:val="en-US"/>
+          </w:rPr>
+          <w:t>microsoft</w:t>
+        </w:r>
+        <w:proofErr w:type="spellEnd"/>
+        <w:r>
+          <w:rPr>
+            <w:rStyle w:val="Hyperlink"/>
+          </w:rPr>
+          <w:t>.</w:t>
+        </w:r>
+        <w:r>
+          <w:rPr>
+            <w:rStyle w:val="Hyperlink"/>
+            <w:lang w:val="en-US"/>
+          </w:rPr>
+          <w:t>com</w:t>
+        </w:r>
+        <w:r>
+          <w:rPr>
+            <w:rStyle w:val="Hyperlink"/>
+          </w:rPr>
+          <w:t>/</w:t>
+        </w:r>
+        <w:proofErr w:type="spellStart"/>
+        <w:r>
+          <w:rPr>
+            <w:rStyle w:val="Hyperlink"/>
+            <w:lang w:val="en-US"/>
+          </w:rPr>
+          <w:t>en</w:t>
+        </w:r>
+        <w:proofErr w:type="spellEnd"/>
+        <w:r>
+          <w:rPr>
+            <w:rStyle w:val="Hyperlink"/>
+          </w:rPr>
+          <w:t>-</w:t>
+        </w:r>
+        <w:r>
+          <w:rPr>
+            <w:rStyle w:val="Hyperlink"/>
+            <w:lang w:val="en-US"/>
+          </w:rPr>
+          <w:t>us</w:t>
+        </w:r>
+        <w:r>
+          <w:rPr>
+            <w:rStyle w:val="Hyperlink"/>
+          </w:rPr>
+          <w:t>/</w:t>
+        </w:r>
+        <w:proofErr w:type="spellStart"/>
+        <w:r>
+          <w:rPr>
+            <w:rStyle w:val="Hyperlink"/>
+            <w:lang w:val="en-US"/>
+          </w:rPr>
+          <w:t>sysinternals</w:t>
+        </w:r>
+        <w:proofErr w:type="spellEnd"/>
+        <w:r>
+          <w:rPr>
+            <w:rStyle w:val="Hyperlink"/>
+          </w:rPr>
+          <w:t>/</w:t>
+        </w:r>
+        <w:proofErr w:type="spellStart"/>
+        <w:r>
+          <w:rPr>
+            <w:rStyle w:val="Hyperlink"/>
+            <w:lang w:val="en-US"/>
+          </w:rPr>
+          <w:t>shellrunas</w:t>
+        </w:r>
+        <w:proofErr w:type="spellEnd"/>
+        <w:r>
+          <w:rPr>
+            <w:rStyle w:val="Hyperlink"/>
+          </w:rPr>
+          <w:t>.</w:t>
+        </w:r>
+        <w:proofErr w:type="spellStart"/>
+        <w:r>
+          <w:rPr>
+            <w:rStyle w:val="Hyperlink"/>
+            <w:lang w:val="en-US"/>
+          </w:rPr>
+          <w:t>aspx</w:t>
+        </w:r>
+        <w:proofErr w:type="spellEnd"/>
+      </w:hyperlink>
+      <w:r>
+        <w:t xml:space="preserve"> )</w:t>
+      </w:r>
+    </w:p>
+    <w:p>
+      <w:r>
+        <w:t>Для простоты и удобства можно создать ярлык, который будет выполнять следующую команду:</w:t>
+      </w:r>
+    </w:p>
+    <w:p>
+      <w:pPr>
+        <w:rPr>
+          <w:lang w:val="en-US"/>
+        </w:rPr>
+      </w:pPr>
+      <w:r>
+        <w:rPr>
+          <w:lang w:val="en-US"/>
+        </w:rPr>
+        <w:t>«</w:t>
+      </w:r>
+      <w:r>
+        <w:rPr>
+          <w:lang w:val="en-US"/>
+        </w:rPr>
+        <w:t>&lt;path to utility&gt;</w:t>
+      </w:r>
+      <w:r>
+        <w:rPr>
+          <w:lang w:val="en-US"/>
+        </w:rPr>
+        <w:t xml:space="preserve">\shellrunas.exe "C:\Program Files\Internet Explorer\iexplore.exe" </w:t>
+      </w:r>
+      <w:hyperlink r:id="rId60" w:history="1">
+        <w:r>
+          <w:rPr>
+            <w:rStyle w:val="Hyperlink"/>
+            <w:lang w:val="en-US"/>
+          </w:rPr>
+          <w:t>http://krr-tst-palbp01/odata_unified_frontend/#/ru/marker»</w:t>
+        </w:r>
+      </w:hyperlink>
+    </w:p>
+    <w:p>
+      <w:pPr>
+        <w:rPr>
+          <w:lang w:val="uk-UA"/>
+        </w:rPr>
+      </w:pPr>
+      <w:r>
+        <w:rPr>
+          <w:lang w:val="uk-UA"/>
+        </w:rPr>
+        <w:t>Таким образом</w:t>
+      </w:r>
+      <w:r>
+        <w:t xml:space="preserve"> будет запрошен логин и пароль от имени которого запуститься </w:t>
+      </w:r>
+      <w:proofErr w:type="spellStart"/>
+      <w:r>
+        <w:t>Internet</w:t>
+      </w:r>
+      <w:proofErr w:type="spellEnd"/>
+      <w:r>
+        <w:t xml:space="preserve"> </w:t>
+      </w:r>
+      <w:proofErr w:type="spellStart"/>
+      <w:r>
+        <w:t>Explorer</w:t>
+      </w:r>
+      <w:proofErr w:type="spellEnd"/>
+      <w:r>
+        <w:t xml:space="preserve"> и откроется указанная страница.</w:t>
+      </w:r>
+      <w:r>
+        <w:rPr>
+          <w:lang w:val="uk-UA"/>
+        </w:rPr>
+        <w:t xml:space="preserve"> </w:t>
+      </w:r>
       <w:bookmarkEnd w:id="16"/>
     </w:p>
     <w:sectPr>

</xml_diff>

<commit_message>
add more rules for service packs
</commit_message>
<xml_diff>
--- a/Правила работы и настройки системы.docx
+++ b/Правила работы и настройки системы.docx
@@ -2430,6 +2430,70 @@
         <w:t>add_equipement_table.sql</w:t>
       </w:r>
       <w:proofErr w:type="spellEnd"/>
+    </w:p>
+    <w:p>
+      <w:pPr>
+        <w:pStyle w:val="Heading2"/>
+      </w:pPr>
+      <w:r>
+        <w:t>Правила написания скриптов</w:t>
+      </w:r>
+    </w:p>
+    <w:p>
+      <w:pPr>
+        <w:pStyle w:val="ListParagraph"/>
+        <w:numPr>
+          <w:ilvl w:val="0"/>
+          <w:numId w:val="11"/>
+        </w:numPr>
+      </w:pPr>
+      <w:r>
+        <w:t>Каждый скрипт должен заканчиваться вызовом GO</w:t>
+      </w:r>
+    </w:p>
+    <w:p>
+      <w:pPr>
+        <w:pStyle w:val="ListParagraph"/>
+        <w:numPr>
+          <w:ilvl w:val="0"/>
+          <w:numId w:val="11"/>
+        </w:numPr>
+      </w:pPr>
+      <w:r>
+        <w:t xml:space="preserve">Если скрипт вставляет данные, но перед вставкой необходимо выполнять проверку наличия этих данных. Скрипт может быть вызван несколько раз (например, в скрипте была ошибка), поэтому </w:t>
+      </w:r>
+      <w:r>
+        <w:t>во</w:t>
+      </w:r>
+      <w:r>
+        <w:t xml:space="preserve"> избежан</w:t>
+      </w:r>
+      <w:r>
+        <w:t>ие</w:t>
+      </w:r>
+      <w:r>
+        <w:t xml:space="preserve"> проблемы с дубликатами данных, необходимо проверять что таких данных нет в таблице</w:t>
+      </w:r>
+    </w:p>
+    <w:p>
+      <w:pPr>
+        <w:pStyle w:val="ListParagraph"/>
+        <w:numPr>
+          <w:ilvl w:val="0"/>
+          <w:numId w:val="11"/>
+        </w:numPr>
+      </w:pPr>
+      <w:r>
+        <w:t>Если скрипт изменяет структуры, то перед этим необходимо проверять что эти изменения уже не были вы</w:t>
+      </w:r>
+      <w:bookmarkStart w:id="0" w:name="_GoBack"/>
+      <w:bookmarkEnd w:id="0"/>
+      <w:r>
+        <w:t>пилены, например, проверять что добавляемое поле в таблицу уже еще не существует</w:t>
+      </w:r>
+      <w:r>
+        <w:t xml:space="preserve">. </w:t>
+      </w:r>
     </w:p>
     <w:p>
       <w:pPr>
@@ -2988,6 +3052,7 @@
         <w:rPr>
           <w:lang w:val="uk-UA"/>
         </w:rPr>
+        <w:lastRenderedPageBreak/>
         <w:t xml:space="preserve">Для </w:t>
       </w:r>
       <w:r>
@@ -3401,7 +3466,6 @@
         </w:rPr>
       </w:pPr>
       <w:r>
-        <w:lastRenderedPageBreak/>
         <w:t xml:space="preserve">Установка и настройка </w:t>
       </w:r>
       <w:r>
@@ -4202,6 +4266,7 @@
         <w:rPr>
           <w:lang w:val="uk-UA"/>
         </w:rPr>
+        <w:lastRenderedPageBreak/>
         <w:t xml:space="preserve"> </w:t>
       </w:r>
       <w:r>
@@ -4271,7 +4336,6 @@
           <w:noProof/>
           <w:lang w:val="uk-UA" w:eastAsia="uk-UA"/>
         </w:rPr>
-        <w:lastRenderedPageBreak/>
         <w:drawing>
           <wp:inline distT="0" distB="0" distL="0" distR="0" wp14:anchorId="385D4924" wp14:editId="6DCBC2B7">
             <wp:extent cx="4659464" cy="3058491"/>
@@ -4580,6 +4644,7 @@
           <w:noProof/>
           <w:lang w:val="uk-UA" w:eastAsia="uk-UA"/>
         </w:rPr>
+        <w:lastRenderedPageBreak/>
         <w:drawing>
           <wp:inline distT="0" distB="0" distL="0" distR="0" wp14:anchorId="3CF9E21D" wp14:editId="59644149">
             <wp:extent cx="5937250" cy="3924300"/>
@@ -4768,7 +4833,6 @@
           <w:noProof/>
           <w:lang w:val="uk-UA" w:eastAsia="uk-UA"/>
         </w:rPr>
-        <w:lastRenderedPageBreak/>
         <w:drawing>
           <wp:inline distT="0" distB="0" distL="0" distR="0" wp14:anchorId="762963AF" wp14:editId="2CE22C6F">
             <wp:extent cx="5327723" cy="1498600"/>
@@ -4969,6 +5033,7 @@
           <w:noProof/>
           <w:lang w:val="uk-UA" w:eastAsia="uk-UA"/>
         </w:rPr>
+        <w:lastRenderedPageBreak/>
         <w:drawing>
           <wp:inline distT="0" distB="0" distL="0" distR="0" wp14:anchorId="23B4E59E" wp14:editId="6DD9B6F6">
             <wp:extent cx="5937250" cy="3041650"/>
@@ -5105,7 +5170,6 @@
           <w:noProof/>
           <w:lang w:val="uk-UA" w:eastAsia="uk-UA"/>
         </w:rPr>
-        <w:lastRenderedPageBreak/>
         <w:drawing>
           <wp:inline distT="0" distB="0" distL="0" distR="0" wp14:anchorId="544CF008" wp14:editId="26A135B4">
             <wp:extent cx="3727450" cy="3575050"/>
@@ -5246,6 +5310,7 @@
         </w:rPr>
       </w:pPr>
       <w:r>
+        <w:lastRenderedPageBreak/>
         <w:t xml:space="preserve">Выбрать тип </w:t>
       </w:r>
       <w:r>
@@ -5319,7 +5384,6 @@
           <w:noProof/>
           <w:lang w:val="uk-UA" w:eastAsia="uk-UA"/>
         </w:rPr>
-        <w:lastRenderedPageBreak/>
         <w:drawing>
           <wp:inline distT="0" distB="0" distL="0" distR="0" wp14:anchorId="11960938" wp14:editId="43EC601E">
             <wp:extent cx="4045585" cy="4476750"/>
@@ -11259,10 +11323,10 @@
       <w:r>
         <w:t xml:space="preserve">Для каждого весов/кармана необходимо создавать новую </w:t>
       </w:r>
-      <w:bookmarkStart w:id="0" w:name="OLE_LINK1"/>
-      <w:bookmarkStart w:id="1" w:name="OLE_LINK2"/>
-      <w:bookmarkStart w:id="2" w:name="OLE_LINK3"/>
-      <w:bookmarkStart w:id="3" w:name="OLE_LINK4"/>
+      <w:bookmarkStart w:id="1" w:name="OLE_LINK1"/>
+      <w:bookmarkStart w:id="2" w:name="OLE_LINK2"/>
+      <w:bookmarkStart w:id="3" w:name="OLE_LINK3"/>
+      <w:bookmarkStart w:id="4" w:name="OLE_LINK4"/>
       <w:r>
         <w:rPr>
           <w:lang w:val="en-US"/>
@@ -11278,10 +11342,10 @@
         </w:rPr>
         <w:t>Group</w:t>
       </w:r>
-      <w:bookmarkEnd w:id="0"/>
       <w:bookmarkEnd w:id="1"/>
       <w:bookmarkEnd w:id="2"/>
       <w:bookmarkEnd w:id="3"/>
+      <w:bookmarkEnd w:id="4"/>
       <w:r>
         <w:t xml:space="preserve">. </w:t>
       </w:r>
@@ -11678,13 +11742,13 @@
               </w:rPr>
               <w:t>AUTO_MANU</w:t>
             </w:r>
-            <w:bookmarkStart w:id="4" w:name="OLE_LINK7"/>
-            <w:bookmarkStart w:id="5" w:name="OLE_LINK8"/>
-            <w:bookmarkStart w:id="6" w:name="OLE_LINK9"/>
-            <w:bookmarkStart w:id="7" w:name="OLE_LINK10"/>
-            <w:bookmarkStart w:id="8" w:name="OLE_LINK11"/>
-            <w:bookmarkStart w:id="9" w:name="OLE_LINK12"/>
-            <w:bookmarkStart w:id="10" w:name="OLE_LINK13"/>
+            <w:bookmarkStart w:id="5" w:name="OLE_LINK7"/>
+            <w:bookmarkStart w:id="6" w:name="OLE_LINK8"/>
+            <w:bookmarkStart w:id="7" w:name="OLE_LINK9"/>
+            <w:bookmarkStart w:id="8" w:name="OLE_LINK10"/>
+            <w:bookmarkStart w:id="9" w:name="OLE_LINK11"/>
+            <w:bookmarkStart w:id="10" w:name="OLE_LINK12"/>
+            <w:bookmarkStart w:id="11" w:name="OLE_LINK13"/>
             <w:r>
               <w:rPr>
                 <w:rFonts w:ascii="Calibri" w:hAnsi="Calibri"/>
@@ -11693,13 +11757,13 @@
               </w:rPr>
               <w:t>_VALUE</w:t>
             </w:r>
-            <w:bookmarkEnd w:id="4"/>
             <w:bookmarkEnd w:id="5"/>
             <w:bookmarkEnd w:id="6"/>
             <w:bookmarkEnd w:id="7"/>
             <w:bookmarkEnd w:id="8"/>
             <w:bookmarkEnd w:id="9"/>
             <w:bookmarkEnd w:id="10"/>
+            <w:bookmarkEnd w:id="11"/>
           </w:p>
         </w:tc>
         <w:tc>
@@ -12012,9 +12076,9 @@
               </w:rPr>
               <w:t>_</w:t>
             </w:r>
-            <w:bookmarkStart w:id="11" w:name="OLE_LINK16"/>
-            <w:bookmarkStart w:id="12" w:name="OLE_LINK17"/>
-            <w:bookmarkStart w:id="13" w:name="OLE_LINK18"/>
+            <w:bookmarkStart w:id="12" w:name="OLE_LINK16"/>
+            <w:bookmarkStart w:id="13" w:name="OLE_LINK17"/>
+            <w:bookmarkStart w:id="14" w:name="OLE_LINK18"/>
             <w:r>
               <w:rPr>
                 <w:rFonts w:ascii="Calibri" w:hAnsi="Calibri"/>
@@ -12023,9 +12087,9 @@
               </w:rPr>
               <w:t>TIMESTAMP</w:t>
             </w:r>
-            <w:bookmarkEnd w:id="11"/>
             <w:bookmarkEnd w:id="12"/>
             <w:bookmarkEnd w:id="13"/>
+            <w:bookmarkEnd w:id="14"/>
           </w:p>
         </w:tc>
         <w:tc>
@@ -12064,8 +12128,8 @@
                 <w:color w:val="000000"/>
               </w:rPr>
             </w:pPr>
-            <w:bookmarkStart w:id="14" w:name="OLE_LINK14"/>
-            <w:bookmarkStart w:id="15" w:name="OLE_LINK15"/>
+            <w:bookmarkStart w:id="15" w:name="OLE_LINK14"/>
+            <w:bookmarkStart w:id="16" w:name="OLE_LINK15"/>
             <w:r>
               <w:rPr>
                 <w:rFonts w:ascii="Calibri" w:hAnsi="Calibri"/>
@@ -12081,8 +12145,8 @@
               </w:rPr>
               <w:t>_VALUE</w:t>
             </w:r>
-            <w:bookmarkEnd w:id="14"/>
             <w:bookmarkEnd w:id="15"/>
+            <w:bookmarkEnd w:id="16"/>
           </w:p>
         </w:tc>
         <w:tc>
@@ -12536,7 +12600,6 @@
       </w:r>
     </w:p>
     <w:p>
-      <w:bookmarkStart w:id="16" w:name="_GoBack"/>
       <w:r>
         <w:t>Если пользователь не имеет права выполнить определенное действие (</w:t>
       </w:r>
@@ -12811,7 +12874,7 @@
         </w:rPr>
         <w:t xml:space="preserve">\shellrunas.exe "C:\Program Files\Internet Explorer\iexplore.exe" </w:t>
       </w:r>
-      <w:hyperlink r:id="rId60" w:history="1">
+      <w:hyperlink r:id="rId60" w:anchor="/ru/marker" w:history="1">
         <w:r>
           <w:rPr>
             <w:rStyle w:val="Hyperlink"/>
@@ -12858,7 +12921,6 @@
         </w:rPr>
         <w:t xml:space="preserve"> </w:t>
       </w:r>
-      <w:bookmarkEnd w:id="16"/>
     </w:p>
     <w:sectPr>
       <w:pgSz w:w="11906" w:h="16838"/>
@@ -12959,6 +13021,119 @@
     </w:lvl>
   </w:abstractNum>
   <w:abstractNum w:abstractNumId="1" w15:restartNumberingAfterBreak="0">
+    <w:nsid w:val="153849BD"/>
+    <w:multiLevelType w:val="hybridMultilevel"/>
+    <w:tmpl w:val="28CEA968"/>
+    <w:lvl w:ilvl="0" w:tplc="04220001">
+      <w:start w:val="1"/>
+      <w:numFmt w:val="bullet"/>
+      <w:lvlText w:val=""/>
+      <w:lvlJc w:val="left"/>
+      <w:pPr>
+        <w:ind w:left="720" w:hanging="360"/>
+      </w:pPr>
+      <w:rPr>
+        <w:rFonts w:ascii="Symbol" w:hAnsi="Symbol" w:hint="default"/>
+      </w:rPr>
+    </w:lvl>
+    <w:lvl w:ilvl="1" w:tplc="04220003" w:tentative="1">
+      <w:start w:val="1"/>
+      <w:numFmt w:val="bullet"/>
+      <w:lvlText w:val="o"/>
+      <w:lvlJc w:val="left"/>
+      <w:pPr>
+        <w:ind w:left="1440" w:hanging="360"/>
+      </w:pPr>
+      <w:rPr>
+        <w:rFonts w:ascii="Courier New" w:hAnsi="Courier New" w:cs="Courier New" w:hint="default"/>
+      </w:rPr>
+    </w:lvl>
+    <w:lvl w:ilvl="2" w:tplc="04220005" w:tentative="1">
+      <w:start w:val="1"/>
+      <w:numFmt w:val="bullet"/>
+      <w:lvlText w:val=""/>
+      <w:lvlJc w:val="left"/>
+      <w:pPr>
+        <w:ind w:left="2160" w:hanging="360"/>
+      </w:pPr>
+      <w:rPr>
+        <w:rFonts w:ascii="Wingdings" w:hAnsi="Wingdings" w:hint="default"/>
+      </w:rPr>
+    </w:lvl>
+    <w:lvl w:ilvl="3" w:tplc="04220001" w:tentative="1">
+      <w:start w:val="1"/>
+      <w:numFmt w:val="bullet"/>
+      <w:lvlText w:val=""/>
+      <w:lvlJc w:val="left"/>
+      <w:pPr>
+        <w:ind w:left="2880" w:hanging="360"/>
+      </w:pPr>
+      <w:rPr>
+        <w:rFonts w:ascii="Symbol" w:hAnsi="Symbol" w:hint="default"/>
+      </w:rPr>
+    </w:lvl>
+    <w:lvl w:ilvl="4" w:tplc="04220003" w:tentative="1">
+      <w:start w:val="1"/>
+      <w:numFmt w:val="bullet"/>
+      <w:lvlText w:val="o"/>
+      <w:lvlJc w:val="left"/>
+      <w:pPr>
+        <w:ind w:left="3600" w:hanging="360"/>
+      </w:pPr>
+      <w:rPr>
+        <w:rFonts w:ascii="Courier New" w:hAnsi="Courier New" w:cs="Courier New" w:hint="default"/>
+      </w:rPr>
+    </w:lvl>
+    <w:lvl w:ilvl="5" w:tplc="04220005" w:tentative="1">
+      <w:start w:val="1"/>
+      <w:numFmt w:val="bullet"/>
+      <w:lvlText w:val=""/>
+      <w:lvlJc w:val="left"/>
+      <w:pPr>
+        <w:ind w:left="4320" w:hanging="360"/>
+      </w:pPr>
+      <w:rPr>
+        <w:rFonts w:ascii="Wingdings" w:hAnsi="Wingdings" w:hint="default"/>
+      </w:rPr>
+    </w:lvl>
+    <w:lvl w:ilvl="6" w:tplc="04220001" w:tentative="1">
+      <w:start w:val="1"/>
+      <w:numFmt w:val="bullet"/>
+      <w:lvlText w:val=""/>
+      <w:lvlJc w:val="left"/>
+      <w:pPr>
+        <w:ind w:left="5040" w:hanging="360"/>
+      </w:pPr>
+      <w:rPr>
+        <w:rFonts w:ascii="Symbol" w:hAnsi="Symbol" w:hint="default"/>
+      </w:rPr>
+    </w:lvl>
+    <w:lvl w:ilvl="7" w:tplc="04220003" w:tentative="1">
+      <w:start w:val="1"/>
+      <w:numFmt w:val="bullet"/>
+      <w:lvlText w:val="o"/>
+      <w:lvlJc w:val="left"/>
+      <w:pPr>
+        <w:ind w:left="5760" w:hanging="360"/>
+      </w:pPr>
+      <w:rPr>
+        <w:rFonts w:ascii="Courier New" w:hAnsi="Courier New" w:cs="Courier New" w:hint="default"/>
+      </w:rPr>
+    </w:lvl>
+    <w:lvl w:ilvl="8" w:tplc="04220005" w:tentative="1">
+      <w:start w:val="1"/>
+      <w:numFmt w:val="bullet"/>
+      <w:lvlText w:val=""/>
+      <w:lvlJc w:val="left"/>
+      <w:pPr>
+        <w:ind w:left="6480" w:hanging="360"/>
+      </w:pPr>
+      <w:rPr>
+        <w:rFonts w:ascii="Wingdings" w:hAnsi="Wingdings" w:hint="default"/>
+      </w:rPr>
+    </w:lvl>
+  </w:abstractNum>
+  <w:abstractNum w:abstractNumId="2" w15:restartNumberingAfterBreak="0">
     <w:nsid w:val="17B70A2A"/>
     <w:multiLevelType w:val="hybridMultilevel"/>
     <w:tmpl w:val="0AE08E32"/>
@@ -13047,7 +13222,7 @@
       </w:pPr>
     </w:lvl>
   </w:abstractNum>
-  <w:abstractNum w:abstractNumId="2" w15:restartNumberingAfterBreak="0">
+  <w:abstractNum w:abstractNumId="3" w15:restartNumberingAfterBreak="0">
     <w:nsid w:val="1BDD2D13"/>
     <w:multiLevelType w:val="hybridMultilevel"/>
     <w:tmpl w:val="A600D522"/>
@@ -13136,7 +13311,7 @@
       </w:pPr>
     </w:lvl>
   </w:abstractNum>
-  <w:abstractNum w:abstractNumId="3" w15:restartNumberingAfterBreak="0">
+  <w:abstractNum w:abstractNumId="4" w15:restartNumberingAfterBreak="0">
     <w:nsid w:val="2937500E"/>
     <w:multiLevelType w:val="hybridMultilevel"/>
     <w:tmpl w:val="B278589A"/>
@@ -13225,7 +13400,7 @@
       </w:pPr>
     </w:lvl>
   </w:abstractNum>
-  <w:abstractNum w:abstractNumId="4" w15:restartNumberingAfterBreak="0">
+  <w:abstractNum w:abstractNumId="5" w15:restartNumberingAfterBreak="0">
     <w:nsid w:val="3C472FDF"/>
     <w:multiLevelType w:val="hybridMultilevel"/>
     <w:tmpl w:val="7AA2009A"/>
@@ -13338,7 +13513,7 @@
       </w:rPr>
     </w:lvl>
   </w:abstractNum>
-  <w:abstractNum w:abstractNumId="5" w15:restartNumberingAfterBreak="0">
+  <w:abstractNum w:abstractNumId="6" w15:restartNumberingAfterBreak="0">
     <w:nsid w:val="3E9105D3"/>
     <w:multiLevelType w:val="multilevel"/>
     <w:tmpl w:val="0419001F"/>
@@ -13424,7 +13599,7 @@
       </w:pPr>
     </w:lvl>
   </w:abstractNum>
-  <w:abstractNum w:abstractNumId="6" w15:restartNumberingAfterBreak="0">
+  <w:abstractNum w:abstractNumId="7" w15:restartNumberingAfterBreak="0">
     <w:nsid w:val="40360D5B"/>
     <w:multiLevelType w:val="multilevel"/>
     <w:tmpl w:val="8948041C"/>
@@ -13513,7 +13688,7 @@
       </w:pPr>
     </w:lvl>
   </w:abstractNum>
-  <w:abstractNum w:abstractNumId="7" w15:restartNumberingAfterBreak="0">
+  <w:abstractNum w:abstractNumId="8" w15:restartNumberingAfterBreak="0">
     <w:nsid w:val="69BA5D3D"/>
     <w:multiLevelType w:val="hybridMultilevel"/>
     <w:tmpl w:val="FDE0481C"/>
@@ -13602,7 +13777,7 @@
       </w:pPr>
     </w:lvl>
   </w:abstractNum>
-  <w:abstractNum w:abstractNumId="8" w15:restartNumberingAfterBreak="0">
+  <w:abstractNum w:abstractNumId="9" w15:restartNumberingAfterBreak="0">
     <w:nsid w:val="70F40633"/>
     <w:multiLevelType w:val="hybridMultilevel"/>
     <w:tmpl w:val="DD6625DA"/>
@@ -13691,7 +13866,7 @@
       </w:pPr>
     </w:lvl>
   </w:abstractNum>
-  <w:abstractNum w:abstractNumId="9" w15:restartNumberingAfterBreak="0">
+  <w:abstractNum w:abstractNumId="10" w15:restartNumberingAfterBreak="0">
     <w:nsid w:val="75DA028E"/>
     <w:multiLevelType w:val="hybridMultilevel"/>
     <w:tmpl w:val="1408BF46"/>
@@ -13781,34 +13956,37 @@
     </w:lvl>
   </w:abstractNum>
   <w:num w:numId="1">
-    <w:abstractNumId w:val="4"/>
+    <w:abstractNumId w:val="5"/>
   </w:num>
   <w:num w:numId="2">
     <w:abstractNumId w:val="0"/>
   </w:num>
   <w:num w:numId="3">
-    <w:abstractNumId w:val="5"/>
+    <w:abstractNumId w:val="6"/>
   </w:num>
   <w:num w:numId="4">
-    <w:abstractNumId w:val="6"/>
+    <w:abstractNumId w:val="7"/>
   </w:num>
   <w:num w:numId="5">
-    <w:abstractNumId w:val="7"/>
+    <w:abstractNumId w:val="8"/>
   </w:num>
   <w:num w:numId="6">
-    <w:abstractNumId w:val="1"/>
+    <w:abstractNumId w:val="2"/>
   </w:num>
   <w:num w:numId="7">
+    <w:abstractNumId w:val="4"/>
+  </w:num>
+  <w:num w:numId="8">
+    <w:abstractNumId w:val="9"/>
+  </w:num>
+  <w:num w:numId="9">
     <w:abstractNumId w:val="3"/>
   </w:num>
-  <w:num w:numId="8">
-    <w:abstractNumId w:val="8"/>
+  <w:num w:numId="10">
+    <w:abstractNumId w:val="10"/>
   </w:num>
-  <w:num w:numId="9">
-    <w:abstractNumId w:val="2"/>
-  </w:num>
-  <w:num w:numId="10">
-    <w:abstractNumId w:val="9"/>
+  <w:num w:numId="11">
+    <w:abstractNumId w:val="1"/>
   </w:num>
 </w:numbering>
 </file>
@@ -13830,7 +14008,7 @@
       </w:pPr>
     </w:pPrDefault>
   </w:docDefaults>
-  <w:latentStyles w:defLockedState="0" w:defUIPriority="99" w:defSemiHidden="0" w:defUnhideWhenUsed="0" w:defQFormat="0" w:count="372">
+  <w:latentStyles w:defLockedState="0" w:defUIPriority="99" w:defSemiHidden="0" w:defUnhideWhenUsed="0" w:defQFormat="0" w:count="373">
     <w:lsdException w:name="Normal" w:uiPriority="0" w:qFormat="1"/>
     <w:lsdException w:name="heading 1" w:uiPriority="9" w:qFormat="1"/>
     <w:lsdException w:name="heading 2" w:semiHidden="1" w:uiPriority="9" w:unhideWhenUsed="1" w:qFormat="1"/>
@@ -13936,7 +14114,6 @@
     <w:lsdException w:name="HTML Sample" w:semiHidden="1" w:unhideWhenUsed="1"/>
     <w:lsdException w:name="HTML Typewriter" w:semiHidden="1" w:unhideWhenUsed="1"/>
     <w:lsdException w:name="HTML Variable" w:semiHidden="1" w:unhideWhenUsed="1"/>
-    <w:lsdException w:name="Normal Table" w:semiHidden="1" w:unhideWhenUsed="1"/>
     <w:lsdException w:name="annotation subject" w:semiHidden="1" w:unhideWhenUsed="1"/>
     <w:lsdException w:name="No List" w:semiHidden="1" w:unhideWhenUsed="1"/>
     <w:lsdException w:name="Outline List 1" w:semiHidden="1" w:unhideWhenUsed="1"/>
@@ -13983,10 +14160,8 @@
     <w:lsdException w:name="Table Subtle 2" w:semiHidden="1" w:unhideWhenUsed="1"/>
     <w:lsdException w:name="Table Web 1" w:semiHidden="1" w:unhideWhenUsed="1"/>
     <w:lsdException w:name="Table Web 2" w:semiHidden="1" w:unhideWhenUsed="1"/>
-    <w:lsdException w:name="Table Web 3" w:semiHidden="1" w:unhideWhenUsed="1"/>
     <w:lsdException w:name="Balloon Text" w:semiHidden="1" w:unhideWhenUsed="1"/>
     <w:lsdException w:name="Table Grid" w:uiPriority="39"/>
-    <w:lsdException w:name="Table Theme" w:semiHidden="1" w:unhideWhenUsed="1"/>
     <w:lsdException w:name="Placeholder Text" w:semiHidden="1"/>
     <w:lsdException w:name="No Spacing" w:uiPriority="1" w:qFormat="1"/>
     <w:lsdException w:name="Light Shading" w:uiPriority="60"/>
@@ -14203,6 +14378,7 @@
     <w:lsdException w:name="List Table 6 Colorful Accent 6" w:uiPriority="51"/>
     <w:lsdException w:name="List Table 7 Colorful Accent 6" w:uiPriority="52"/>
     <w:lsdException w:name="Mention" w:semiHidden="1" w:unhideWhenUsed="1"/>
+    <w:lsdException w:name="Smart Hyperlink" w:semiHidden="1" w:unhideWhenUsed="1"/>
   </w:latentStyles>
   <w:style w:type="paragraph" w:default="1" w:styleId="Normal">
     <w:name w:val="Normal"/>

</xml_diff>

<commit_message>
add info about access rights to folders
</commit_message>
<xml_diff>
--- a/Правила работы и настройки системы.docx
+++ b/Правила работы и настройки системы.docx
@@ -629,6 +629,7 @@
           <w:rFonts w:ascii="Consolas" w:hAnsi="Consolas" w:cs="Consolas"/>
           <w:sz w:val="19"/>
           <w:szCs w:val="19"/>
+          <w:lang w:val="en-US"/>
         </w:rPr>
       </w:pPr>
       <w:proofErr w:type="spellStart"/>
@@ -638,6 +639,7 @@
           <w:color w:val="FF00FF"/>
           <w:sz w:val="19"/>
           <w:szCs w:val="19"/>
+          <w:lang w:val="en-US"/>
         </w:rPr>
         <w:t>ToDateTimeOffset</w:t>
       </w:r>
@@ -648,6 +650,7 @@
           <w:color w:val="808080"/>
           <w:sz w:val="19"/>
           <w:szCs w:val="19"/>
+          <w:lang w:val="en-US"/>
         </w:rPr>
         <w:t>(</w:t>
       </w:r>
@@ -656,6 +659,7 @@
           <w:rFonts w:ascii="Consolas" w:hAnsi="Consolas" w:cs="Consolas"/>
           <w:sz w:val="19"/>
           <w:szCs w:val="19"/>
+          <w:lang w:val="en-US"/>
         </w:rPr>
         <w:t>[</w:t>
       </w:r>
@@ -665,6 +669,7 @@
           <w:rFonts w:ascii="Consolas" w:hAnsi="Consolas" w:cs="Consolas"/>
           <w:sz w:val="19"/>
           <w:szCs w:val="19"/>
+          <w:lang w:val="en-US"/>
         </w:rPr>
         <w:t>datetime_field</w:t>
       </w:r>
@@ -674,6 +679,7 @@
           <w:rFonts w:ascii="Consolas" w:hAnsi="Consolas" w:cs="Consolas"/>
           <w:sz w:val="19"/>
           <w:szCs w:val="19"/>
+          <w:lang w:val="en-US"/>
         </w:rPr>
         <w:t>]</w:t>
       </w:r>
@@ -683,6 +689,7 @@
           <w:color w:val="808080"/>
           <w:sz w:val="19"/>
           <w:szCs w:val="19"/>
+          <w:lang w:val="en-US"/>
         </w:rPr>
         <w:t>,</w:t>
       </w:r>
@@ -691,6 +698,7 @@
           <w:rFonts w:ascii="Consolas" w:hAnsi="Consolas" w:cs="Consolas"/>
           <w:sz w:val="19"/>
           <w:szCs w:val="19"/>
+          <w:lang w:val="en-US"/>
         </w:rPr>
         <w:t>0</w:t>
       </w:r>
@@ -700,6 +708,7 @@
           <w:color w:val="808080"/>
           <w:sz w:val="19"/>
           <w:szCs w:val="19"/>
+          <w:lang w:val="en-US"/>
         </w:rPr>
         <w:t>)</w:t>
       </w:r>
@@ -708,25 +717,26 @@
           <w:rFonts w:ascii="Consolas" w:hAnsi="Consolas" w:cs="Consolas"/>
           <w:sz w:val="19"/>
           <w:szCs w:val="19"/>
-        </w:rPr>
-        <w:t xml:space="preserve"> </w:t>
-      </w:r>
-      <w:proofErr w:type="spellStart"/>
+          <w:lang w:val="en-US"/>
+        </w:rPr>
+        <w:t xml:space="preserve"> </w:t>
+      </w:r>
       <w:r>
         <w:rPr>
           <w:rFonts w:ascii="Consolas" w:hAnsi="Consolas" w:cs="Consolas"/>
           <w:color w:val="0000FF"/>
           <w:sz w:val="19"/>
           <w:szCs w:val="19"/>
+          <w:lang w:val="en-US"/>
         </w:rPr>
         <w:t>as</w:t>
       </w:r>
-      <w:proofErr w:type="spellEnd"/>
       <w:r>
         <w:rPr>
           <w:rFonts w:ascii="Consolas" w:hAnsi="Consolas" w:cs="Consolas"/>
           <w:sz w:val="19"/>
           <w:szCs w:val="19"/>
+          <w:lang w:val="en-US"/>
         </w:rPr>
         <w:t xml:space="preserve"> </w:t>
       </w:r>
@@ -736,6 +746,7 @@
           <w:rFonts w:ascii="Consolas" w:hAnsi="Consolas" w:cs="Consolas"/>
           <w:sz w:val="19"/>
           <w:szCs w:val="19"/>
+          <w:lang w:val="en-US"/>
         </w:rPr>
         <w:t>datetime_field</w:t>
       </w:r>
@@ -4223,6 +4234,9 @@
     </w:p>
     <w:p>
       <w:r>
+        <w:rPr>
+          <w:b/>
+        </w:rPr>
         <w:t xml:space="preserve">Внимание! </w:t>
       </w:r>
       <w:proofErr w:type="gramStart"/>
@@ -4258,6 +4272,67 @@
       </w:r>
       <w:r>
         <w:t xml:space="preserve">должны быть даны права на запись всем пользователям что будут сохраняться шаблоны бирок. </w:t>
+      </w:r>
+    </w:p>
+    <w:p>
+      <w:r>
+        <w:rPr>
+          <w:b/>
+        </w:rPr>
+        <w:t xml:space="preserve">Примечание: </w:t>
+      </w:r>
+      <w:r>
+        <w:t>Для папки где находится веб сервис, необходимо что бы</w:t>
+      </w:r>
+      <w:r>
+        <w:t xml:space="preserve"> были права доступа на чтение, выполнение и просмотр содержимого папок для группы Пользователи (т.е. все пользователи):</w:t>
+      </w:r>
+    </w:p>
+    <w:p>
+      <w:pPr>
+        <w:jc w:val="center"/>
+      </w:pPr>
+      <w:r>
+        <w:rPr>
+          <w:noProof/>
+          <w:lang w:val="uk-UA" w:eastAsia="uk-UA"/>
+        </w:rPr>
+        <w:lastRenderedPageBreak/>
+        <w:drawing>
+          <wp:inline distT="0" distB="0" distL="0" distR="0" wp14:anchorId="378B123F" wp14:editId="7C53379F">
+            <wp:extent cx="3590476" cy="4647619"/>
+            <wp:effectExtent l="0" t="0" r="0" b="635"/>
+            <wp:docPr id="17" name="Picture 17"/>
+            <wp:cNvGraphicFramePr>
+              <a:graphicFrameLocks xmlns:a="http://schemas.openxmlformats.org/drawingml/2006/main" noChangeAspect="1"/>
+            </wp:cNvGraphicFramePr>
+            <a:graphic xmlns:a="http://schemas.openxmlformats.org/drawingml/2006/main">
+              <a:graphicData uri="http://schemas.openxmlformats.org/drawingml/2006/picture">
+                <pic:pic xmlns:pic="http://schemas.openxmlformats.org/drawingml/2006/picture">
+                  <pic:nvPicPr>
+                    <pic:cNvPr id="1" name=""/>
+                    <pic:cNvPicPr/>
+                  </pic:nvPicPr>
+                  <pic:blipFill>
+                    <a:blip r:embed="rId8"/>
+                    <a:stretch>
+                      <a:fillRect/>
+                    </a:stretch>
+                  </pic:blipFill>
+                  <pic:spPr>
+                    <a:xfrm>
+                      <a:off x="0" y="0"/>
+                      <a:ext cx="3590476" cy="4647619"/>
+                    </a:xfrm>
+                    <a:prstGeom prst="rect">
+                      <a:avLst/>
+                    </a:prstGeom>
+                  </pic:spPr>
+                </pic:pic>
+              </a:graphicData>
+            </a:graphic>
+          </wp:inline>
+        </w:drawing>
       </w:r>
     </w:p>
     <w:p>
@@ -4300,7 +4375,6 @@
         </w:rPr>
       </w:pPr>
       <w:r>
-        <w:lastRenderedPageBreak/>
         <w:t>Скачать</w:t>
       </w:r>
       <w:r>
@@ -4324,7 +4398,7 @@
         </w:rPr>
         <w:t xml:space="preserve"> </w:t>
       </w:r>
-      <w:hyperlink r:id="rId8" w:history="1">
+      <w:hyperlink r:id="rId9" w:history="1">
         <w:r>
           <w:rPr>
             <w:rStyle w:val="Hyperlink"/>
@@ -4417,7 +4491,7 @@
       <w:r>
         <w:t xml:space="preserve">доступен по адресу </w:t>
       </w:r>
-      <w:hyperlink r:id="rId9" w:history="1">
+      <w:hyperlink r:id="rId10" w:history="1">
         <w:r>
           <w:rPr>
             <w:rStyle w:val="Hyperlink"/>
@@ -4452,7 +4526,7 @@
       <w:r>
         <w:t xml:space="preserve">На данный момент доступен </w:t>
       </w:r>
-      <w:hyperlink r:id="rId10" w:history="1">
+      <w:hyperlink r:id="rId11" w:history="1">
         <w:r>
           <w:t>http://krr-tst-palbp01:8080/</w:t>
         </w:r>
@@ -4789,6 +4863,7 @@
         <w:rPr>
           <w:lang w:val="en-US"/>
         </w:rPr>
+        <w:lastRenderedPageBreak/>
         <w:t>Workspace Cleanup Plugin</w:t>
       </w:r>
     </w:p>
@@ -5115,7 +5190,7 @@
                     </pic:cNvPicPr>
                   </pic:nvPicPr>
                   <pic:blipFill>
-                    <a:blip r:embed="rId11">
+                    <a:blip r:embed="rId12">
                       <a:extLst>
                         <a:ext uri="{28A0092B-C50C-407E-A947-70E740481C1C}">
                           <a14:useLocalDpi xmlns:a14="http://schemas.microsoft.com/office/drawing/2010/main" val="0"/>
@@ -5159,7 +5234,6 @@
           <w:noProof/>
           <w:lang w:val="uk-UA" w:eastAsia="uk-UA"/>
         </w:rPr>
-        <w:lastRenderedPageBreak/>
         <w:drawing>
           <wp:inline distT="0" distB="0" distL="0" distR="0" wp14:anchorId="385D4924" wp14:editId="6DCBC2B7">
             <wp:extent cx="4659464" cy="3058491"/>
@@ -5178,7 +5252,7 @@
                     </pic:cNvPicPr>
                   </pic:nvPicPr>
                   <pic:blipFill>
-                    <a:blip r:embed="rId12">
+                    <a:blip r:embed="rId13">
                       <a:extLst>
                         <a:ext uri="{28A0092B-C50C-407E-A947-70E740481C1C}">
                           <a14:useLocalDpi xmlns:a14="http://schemas.microsoft.com/office/drawing/2010/main" val="0"/>
@@ -5468,6 +5542,7 @@
           <w:noProof/>
           <w:lang w:val="uk-UA" w:eastAsia="uk-UA"/>
         </w:rPr>
+        <w:lastRenderedPageBreak/>
         <w:drawing>
           <wp:inline distT="0" distB="0" distL="0" distR="0" wp14:anchorId="3CF9E21D" wp14:editId="59644149">
             <wp:extent cx="5937250" cy="3924300"/>
@@ -5486,7 +5561,7 @@
                     </pic:cNvPicPr>
                   </pic:nvPicPr>
                   <pic:blipFill>
-                    <a:blip r:embed="rId13">
+                    <a:blip r:embed="rId14">
                       <a:extLst>
                         <a:ext uri="{28A0092B-C50C-407E-A947-70E740481C1C}">
                           <a14:useLocalDpi xmlns:a14="http://schemas.microsoft.com/office/drawing/2010/main" val="0"/>
@@ -5664,7 +5739,6 @@
           <w:noProof/>
           <w:lang w:val="uk-UA" w:eastAsia="uk-UA"/>
         </w:rPr>
-        <w:lastRenderedPageBreak/>
         <w:drawing>
           <wp:inline distT="0" distB="0" distL="0" distR="0" wp14:anchorId="762963AF" wp14:editId="2CE22C6F">
             <wp:extent cx="5327723" cy="1498600"/>
@@ -5683,7 +5757,7 @@
                     </pic:cNvPicPr>
                   </pic:nvPicPr>
                   <pic:blipFill>
-                    <a:blip r:embed="rId14">
+                    <a:blip r:embed="rId15">
                       <a:extLst>
                         <a:ext uri="{28A0092B-C50C-407E-A947-70E740481C1C}">
                           <a14:useLocalDpi xmlns:a14="http://schemas.microsoft.com/office/drawing/2010/main" val="0"/>
@@ -5762,7 +5836,7 @@
                     </pic:cNvPicPr>
                   </pic:nvPicPr>
                   <pic:blipFill>
-                    <a:blip r:embed="rId15">
+                    <a:blip r:embed="rId16">
                       <a:extLst>
                         <a:ext uri="{28A0092B-C50C-407E-A947-70E740481C1C}">
                           <a14:useLocalDpi xmlns:a14="http://schemas.microsoft.com/office/drawing/2010/main" val="0"/>
@@ -5865,6 +5939,7 @@
           <w:noProof/>
           <w:lang w:val="uk-UA" w:eastAsia="uk-UA"/>
         </w:rPr>
+        <w:lastRenderedPageBreak/>
         <w:drawing>
           <wp:inline distT="0" distB="0" distL="0" distR="0" wp14:anchorId="23B4E59E" wp14:editId="6DD9B6F6">
             <wp:extent cx="5937250" cy="3041650"/>
@@ -5883,7 +5958,7 @@
                     </pic:cNvPicPr>
                   </pic:nvPicPr>
                   <pic:blipFill>
-                    <a:blip r:embed="rId16">
+                    <a:blip r:embed="rId17">
                       <a:extLst>
                         <a:ext uri="{28A0092B-C50C-407E-A947-70E740481C1C}">
                           <a14:useLocalDpi xmlns:a14="http://schemas.microsoft.com/office/drawing/2010/main" val="0"/>
@@ -6001,7 +6076,6 @@
           <w:noProof/>
           <w:lang w:val="uk-UA" w:eastAsia="uk-UA"/>
         </w:rPr>
-        <w:lastRenderedPageBreak/>
         <w:drawing>
           <wp:inline distT="0" distB="0" distL="0" distR="0" wp14:anchorId="544CF008" wp14:editId="26A135B4">
             <wp:extent cx="3727450" cy="3575050"/>
@@ -6020,7 +6094,7 @@
                     </pic:cNvPicPr>
                   </pic:nvPicPr>
                   <pic:blipFill>
-                    <a:blip r:embed="rId17" cstate="print">
+                    <a:blip r:embed="rId18" cstate="print">
                       <a:extLst>
                         <a:ext uri="{28A0092B-C50C-407E-A947-70E740481C1C}">
                           <a14:useLocalDpi xmlns:a14="http://schemas.microsoft.com/office/drawing/2010/main" val="0"/>
@@ -6142,6 +6216,7 @@
         </w:rPr>
       </w:pPr>
       <w:r>
+        <w:lastRenderedPageBreak/>
         <w:t xml:space="preserve">Выбрать тип </w:t>
       </w:r>
       <w:r>
@@ -6215,7 +6290,6 @@
           <w:noProof/>
           <w:lang w:val="uk-UA" w:eastAsia="uk-UA"/>
         </w:rPr>
-        <w:lastRenderedPageBreak/>
         <w:drawing>
           <wp:inline distT="0" distB="0" distL="0" distR="0" wp14:anchorId="11960938" wp14:editId="43EC601E">
             <wp:extent cx="4045585" cy="4476750"/>
@@ -6234,7 +6308,7 @@
                     </pic:cNvPicPr>
                   </pic:nvPicPr>
                   <pic:blipFill>
-                    <a:blip r:embed="rId18">
+                    <a:blip r:embed="rId19">
                       <a:extLst>
                         <a:ext uri="{28A0092B-C50C-407E-A947-70E740481C1C}">
                           <a14:useLocalDpi xmlns:a14="http://schemas.microsoft.com/office/drawing/2010/main" val="0"/>
@@ -6348,7 +6422,7 @@
         </w:rPr>
         <w:t xml:space="preserve">: </w:t>
       </w:r>
-      <w:hyperlink r:id="rId19" w:history="1">
+      <w:hyperlink r:id="rId20" w:history="1">
         <w:r>
           <w:rPr>
             <w:rStyle w:val="Hyperlink"/>
@@ -6511,7 +6585,7 @@
                     </pic:cNvPicPr>
                   </pic:nvPicPr>
                   <pic:blipFill>
-                    <a:blip r:embed="rId20">
+                    <a:blip r:embed="rId21">
                       <a:extLst>
                         <a:ext uri="{28A0092B-C50C-407E-A947-70E740481C1C}">
                           <a14:useLocalDpi xmlns:a14="http://schemas.microsoft.com/office/drawing/2010/main" val="0"/>
@@ -6598,7 +6672,7 @@
       <w:r>
         <w:t xml:space="preserve">: </w:t>
       </w:r>
-      <w:hyperlink r:id="rId21" w:history="1">
+      <w:hyperlink r:id="rId22" w:history="1">
         <w:r>
           <w:rPr>
             <w:rStyle w:val="Hyperlink"/>
@@ -6766,7 +6840,7 @@
                     </pic:cNvPicPr>
                   </pic:nvPicPr>
                   <pic:blipFill>
-                    <a:blip r:embed="rId22" cstate="print">
+                    <a:blip r:embed="rId23" cstate="print">
                       <a:extLst>
                         <a:ext uri="{28A0092B-C50C-407E-A947-70E740481C1C}">
                           <a14:useLocalDpi xmlns:a14="http://schemas.microsoft.com/office/drawing/2010/main" val="0"/>
@@ -6922,7 +6996,7 @@
                     </pic:cNvPicPr>
                   </pic:nvPicPr>
                   <pic:blipFill>
-                    <a:blip r:embed="rId23">
+                    <a:blip r:embed="rId24">
                       <a:extLst>
                         <a:ext uri="{28A0092B-C50C-407E-A947-70E740481C1C}">
                           <a14:useLocalDpi xmlns:a14="http://schemas.microsoft.com/office/drawing/2010/main" val="0"/>
@@ -7347,7 +7421,7 @@
           <w:lang w:val="en-US"/>
         </w:rPr>
       </w:pPr>
-      <w:hyperlink r:id="rId24" w:history="1">
+      <w:hyperlink r:id="rId25" w:history="1">
         <w:r>
           <w:rPr>
             <w:rStyle w:val="Hyperlink"/>
@@ -7388,7 +7462,7 @@
                     </pic:cNvPicPr>
                   </pic:nvPicPr>
                   <pic:blipFill>
-                    <a:blip r:embed="rId25">
+                    <a:blip r:embed="rId26">
                       <a:extLst>
                         <a:ext uri="{28A0092B-C50C-407E-A947-70E740481C1C}">
                           <a14:useLocalDpi xmlns:a14="http://schemas.microsoft.com/office/drawing/2010/main" val="0"/>
@@ -7493,7 +7567,7 @@
                     </pic:cNvPicPr>
                   </pic:nvPicPr>
                   <pic:blipFill>
-                    <a:blip r:embed="rId26">
+                    <a:blip r:embed="rId27">
                       <a:extLst>
                         <a:ext uri="{28A0092B-C50C-407E-A947-70E740481C1C}">
                           <a14:useLocalDpi xmlns:a14="http://schemas.microsoft.com/office/drawing/2010/main" val="0"/>
@@ -7826,7 +7900,7 @@
                     </pic:cNvPicPr>
                   </pic:nvPicPr>
                   <pic:blipFill>
-                    <a:blip r:embed="rId27">
+                    <a:blip r:embed="rId28">
                       <a:extLst>
                         <a:ext uri="{28A0092B-C50C-407E-A947-70E740481C1C}">
                           <a14:useLocalDpi xmlns:a14="http://schemas.microsoft.com/office/drawing/2010/main" val="0"/>
@@ -7938,7 +8012,7 @@
         </w:rPr>
         <w:t xml:space="preserve">: </w:t>
       </w:r>
-      <w:hyperlink r:id="rId28" w:history="1">
+      <w:hyperlink r:id="rId29" w:history="1">
         <w:r>
           <w:rPr>
             <w:rStyle w:val="Hyperlink"/>
@@ -8107,7 +8181,7 @@
                     </pic:cNvPicPr>
                   </pic:nvPicPr>
                   <pic:blipFill>
-                    <a:blip r:embed="rId29">
+                    <a:blip r:embed="rId30">
                       <a:extLst>
                         <a:ext uri="{28A0092B-C50C-407E-A947-70E740481C1C}">
                           <a14:useLocalDpi xmlns:a14="http://schemas.microsoft.com/office/drawing/2010/main" val="0"/>
@@ -8338,7 +8412,7 @@
                     </pic:cNvPicPr>
                   </pic:nvPicPr>
                   <pic:blipFill>
-                    <a:blip r:embed="rId30" cstate="print">
+                    <a:blip r:embed="rId31" cstate="print">
                       <a:extLst>
                         <a:ext uri="{28A0092B-C50C-407E-A947-70E740481C1C}">
                           <a14:useLocalDpi xmlns:a14="http://schemas.microsoft.com/office/drawing/2010/main" val="0"/>
@@ -8494,7 +8568,7 @@
                     </pic:cNvPicPr>
                   </pic:nvPicPr>
                   <pic:blipFill>
-                    <a:blip r:embed="rId23">
+                    <a:blip r:embed="rId24">
                       <a:extLst>
                         <a:ext uri="{28A0092B-C50C-407E-A947-70E740481C1C}">
                           <a14:useLocalDpi xmlns:a14="http://schemas.microsoft.com/office/drawing/2010/main" val="0"/>
@@ -8604,7 +8678,7 @@
                     </pic:cNvPicPr>
                   </pic:nvPicPr>
                   <pic:blipFill>
-                    <a:blip r:embed="rId31">
+                    <a:blip r:embed="rId32">
                       <a:extLst>
                         <a:ext uri="{28A0092B-C50C-407E-A947-70E740481C1C}">
                           <a14:useLocalDpi xmlns:a14="http://schemas.microsoft.com/office/drawing/2010/main" val="0"/>
@@ -8673,7 +8747,7 @@
       <w:r>
         <w:t xml:space="preserve">Утилиту можно скачать по ссылке </w:t>
       </w:r>
-      <w:hyperlink r:id="rId32" w:history="1">
+      <w:hyperlink r:id="rId33" w:history="1">
         <w:r>
           <w:rPr>
             <w:rStyle w:val="Hyperlink"/>
@@ -8902,7 +8976,7 @@
                     </pic:cNvPicPr>
                   </pic:nvPicPr>
                   <pic:blipFill>
-                    <a:blip r:embed="rId33" cstate="print">
+                    <a:blip r:embed="rId34" cstate="print">
                       <a:extLst>
                         <a:ext uri="{28A0092B-C50C-407E-A947-70E740481C1C}">
                           <a14:useLocalDpi xmlns:a14="http://schemas.microsoft.com/office/drawing/2010/main" val="0"/>
@@ -9080,7 +9154,7 @@
                     </pic:cNvPicPr>
                   </pic:nvPicPr>
                   <pic:blipFill>
-                    <a:blip r:embed="rId34">
+                    <a:blip r:embed="rId35">
                       <a:extLst>
                         <a:ext uri="{28A0092B-C50C-407E-A947-70E740481C1C}">
                           <a14:useLocalDpi xmlns:a14="http://schemas.microsoft.com/office/drawing/2010/main" val="0"/>
@@ -9278,7 +9352,7 @@
                     </pic:cNvPicPr>
                   </pic:nvPicPr>
                   <pic:blipFill>
-                    <a:blip r:embed="rId35">
+                    <a:blip r:embed="rId36">
                       <a:extLst>
                         <a:ext uri="{28A0092B-C50C-407E-A947-70E740481C1C}">
                           <a14:useLocalDpi xmlns:a14="http://schemas.microsoft.com/office/drawing/2010/main" val="0"/>
@@ -9492,7 +9566,7 @@
                     </pic:cNvPicPr>
                   </pic:nvPicPr>
                   <pic:blipFill>
-                    <a:blip r:embed="rId36">
+                    <a:blip r:embed="rId37">
                       <a:extLst>
                         <a:ext uri="{28A0092B-C50C-407E-A947-70E740481C1C}">
                           <a14:useLocalDpi xmlns:a14="http://schemas.microsoft.com/office/drawing/2010/main" val="0"/>
@@ -9696,7 +9770,7 @@
                     </pic:cNvPicPr>
                   </pic:nvPicPr>
                   <pic:blipFill>
-                    <a:blip r:embed="rId37">
+                    <a:blip r:embed="rId38">
                       <a:extLst>
                         <a:ext uri="{28A0092B-C50C-407E-A947-70E740481C1C}">
                           <a14:useLocalDpi xmlns:a14="http://schemas.microsoft.com/office/drawing/2010/main" val="0"/>
@@ -9880,7 +9954,7 @@
                     </pic:cNvPicPr>
                   </pic:nvPicPr>
                   <pic:blipFill>
-                    <a:blip r:embed="rId38">
+                    <a:blip r:embed="rId39">
                       <a:extLst>
                         <a:ext uri="{28A0092B-C50C-407E-A947-70E740481C1C}">
                           <a14:useLocalDpi xmlns:a14="http://schemas.microsoft.com/office/drawing/2010/main" val="0"/>
@@ -10005,7 +10079,7 @@
                     </pic:cNvPicPr>
                   </pic:nvPicPr>
                   <pic:blipFill>
-                    <a:blip r:embed="rId39">
+                    <a:blip r:embed="rId40">
                       <a:extLst>
                         <a:ext uri="{28A0092B-C50C-407E-A947-70E740481C1C}">
                           <a14:useLocalDpi xmlns:a14="http://schemas.microsoft.com/office/drawing/2010/main" val="0"/>
@@ -10060,6 +10134,53 @@
     </w:p>
     <w:p>
       <w:pPr>
+        <w:pStyle w:val="ListParagraph"/>
+      </w:pPr>
+    </w:p>
+    <w:p>
+      <w:pPr>
+        <w:pStyle w:val="ListParagraph"/>
+        <w:rPr>
+          <w:lang w:val="uk-UA"/>
+        </w:rPr>
+      </w:pPr>
+      <w:r>
+        <w:rPr>
+          <w:b/>
+        </w:rPr>
+        <w:t>Примечание:</w:t>
+      </w:r>
+      <w:r>
+        <w:t xml:space="preserve"> Для того что бы</w:t>
+      </w:r>
+      <w:r>
+        <w:t xml:space="preserve"> учетная запись, под которой запущен </w:t>
+      </w:r>
+      <w:proofErr w:type="spellStart"/>
+      <w:r>
+        <w:t>Jenkins</w:t>
+      </w:r>
+      <w:proofErr w:type="spellEnd"/>
+      <w:r>
+        <w:t xml:space="preserve"> имела право на публикацию сервисов в IIS, эту учетную запись необходимо добавить, как IIS </w:t>
+      </w:r>
+      <w:proofErr w:type="spellStart"/>
+      <w:r>
+        <w:t>Manager</w:t>
+      </w:r>
+      <w:proofErr w:type="spellEnd"/>
+      <w:r>
+        <w:t xml:space="preserve"> для соответствующих сайтов.</w:t>
+      </w:r>
+      <w:r>
+        <w:rPr>
+          <w:lang w:val="uk-UA"/>
+        </w:rPr>
+        <w:t xml:space="preserve"> </w:t>
+      </w:r>
+    </w:p>
+    <w:p>
+      <w:pPr>
         <w:pStyle w:val="Heading3"/>
       </w:pPr>
       <w:r>
@@ -10244,7 +10365,7 @@
                     </pic:cNvPicPr>
                   </pic:nvPicPr>
                   <pic:blipFill>
-                    <a:blip r:embed="rId40">
+                    <a:blip r:embed="rId41">
                       <a:extLst>
                         <a:ext uri="{28A0092B-C50C-407E-A947-70E740481C1C}">
                           <a14:useLocalDpi xmlns:a14="http://schemas.microsoft.com/office/drawing/2010/main" val="0"/>
@@ -10522,7 +10643,7 @@
                     </pic:cNvPicPr>
                   </pic:nvPicPr>
                   <pic:blipFill>
-                    <a:blip r:embed="rId41">
+                    <a:blip r:embed="rId42">
                       <a:extLst>
                         <a:ext uri="{28A0092B-C50C-407E-A947-70E740481C1C}">
                           <a14:useLocalDpi xmlns:a14="http://schemas.microsoft.com/office/drawing/2010/main" val="0"/>
@@ -10753,7 +10874,7 @@
                     </pic:cNvPicPr>
                   </pic:nvPicPr>
                   <pic:blipFill>
-                    <a:blip r:embed="rId42">
+                    <a:blip r:embed="rId43">
                       <a:extLst>
                         <a:ext uri="{28A0092B-C50C-407E-A947-70E740481C1C}">
                           <a14:useLocalDpi xmlns:a14="http://schemas.microsoft.com/office/drawing/2010/main" val="0"/>
@@ -10909,7 +11030,7 @@
                     </pic:cNvPicPr>
                   </pic:nvPicPr>
                   <pic:blipFill>
-                    <a:blip r:embed="rId23">
+                    <a:blip r:embed="rId24">
                       <a:extLst>
                         <a:ext uri="{28A0092B-C50C-407E-A947-70E740481C1C}">
                           <a14:useLocalDpi xmlns:a14="http://schemas.microsoft.com/office/drawing/2010/main" val="0"/>
@@ -11005,7 +11126,7 @@
                     </pic:cNvPicPr>
                   </pic:nvPicPr>
                   <pic:blipFill>
-                    <a:blip r:embed="rId43">
+                    <a:blip r:embed="rId44">
                       <a:extLst>
                         <a:ext uri="{28A0092B-C50C-407E-A947-70E740481C1C}">
                           <a14:useLocalDpi xmlns:a14="http://schemas.microsoft.com/office/drawing/2010/main" val="0"/>
@@ -11074,7 +11195,7 @@
       <w:r>
         <w:t xml:space="preserve">Утилиту можно скачать по ссылке </w:t>
       </w:r>
-      <w:hyperlink r:id="rId44" w:history="1">
+      <w:hyperlink r:id="rId45" w:history="1">
         <w:r>
           <w:rPr>
             <w:rStyle w:val="Hyperlink"/>
@@ -11303,7 +11424,7 @@
                     </pic:cNvPicPr>
                   </pic:nvPicPr>
                   <pic:blipFill>
-                    <a:blip r:embed="rId45">
+                    <a:blip r:embed="rId46">
                       <a:extLst>
                         <a:ext uri="{28A0092B-C50C-407E-A947-70E740481C1C}">
                           <a14:useLocalDpi xmlns:a14="http://schemas.microsoft.com/office/drawing/2010/main" val="0"/>
@@ -11481,7 +11602,7 @@
                     </pic:cNvPicPr>
                   </pic:nvPicPr>
                   <pic:blipFill>
-                    <a:blip r:embed="rId34">
+                    <a:blip r:embed="rId35">
                       <a:extLst>
                         <a:ext uri="{28A0092B-C50C-407E-A947-70E740481C1C}">
                           <a14:useLocalDpi xmlns:a14="http://schemas.microsoft.com/office/drawing/2010/main" val="0"/>
@@ -11695,7 +11816,7 @@
                     </pic:cNvPicPr>
                   </pic:nvPicPr>
                   <pic:blipFill>
-                    <a:blip r:embed="rId46">
+                    <a:blip r:embed="rId47">
                       <a:extLst>
                         <a:ext uri="{28A0092B-C50C-407E-A947-70E740481C1C}">
                           <a14:useLocalDpi xmlns:a14="http://schemas.microsoft.com/office/drawing/2010/main" val="0"/>
@@ -11909,7 +12030,7 @@
                     </pic:cNvPicPr>
                   </pic:nvPicPr>
                   <pic:blipFill>
-                    <a:blip r:embed="rId47">
+                    <a:blip r:embed="rId48">
                       <a:extLst>
                         <a:ext uri="{28A0092B-C50C-407E-A947-70E740481C1C}">
                           <a14:useLocalDpi xmlns:a14="http://schemas.microsoft.com/office/drawing/2010/main" val="0"/>
@@ -12121,7 +12242,7 @@
                     </pic:cNvPicPr>
                   </pic:nvPicPr>
                   <pic:blipFill>
-                    <a:blip r:embed="rId37">
+                    <a:blip r:embed="rId38">
                       <a:extLst>
                         <a:ext uri="{28A0092B-C50C-407E-A947-70E740481C1C}">
                           <a14:useLocalDpi xmlns:a14="http://schemas.microsoft.com/office/drawing/2010/main" val="0"/>
@@ -12305,7 +12426,7 @@
                     </pic:cNvPicPr>
                   </pic:nvPicPr>
                   <pic:blipFill>
-                    <a:blip r:embed="rId38">
+                    <a:blip r:embed="rId39">
                       <a:extLst>
                         <a:ext uri="{28A0092B-C50C-407E-A947-70E740481C1C}">
                           <a14:useLocalDpi xmlns:a14="http://schemas.microsoft.com/office/drawing/2010/main" val="0"/>
@@ -12421,7 +12542,7 @@
                     </pic:cNvPicPr>
                   </pic:nvPicPr>
                   <pic:blipFill>
-                    <a:blip r:embed="rId48">
+                    <a:blip r:embed="rId49">
                       <a:extLst>
                         <a:ext uri="{28A0092B-C50C-407E-A947-70E740481C1C}">
                           <a14:useLocalDpi xmlns:a14="http://schemas.microsoft.com/office/drawing/2010/main" val="0"/>
@@ -12790,7 +12911,7 @@
                     </pic:cNvPicPr>
                   </pic:nvPicPr>
                   <pic:blipFill>
-                    <a:blip r:embed="rId49">
+                    <a:blip r:embed="rId50">
                       <a:extLst>
                         <a:ext uri="{28A0092B-C50C-407E-A947-70E740481C1C}">
                           <a14:useLocalDpi xmlns:a14="http://schemas.microsoft.com/office/drawing/2010/main" val="0"/>
@@ -12914,7 +13035,7 @@
         </w:rPr>
         <w:t xml:space="preserve">: </w:t>
       </w:r>
-      <w:hyperlink r:id="rId50" w:history="1">
+      <w:hyperlink r:id="rId51" w:history="1">
         <w:r>
           <w:rPr>
             <w:rStyle w:val="Hyperlink"/>
@@ -13180,7 +13301,7 @@
                     </pic:cNvPicPr>
                   </pic:nvPicPr>
                   <pic:blipFill>
-                    <a:blip r:embed="rId51">
+                    <a:blip r:embed="rId52">
                       <a:extLst>
                         <a:ext uri="{28A0092B-C50C-407E-A947-70E740481C1C}">
                           <a14:useLocalDpi xmlns:a14="http://schemas.microsoft.com/office/drawing/2010/main" val="0"/>
@@ -13411,7 +13532,7 @@
                     </pic:cNvPicPr>
                   </pic:nvPicPr>
                   <pic:blipFill>
-                    <a:blip r:embed="rId52">
+                    <a:blip r:embed="rId53">
                       <a:extLst>
                         <a:ext uri="{28A0092B-C50C-407E-A947-70E740481C1C}">
                           <a14:useLocalDpi xmlns:a14="http://schemas.microsoft.com/office/drawing/2010/main" val="0"/>
@@ -13567,7 +13688,7 @@
                     </pic:cNvPicPr>
                   </pic:nvPicPr>
                   <pic:blipFill>
-                    <a:blip r:embed="rId23">
+                    <a:blip r:embed="rId24">
                       <a:extLst>
                         <a:ext uri="{28A0092B-C50C-407E-A947-70E740481C1C}">
                           <a14:useLocalDpi xmlns:a14="http://schemas.microsoft.com/office/drawing/2010/main" val="0"/>
@@ -13663,7 +13784,7 @@
                     </pic:cNvPicPr>
                   </pic:nvPicPr>
                   <pic:blipFill>
-                    <a:blip r:embed="rId53">
+                    <a:blip r:embed="rId54">
                       <a:extLst>
                         <a:ext uri="{28A0092B-C50C-407E-A947-70E740481C1C}">
                           <a14:useLocalDpi xmlns:a14="http://schemas.microsoft.com/office/drawing/2010/main" val="0"/>
@@ -13732,7 +13853,7 @@
       <w:r>
         <w:t xml:space="preserve">Утилиту можно скачать по ссылке </w:t>
       </w:r>
-      <w:hyperlink r:id="rId54" w:history="1">
+      <w:hyperlink r:id="rId55" w:history="1">
         <w:r>
           <w:rPr>
             <w:rStyle w:val="Hyperlink"/>
@@ -13961,7 +14082,7 @@
                     </pic:cNvPicPr>
                   </pic:nvPicPr>
                   <pic:blipFill>
-                    <a:blip r:embed="rId55" cstate="print">
+                    <a:blip r:embed="rId56" cstate="print">
                       <a:extLst>
                         <a:ext uri="{28A0092B-C50C-407E-A947-70E740481C1C}">
                           <a14:useLocalDpi xmlns:a14="http://schemas.microsoft.com/office/drawing/2010/main" val="0"/>
@@ -14165,7 +14286,7 @@
                     </pic:cNvPicPr>
                   </pic:nvPicPr>
                   <pic:blipFill>
-                    <a:blip r:embed="rId56">
+                    <a:blip r:embed="rId57">
                       <a:extLst>
                         <a:ext uri="{28A0092B-C50C-407E-A947-70E740481C1C}">
                           <a14:useLocalDpi xmlns:a14="http://schemas.microsoft.com/office/drawing/2010/main" val="0"/>
@@ -14287,7 +14408,7 @@
                     </pic:cNvPicPr>
                   </pic:nvPicPr>
                   <pic:blipFill>
-                    <a:blip r:embed="rId57">
+                    <a:blip r:embed="rId58">
                       <a:extLst>
                         <a:ext uri="{28A0092B-C50C-407E-A947-70E740481C1C}">
                           <a14:useLocalDpi xmlns:a14="http://schemas.microsoft.com/office/drawing/2010/main" val="0"/>
@@ -14553,7 +14674,7 @@
                     </pic:cNvPicPr>
                   </pic:nvPicPr>
                   <pic:blipFill>
-                    <a:blip r:embed="rId58">
+                    <a:blip r:embed="rId59">
                       <a:extLst>
                         <a:ext uri="{28A0092B-C50C-407E-A947-70E740481C1C}">
                           <a14:useLocalDpi xmlns:a14="http://schemas.microsoft.com/office/drawing/2010/main" val="0"/>
@@ -14666,7 +14787,7 @@
         </w:rPr>
         <w:t xml:space="preserve">: </w:t>
       </w:r>
-      <w:hyperlink r:id="rId59" w:history="1">
+      <w:hyperlink r:id="rId60" w:history="1">
         <w:r>
           <w:rPr>
             <w:rStyle w:val="Hyperlink"/>
@@ -14823,7 +14944,7 @@
                     </pic:cNvPicPr>
                   </pic:nvPicPr>
                   <pic:blipFill>
-                    <a:blip r:embed="rId60">
+                    <a:blip r:embed="rId61">
                       <a:extLst>
                         <a:ext uri="{28A0092B-C50C-407E-A947-70E740481C1C}">
                           <a14:useLocalDpi xmlns:a14="http://schemas.microsoft.com/office/drawing/2010/main" val="0"/>
@@ -15044,7 +15165,7 @@
                     </pic:cNvPicPr>
                   </pic:nvPicPr>
                   <pic:blipFill>
-                    <a:blip r:embed="rId61">
+                    <a:blip r:embed="rId62">
                       <a:extLst>
                         <a:ext uri="{28A0092B-C50C-407E-A947-70E740481C1C}">
                           <a14:useLocalDpi xmlns:a14="http://schemas.microsoft.com/office/drawing/2010/main" val="0"/>
@@ -15312,7 +15433,7 @@
                     </pic:cNvPicPr>
                   </pic:nvPicPr>
                   <pic:blipFill>
-                    <a:blip r:embed="rId62">
+                    <a:blip r:embed="rId63">
                       <a:extLst>
                         <a:ext uri="{28A0092B-C50C-407E-A947-70E740481C1C}">
                           <a14:useLocalDpi xmlns:a14="http://schemas.microsoft.com/office/drawing/2010/main" val="0"/>
@@ -15417,7 +15538,7 @@
                     </pic:cNvPicPr>
                   </pic:nvPicPr>
                   <pic:blipFill>
-                    <a:blip r:embed="rId23">
+                    <a:blip r:embed="rId24">
                       <a:extLst>
                         <a:ext uri="{28A0092B-C50C-407E-A947-70E740481C1C}">
                           <a14:useLocalDpi xmlns:a14="http://schemas.microsoft.com/office/drawing/2010/main" val="0"/>
@@ -15511,7 +15632,7 @@
                     </pic:cNvPicPr>
                   </pic:nvPicPr>
                   <pic:blipFill>
-                    <a:blip r:embed="rId63">
+                    <a:blip r:embed="rId64">
                       <a:extLst>
                         <a:ext uri="{28A0092B-C50C-407E-A947-70E740481C1C}">
                           <a14:useLocalDpi xmlns:a14="http://schemas.microsoft.com/office/drawing/2010/main" val="0"/>
@@ -15580,7 +15701,7 @@
       <w:r>
         <w:t xml:space="preserve">Утилиту можно скачать по ссылке </w:t>
       </w:r>
-      <w:hyperlink r:id="rId64" w:history="1">
+      <w:hyperlink r:id="rId65" w:history="1">
         <w:r>
           <w:rPr>
             <w:rStyle w:val="Hyperlink"/>
@@ -15813,7 +15934,7 @@
                     </pic:cNvPicPr>
                   </pic:nvPicPr>
                   <pic:blipFill>
-                    <a:blip r:embed="rId65">
+                    <a:blip r:embed="rId66">
                       <a:extLst>
                         <a:ext uri="{28A0092B-C50C-407E-A947-70E740481C1C}">
                           <a14:useLocalDpi xmlns:a14="http://schemas.microsoft.com/office/drawing/2010/main" val="0"/>
@@ -15990,7 +16111,7 @@
                     </pic:cNvPicPr>
                   </pic:nvPicPr>
                   <pic:blipFill>
-                    <a:blip r:embed="rId34">
+                    <a:blip r:embed="rId35">
                       <a:extLst>
                         <a:ext uri="{28A0092B-C50C-407E-A947-70E740481C1C}">
                           <a14:useLocalDpi xmlns:a14="http://schemas.microsoft.com/office/drawing/2010/main" val="0"/>
@@ -16090,7 +16211,7 @@
                     </pic:cNvPicPr>
                   </pic:nvPicPr>
                   <pic:blipFill>
-                    <a:blip r:embed="rId23">
+                    <a:blip r:embed="rId24">
                       <a:extLst>
                         <a:ext uri="{28A0092B-C50C-407E-A947-70E740481C1C}">
                           <a14:useLocalDpi xmlns:a14="http://schemas.microsoft.com/office/drawing/2010/main" val="0"/>
@@ -16192,7 +16313,7 @@
                     </pic:cNvPicPr>
                   </pic:nvPicPr>
                   <pic:blipFill>
-                    <a:blip r:embed="rId66">
+                    <a:blip r:embed="rId67">
                       <a:extLst>
                         <a:ext uri="{28A0092B-C50C-407E-A947-70E740481C1C}">
                           <a14:useLocalDpi xmlns:a14="http://schemas.microsoft.com/office/drawing/2010/main" val="0"/>
@@ -16258,7 +16379,7 @@
         </w:rPr>
         <w:t xml:space="preserve"> GitHub </w:t>
       </w:r>
-      <w:hyperlink r:id="rId67" w:history="1">
+      <w:hyperlink r:id="rId68" w:history="1">
         <w:r>
           <w:rPr>
             <w:rStyle w:val="Hyperlink"/>
@@ -16447,7 +16568,7 @@
                     </pic:cNvPicPr>
                   </pic:nvPicPr>
                   <pic:blipFill>
-                    <a:blip r:embed="rId37">
+                    <a:blip r:embed="rId38">
                       <a:extLst>
                         <a:ext uri="{28A0092B-C50C-407E-A947-70E740481C1C}">
                           <a14:useLocalDpi xmlns:a14="http://schemas.microsoft.com/office/drawing/2010/main" val="0"/>
@@ -16572,7 +16693,7 @@
                     </pic:cNvPicPr>
                   </pic:nvPicPr>
                   <pic:blipFill>
-                    <a:blip r:embed="rId68">
+                    <a:blip r:embed="rId69">
                       <a:extLst>
                         <a:ext uri="{28A0092B-C50C-407E-A947-70E740481C1C}">
                           <a14:useLocalDpi xmlns:a14="http://schemas.microsoft.com/office/drawing/2010/main" val="0"/>
@@ -16849,7 +16970,7 @@
                     </pic:cNvPicPr>
                   </pic:nvPicPr>
                   <pic:blipFill>
-                    <a:blip r:embed="rId69">
+                    <a:blip r:embed="rId70">
                       <a:extLst>
                         <a:ext uri="{28A0092B-C50C-407E-A947-70E740481C1C}">
                           <a14:useLocalDpi xmlns:a14="http://schemas.microsoft.com/office/drawing/2010/main" val="0"/>
@@ -17129,7 +17250,7 @@
                     </pic:cNvPicPr>
                   </pic:nvPicPr>
                   <pic:blipFill>
-                    <a:blip r:embed="rId70">
+                    <a:blip r:embed="rId71">
                       <a:extLst>
                         <a:ext uri="{28A0092B-C50C-407E-A947-70E740481C1C}">
                           <a14:useLocalDpi xmlns:a14="http://schemas.microsoft.com/office/drawing/2010/main" val="0"/>
@@ -17363,7 +17484,7 @@
                     </pic:cNvPicPr>
                   </pic:nvPicPr>
                   <pic:blipFill>
-                    <a:blip r:embed="rId71">
+                    <a:blip r:embed="rId72">
                       <a:extLst>
                         <a:ext uri="{28A0092B-C50C-407E-A947-70E740481C1C}">
                           <a14:useLocalDpi xmlns:a14="http://schemas.microsoft.com/office/drawing/2010/main" val="0"/>
@@ -17628,7 +17749,7 @@
                     </pic:cNvPicPr>
                   </pic:nvPicPr>
                   <pic:blipFill>
-                    <a:blip r:embed="rId62">
+                    <a:blip r:embed="rId63">
                       <a:extLst>
                         <a:ext uri="{28A0092B-C50C-407E-A947-70E740481C1C}">
                           <a14:useLocalDpi xmlns:a14="http://schemas.microsoft.com/office/drawing/2010/main" val="0"/>
@@ -17733,7 +17854,7 @@
                     </pic:cNvPicPr>
                   </pic:nvPicPr>
                   <pic:blipFill>
-                    <a:blip r:embed="rId23">
+                    <a:blip r:embed="rId24">
                       <a:extLst>
                         <a:ext uri="{28A0092B-C50C-407E-A947-70E740481C1C}">
                           <a14:useLocalDpi xmlns:a14="http://schemas.microsoft.com/office/drawing/2010/main" val="0"/>
@@ -17827,7 +17948,7 @@
                     </pic:cNvPicPr>
                   </pic:nvPicPr>
                   <pic:blipFill>
-                    <a:blip r:embed="rId72">
+                    <a:blip r:embed="rId73">
                       <a:extLst>
                         <a:ext uri="{28A0092B-C50C-407E-A947-70E740481C1C}">
                           <a14:useLocalDpi xmlns:a14="http://schemas.microsoft.com/office/drawing/2010/main" val="0"/>
@@ -17896,7 +18017,7 @@
       <w:r>
         <w:t xml:space="preserve">Утилиту можно скачать по ссылке </w:t>
       </w:r>
-      <w:hyperlink r:id="rId73" w:history="1">
+      <w:hyperlink r:id="rId74" w:history="1">
         <w:r>
           <w:rPr>
             <w:rStyle w:val="Hyperlink"/>
@@ -18129,7 +18250,7 @@
                     </pic:cNvPicPr>
                   </pic:nvPicPr>
                   <pic:blipFill>
-                    <a:blip r:embed="rId74">
+                    <a:blip r:embed="rId75">
                       <a:extLst>
                         <a:ext uri="{28A0092B-C50C-407E-A947-70E740481C1C}">
                           <a14:useLocalDpi xmlns:a14="http://schemas.microsoft.com/office/drawing/2010/main" val="0"/>
@@ -18306,7 +18427,7 @@
                     </pic:cNvPicPr>
                   </pic:nvPicPr>
                   <pic:blipFill>
-                    <a:blip r:embed="rId34">
+                    <a:blip r:embed="rId35">
                       <a:extLst>
                         <a:ext uri="{28A0092B-C50C-407E-A947-70E740481C1C}">
                           <a14:useLocalDpi xmlns:a14="http://schemas.microsoft.com/office/drawing/2010/main" val="0"/>
@@ -18406,7 +18527,7 @@
                     </pic:cNvPicPr>
                   </pic:nvPicPr>
                   <pic:blipFill>
-                    <a:blip r:embed="rId23">
+                    <a:blip r:embed="rId24">
                       <a:extLst>
                         <a:ext uri="{28A0092B-C50C-407E-A947-70E740481C1C}">
                           <a14:useLocalDpi xmlns:a14="http://schemas.microsoft.com/office/drawing/2010/main" val="0"/>
@@ -18508,7 +18629,7 @@
                     </pic:cNvPicPr>
                   </pic:nvPicPr>
                   <pic:blipFill>
-                    <a:blip r:embed="rId75">
+                    <a:blip r:embed="rId76">
                       <a:extLst>
                         <a:ext uri="{28A0092B-C50C-407E-A947-70E740481C1C}">
                           <a14:useLocalDpi xmlns:a14="http://schemas.microsoft.com/office/drawing/2010/main" val="0"/>
@@ -18574,7 +18695,7 @@
         </w:rPr>
         <w:t xml:space="preserve"> GitHub </w:t>
       </w:r>
-      <w:hyperlink r:id="rId76" w:history="1">
+      <w:hyperlink r:id="rId77" w:history="1">
         <w:r>
           <w:rPr>
             <w:rStyle w:val="Hyperlink"/>
@@ -18763,7 +18884,7 @@
                     </pic:cNvPicPr>
                   </pic:nvPicPr>
                   <pic:blipFill>
-                    <a:blip r:embed="rId37">
+                    <a:blip r:embed="rId38">
                       <a:extLst>
                         <a:ext uri="{28A0092B-C50C-407E-A947-70E740481C1C}">
                           <a14:useLocalDpi xmlns:a14="http://schemas.microsoft.com/office/drawing/2010/main" val="0"/>
@@ -18873,7 +18994,7 @@
       <w:r>
         <w:t xml:space="preserve">Сейчас доступен по ссылке </w:t>
       </w:r>
-      <w:hyperlink r:id="rId77" w:history="1">
+      <w:hyperlink r:id="rId78" w:history="1">
         <w:r>
           <w:rPr>
             <w:rStyle w:val="Hyperlink"/>
@@ -18893,7 +19014,7 @@
       <w:r>
         <w:t xml:space="preserve">Открыть папку </w:t>
       </w:r>
-      <w:hyperlink r:id="rId78" w:history="1">
+      <w:hyperlink r:id="rId79" w:history="1">
         <w:proofErr w:type="spellStart"/>
         <w:r>
           <w:rPr>
@@ -18931,7 +19052,7 @@
                     </pic:cNvPicPr>
                   </pic:nvPicPr>
                   <pic:blipFill>
-                    <a:blip r:embed="rId79">
+                    <a:blip r:embed="rId80">
                       <a:extLst>
                         <a:ext uri="{28A0092B-C50C-407E-A947-70E740481C1C}">
                           <a14:useLocalDpi xmlns:a14="http://schemas.microsoft.com/office/drawing/2010/main" val="0"/>
@@ -19005,7 +19126,7 @@
                     </pic:cNvPicPr>
                   </pic:nvPicPr>
                   <pic:blipFill>
-                    <a:blip r:embed="rId80">
+                    <a:blip r:embed="rId81">
                       <a:extLst>
                         <a:ext uri="{28A0092B-C50C-407E-A947-70E740481C1C}">
                           <a14:useLocalDpi xmlns:a14="http://schemas.microsoft.com/office/drawing/2010/main" val="0"/>
@@ -19109,7 +19230,7 @@
       <w:r>
         <w:t xml:space="preserve">Страница папки </w:t>
       </w:r>
-      <w:hyperlink r:id="rId81" w:history="1">
+      <w:hyperlink r:id="rId82" w:history="1">
         <w:proofErr w:type="spellStart"/>
         <w:r>
           <w:rPr>
@@ -19219,7 +19340,7 @@
                     </pic:cNvPicPr>
                   </pic:nvPicPr>
                   <pic:blipFill>
-                    <a:blip r:embed="rId82" cstate="print">
+                    <a:blip r:embed="rId83" cstate="print">
                       <a:extLst>
                         <a:ext uri="{28A0092B-C50C-407E-A947-70E740481C1C}">
                           <a14:useLocalDpi xmlns:a14="http://schemas.microsoft.com/office/drawing/2010/main" val="0"/>
@@ -19337,7 +19458,7 @@
                     </pic:cNvPicPr>
                   </pic:nvPicPr>
                   <pic:blipFill>
-                    <a:blip r:embed="rId83">
+                    <a:blip r:embed="rId84">
                       <a:extLst>
                         <a:ext uri="{28A0092B-C50C-407E-A947-70E740481C1C}">
                           <a14:useLocalDpi xmlns:a14="http://schemas.microsoft.com/office/drawing/2010/main" val="0"/>
@@ -19486,7 +19607,7 @@
                     </pic:cNvPicPr>
                   </pic:nvPicPr>
                   <pic:blipFill>
-                    <a:blip r:embed="rId84">
+                    <a:blip r:embed="rId85">
                       <a:extLst>
                         <a:ext uri="{28A0092B-C50C-407E-A947-70E740481C1C}">
                           <a14:useLocalDpi xmlns:a14="http://schemas.microsoft.com/office/drawing/2010/main" val="0"/>
@@ -19683,7 +19804,7 @@
                     <pic:cNvPicPr/>
                   </pic:nvPicPr>
                   <pic:blipFill>
-                    <a:blip r:embed="rId85"/>
+                    <a:blip r:embed="rId86"/>
                     <a:stretch>
                       <a:fillRect/>
                     </a:stretch>
@@ -19798,134 +19919,6 @@
             <wp:extent cx="5940425" cy="2395220"/>
             <wp:effectExtent l="0" t="0" r="3175" b="5080"/>
             <wp:docPr id="32" name="Picture 32"/>
-            <wp:cNvGraphicFramePr>
-              <a:graphicFrameLocks xmlns:a="http://schemas.openxmlformats.org/drawingml/2006/main" noChangeAspect="1"/>
-            </wp:cNvGraphicFramePr>
-            <a:graphic xmlns:a="http://schemas.openxmlformats.org/drawingml/2006/main">
-              <a:graphicData uri="http://schemas.openxmlformats.org/drawingml/2006/picture">
-                <pic:pic xmlns:pic="http://schemas.openxmlformats.org/drawingml/2006/picture">
-                  <pic:nvPicPr>
-                    <pic:cNvPr id="1" name=""/>
-                    <pic:cNvPicPr/>
-                  </pic:nvPicPr>
-                  <pic:blipFill>
-                    <a:blip r:embed="rId86"/>
-                    <a:stretch>
-                      <a:fillRect/>
-                    </a:stretch>
-                  </pic:blipFill>
-                  <pic:spPr>
-                    <a:xfrm>
-                      <a:off x="0" y="0"/>
-                      <a:ext cx="5940425" cy="2395220"/>
-                    </a:xfrm>
-                    <a:prstGeom prst="rect">
-                      <a:avLst/>
-                    </a:prstGeom>
-                  </pic:spPr>
-                </pic:pic>
-              </a:graphicData>
-            </a:graphic>
-          </wp:inline>
-        </w:drawing>
-      </w:r>
-    </w:p>
-    <w:p>
-      <w:r>
-        <w:rPr>
-          <w:lang w:val="uk-UA"/>
-        </w:rPr>
-        <w:t xml:space="preserve">Для </w:t>
-      </w:r>
-      <w:proofErr w:type="spellStart"/>
-      <w:r>
-        <w:rPr>
-          <w:lang w:val="uk-UA"/>
-        </w:rPr>
-        <w:t>тега</w:t>
-      </w:r>
-      <w:proofErr w:type="spellEnd"/>
-      <w:r>
-        <w:rPr>
-          <w:lang w:val="uk-UA"/>
-        </w:rPr>
-        <w:t xml:space="preserve"> </w:t>
-      </w:r>
-      <w:r>
-        <w:rPr>
-          <w:lang w:val="en-US"/>
-        </w:rPr>
-        <w:t>WATCH</w:t>
-      </w:r>
-      <w:r>
-        <w:t>_</w:t>
-      </w:r>
-      <w:r>
-        <w:rPr>
-          <w:lang w:val="en-US"/>
-        </w:rPr>
-        <w:t>DOG</w:t>
-      </w:r>
-      <w:r>
-        <w:rPr>
-          <w:lang w:val="uk-UA"/>
-        </w:rPr>
-        <w:t xml:space="preserve"> </w:t>
-      </w:r>
-      <w:r>
-        <w:t>необходимо указать</w:t>
-      </w:r>
-      <w:r>
-        <w:rPr>
-          <w:lang w:val="uk-UA"/>
-        </w:rPr>
-        <w:t xml:space="preserve"> </w:t>
-      </w:r>
-      <w:r>
-        <w:t>уникальный номер</w:t>
-      </w:r>
-      <w:r>
-        <w:rPr>
-          <w:lang w:val="uk-UA"/>
-        </w:rPr>
-        <w:t xml:space="preserve"> (</w:t>
-      </w:r>
-      <w:r>
-        <w:rPr>
-          <w:lang w:val="en-US"/>
-        </w:rPr>
-        <w:t>Numeric</w:t>
-      </w:r>
-      <w:r>
-        <w:t xml:space="preserve"> </w:t>
-      </w:r>
-      <w:r>
-        <w:rPr>
-          <w:lang w:val="en-US"/>
-        </w:rPr>
-        <w:t>ID</w:t>
-      </w:r>
-      <w:r>
-        <w:rPr>
-          <w:lang w:val="uk-UA"/>
-        </w:rPr>
-        <w:t>)</w:t>
-      </w:r>
-      <w:r>
-        <w:t xml:space="preserve"> по которому система будет определять какой контроллер используется на конкретной стороне стана:</w:t>
-      </w:r>
-    </w:p>
-    <w:p>
-      <w:r>
-        <w:rPr>
-          <w:noProof/>
-          <w:lang w:val="uk-UA" w:eastAsia="uk-UA"/>
-        </w:rPr>
-        <w:drawing>
-          <wp:inline distT="0" distB="0" distL="0" distR="0" wp14:anchorId="27339264" wp14:editId="7E4A00E7">
-            <wp:extent cx="3453527" cy="2388358"/>
-            <wp:effectExtent l="0" t="0" r="0" b="0"/>
-            <wp:docPr id="38" name="Picture 38"/>
             <wp:cNvGraphicFramePr>
               <a:graphicFrameLocks xmlns:a="http://schemas.openxmlformats.org/drawingml/2006/main" noChangeAspect="1"/>
             </wp:cNvGraphicFramePr>
@@ -19945,7 +19938,7 @@
                   <pic:spPr>
                     <a:xfrm>
                       <a:off x="0" y="0"/>
-                      <a:ext cx="3470075" cy="2399802"/>
+                      <a:ext cx="5940425" cy="2395220"/>
                     </a:xfrm>
                     <a:prstGeom prst="rect">
                       <a:avLst/>
@@ -19963,10 +19956,84 @@
         <w:rPr>
           <w:lang w:val="uk-UA"/>
         </w:rPr>
-        <w:t xml:space="preserve">Потом </w:t>
-      </w:r>
-      <w:r>
-        <w:t>этот номер необходимо прописать в свойствах стороны стана:</w:t>
+        <w:t xml:space="preserve">Для </w:t>
+      </w:r>
+      <w:proofErr w:type="spellStart"/>
+      <w:r>
+        <w:rPr>
+          <w:lang w:val="uk-UA"/>
+        </w:rPr>
+        <w:t>тега</w:t>
+      </w:r>
+      <w:proofErr w:type="spellEnd"/>
+      <w:r>
+        <w:rPr>
+          <w:lang w:val="uk-UA"/>
+        </w:rPr>
+        <w:t xml:space="preserve"> </w:t>
+      </w:r>
+      <w:r>
+        <w:rPr>
+          <w:lang w:val="en-US"/>
+        </w:rPr>
+        <w:t>WATCH</w:t>
+      </w:r>
+      <w:r>
+        <w:t>_</w:t>
+      </w:r>
+      <w:r>
+        <w:rPr>
+          <w:lang w:val="en-US"/>
+        </w:rPr>
+        <w:t>DOG</w:t>
+      </w:r>
+      <w:r>
+        <w:rPr>
+          <w:lang w:val="uk-UA"/>
+        </w:rPr>
+        <w:t xml:space="preserve"> </w:t>
+      </w:r>
+      <w:r>
+        <w:t>необходимо указать</w:t>
+      </w:r>
+      <w:r>
+        <w:rPr>
+          <w:lang w:val="uk-UA"/>
+        </w:rPr>
+        <w:t xml:space="preserve"> </w:t>
+      </w:r>
+      <w:r>
+        <w:t>уникальный номер</w:t>
+      </w:r>
+      <w:r>
+        <w:rPr>
+          <w:lang w:val="uk-UA"/>
+        </w:rPr>
+        <w:t xml:space="preserve"> (</w:t>
+      </w:r>
+      <w:r>
+        <w:rPr>
+          <w:lang w:val="en-US"/>
+        </w:rPr>
+        <w:t>Numeric</w:t>
+      </w:r>
+      <w:r>
+        <w:t xml:space="preserve"> </w:t>
+      </w:r>
+      <w:r>
+        <w:rPr>
+          <w:lang w:val="en-US"/>
+        </w:rPr>
+        <w:t>ID</w:t>
+      </w:r>
+      <w:r>
+        <w:rPr>
+          <w:lang w:val="uk-UA"/>
+        </w:rPr>
+        <w:t>)</w:t>
+      </w:r>
+      <w:r>
+        <w:t xml:space="preserve"> по которому система будет определять какой контроллер используется на конкретной стороне стана:</w:t>
       </w:r>
     </w:p>
     <w:p>
@@ -19976,10 +20043,10 @@
           <w:lang w:val="uk-UA" w:eastAsia="uk-UA"/>
         </w:rPr>
         <w:drawing>
-          <wp:inline distT="0" distB="0" distL="0" distR="0" wp14:anchorId="58AC6D60" wp14:editId="1A27AF8D">
-            <wp:extent cx="5940425" cy="1405255"/>
-            <wp:effectExtent l="0" t="0" r="3175" b="4445"/>
-            <wp:docPr id="74" name="Picture 74"/>
+          <wp:inline distT="0" distB="0" distL="0" distR="0" wp14:anchorId="27339264" wp14:editId="7E4A00E7">
+            <wp:extent cx="3453527" cy="2388358"/>
+            <wp:effectExtent l="0" t="0" r="0" b="0"/>
+            <wp:docPr id="38" name="Picture 38"/>
             <wp:cNvGraphicFramePr>
               <a:graphicFrameLocks xmlns:a="http://schemas.openxmlformats.org/drawingml/2006/main" noChangeAspect="1"/>
             </wp:cNvGraphicFramePr>
@@ -19999,6 +20066,60 @@
                   <pic:spPr>
                     <a:xfrm>
                       <a:off x="0" y="0"/>
+                      <a:ext cx="3470075" cy="2399802"/>
+                    </a:xfrm>
+                    <a:prstGeom prst="rect">
+                      <a:avLst/>
+                    </a:prstGeom>
+                  </pic:spPr>
+                </pic:pic>
+              </a:graphicData>
+            </a:graphic>
+          </wp:inline>
+        </w:drawing>
+      </w:r>
+    </w:p>
+    <w:p>
+      <w:r>
+        <w:rPr>
+          <w:lang w:val="uk-UA"/>
+        </w:rPr>
+        <w:t xml:space="preserve">Потом </w:t>
+      </w:r>
+      <w:r>
+        <w:t>этот номер необходимо прописать в свойствах стороны стана:</w:t>
+      </w:r>
+    </w:p>
+    <w:p>
+      <w:r>
+        <w:rPr>
+          <w:noProof/>
+          <w:lang w:val="uk-UA" w:eastAsia="uk-UA"/>
+        </w:rPr>
+        <w:drawing>
+          <wp:inline distT="0" distB="0" distL="0" distR="0" wp14:anchorId="58AC6D60" wp14:editId="1A27AF8D">
+            <wp:extent cx="5940425" cy="1405255"/>
+            <wp:effectExtent l="0" t="0" r="3175" b="4445"/>
+            <wp:docPr id="74" name="Picture 74"/>
+            <wp:cNvGraphicFramePr>
+              <a:graphicFrameLocks xmlns:a="http://schemas.openxmlformats.org/drawingml/2006/main" noChangeAspect="1"/>
+            </wp:cNvGraphicFramePr>
+            <a:graphic xmlns:a="http://schemas.openxmlformats.org/drawingml/2006/main">
+              <a:graphicData uri="http://schemas.openxmlformats.org/drawingml/2006/picture">
+                <pic:pic xmlns:pic="http://schemas.openxmlformats.org/drawingml/2006/picture">
+                  <pic:nvPicPr>
+                    <pic:cNvPr id="1" name=""/>
+                    <pic:cNvPicPr/>
+                  </pic:nvPicPr>
+                  <pic:blipFill>
+                    <a:blip r:embed="rId89"/>
+                    <a:stretch>
+                      <a:fillRect/>
+                    </a:stretch>
+                  </pic:blipFill>
+                  <pic:spPr>
+                    <a:xfrm>
+                      <a:off x="0" y="0"/>
                       <a:ext cx="5940425" cy="1405255"/>
                     </a:xfrm>
                     <a:prstGeom prst="rect">
@@ -20014,10 +20135,7 @@
     </w:p>
     <w:p>
       <w:r>
-        <w:t>Указать таблицу в какую записывать данные</w:t>
-      </w:r>
-      <w:r>
-        <w:t xml:space="preserve"> – </w:t>
+        <w:t xml:space="preserve">Указать таблицу в какую записывать данные – </w:t>
       </w:r>
       <w:r>
         <w:rPr>
@@ -20081,7 +20199,7 @@
                     <pic:cNvPicPr/>
                   </pic:nvPicPr>
                   <pic:blipFill>
-                    <a:blip r:embed="rId89"/>
+                    <a:blip r:embed="rId90"/>
                     <a:stretch>
                       <a:fillRect/>
                     </a:stretch>
@@ -20289,13 +20407,7 @@
               <w:rPr>
                 <w:lang w:val="en-US"/>
               </w:rPr>
-              <w:t>WATCH_DOG_</w:t>
-            </w:r>
-            <w:r>
-              <w:rPr>
-                <w:lang w:val="en-US"/>
-              </w:rPr>
-              <w:t>NUMERICID</w:t>
+              <w:t>WATCH_DOG_NUMERICID</w:t>
             </w:r>
           </w:p>
         </w:tc>
@@ -20562,104 +20674,6 @@
             <wp:extent cx="5940425" cy="2818765"/>
             <wp:effectExtent l="0" t="0" r="3175" b="635"/>
             <wp:docPr id="1" name="Picture 1"/>
-            <wp:cNvGraphicFramePr>
-              <a:graphicFrameLocks xmlns:a="http://schemas.openxmlformats.org/drawingml/2006/main" noChangeAspect="1"/>
-            </wp:cNvGraphicFramePr>
-            <a:graphic xmlns:a="http://schemas.openxmlformats.org/drawingml/2006/main">
-              <a:graphicData uri="http://schemas.openxmlformats.org/drawingml/2006/picture">
-                <pic:pic xmlns:pic="http://schemas.openxmlformats.org/drawingml/2006/picture">
-                  <pic:nvPicPr>
-                    <pic:cNvPr id="1" name=""/>
-                    <pic:cNvPicPr/>
-                  </pic:nvPicPr>
-                  <pic:blipFill>
-                    <a:blip r:embed="rId90"/>
-                    <a:stretch>
-                      <a:fillRect/>
-                    </a:stretch>
-                  </pic:blipFill>
-                  <pic:spPr>
-                    <a:xfrm>
-                      <a:off x="0" y="0"/>
-                      <a:ext cx="5940425" cy="2818765"/>
-                    </a:xfrm>
-                    <a:prstGeom prst="rect">
-                      <a:avLst/>
-                    </a:prstGeom>
-                  </pic:spPr>
-                </pic:pic>
-              </a:graphicData>
-            </a:graphic>
-          </wp:inline>
-        </w:drawing>
-      </w:r>
-    </w:p>
-    <w:p>
-      <w:r>
-        <w:t xml:space="preserve">На закладке </w:t>
-      </w:r>
-      <w:r>
-        <w:rPr>
-          <w:lang w:val="en-US"/>
-        </w:rPr>
-        <w:t>Data</w:t>
-      </w:r>
-      <w:r>
-        <w:t xml:space="preserve"> </w:t>
-      </w:r>
-      <w:r>
-        <w:rPr>
-          <w:lang w:val="en-US"/>
-        </w:rPr>
-        <w:t>Map</w:t>
-      </w:r>
-      <w:r>
-        <w:t xml:space="preserve"> </w:t>
-      </w:r>
-      <w:r>
-        <w:t>указываем что и как записывать в базу.</w:t>
-      </w:r>
-    </w:p>
-    <w:p>
-      <w:r>
-        <w:lastRenderedPageBreak/>
-        <w:t xml:space="preserve">В рамках одной </w:t>
-      </w:r>
-      <w:r>
-        <w:rPr>
-          <w:lang w:val="en-US"/>
-        </w:rPr>
-        <w:t>Log</w:t>
-      </w:r>
-      <w:r>
-        <w:t xml:space="preserve"> </w:t>
-      </w:r>
-      <w:r>
-        <w:rPr>
-          <w:lang w:val="en-US"/>
-        </w:rPr>
-        <w:t>Group</w:t>
-      </w:r>
-      <w:r>
-        <w:t xml:space="preserve"> необходимо добавить все теги, с соответствующего устройства, что нужно записывать в базу:</w:t>
-      </w:r>
-    </w:p>
-    <w:p>
-      <w:pPr>
-        <w:rPr>
-          <w:lang w:val="en-US"/>
-        </w:rPr>
-      </w:pPr>
-      <w:r>
-        <w:rPr>
-          <w:noProof/>
-          <w:lang w:val="uk-UA" w:eastAsia="uk-UA"/>
-        </w:rPr>
-        <w:drawing>
-          <wp:inline distT="0" distB="0" distL="0" distR="0" wp14:anchorId="7C38B739" wp14:editId="26DA016A">
-            <wp:extent cx="5940425" cy="2470150"/>
-            <wp:effectExtent l="0" t="0" r="3175" b="6350"/>
-            <wp:docPr id="54" name="Picture 54"/>
             <wp:cNvGraphicFramePr>
               <a:graphicFrameLocks xmlns:a="http://schemas.openxmlformats.org/drawingml/2006/main" noChangeAspect="1"/>
             </wp:cNvGraphicFramePr>
@@ -20679,6 +20693,104 @@
                   <pic:spPr>
                     <a:xfrm>
                       <a:off x="0" y="0"/>
+                      <a:ext cx="5940425" cy="2818765"/>
+                    </a:xfrm>
+                    <a:prstGeom prst="rect">
+                      <a:avLst/>
+                    </a:prstGeom>
+                  </pic:spPr>
+                </pic:pic>
+              </a:graphicData>
+            </a:graphic>
+          </wp:inline>
+        </w:drawing>
+      </w:r>
+    </w:p>
+    <w:p>
+      <w:r>
+        <w:t xml:space="preserve">На закладке </w:t>
+      </w:r>
+      <w:r>
+        <w:rPr>
+          <w:lang w:val="en-US"/>
+        </w:rPr>
+        <w:t>Data</w:t>
+      </w:r>
+      <w:r>
+        <w:t xml:space="preserve"> </w:t>
+      </w:r>
+      <w:r>
+        <w:rPr>
+          <w:lang w:val="en-US"/>
+        </w:rPr>
+        <w:t>Map</w:t>
+      </w:r>
+      <w:r>
+        <w:t xml:space="preserve"> </w:t>
+      </w:r>
+      <w:r>
+        <w:t>указываем что и как записывать в базу.</w:t>
+      </w:r>
+    </w:p>
+    <w:p>
+      <w:r>
+        <w:lastRenderedPageBreak/>
+        <w:t xml:space="preserve">В рамках одной </w:t>
+      </w:r>
+      <w:r>
+        <w:rPr>
+          <w:lang w:val="en-US"/>
+        </w:rPr>
+        <w:t>Log</w:t>
+      </w:r>
+      <w:r>
+        <w:t xml:space="preserve"> </w:t>
+      </w:r>
+      <w:r>
+        <w:rPr>
+          <w:lang w:val="en-US"/>
+        </w:rPr>
+        <w:t>Group</w:t>
+      </w:r>
+      <w:r>
+        <w:t xml:space="preserve"> необходимо добавить все теги, с соответствующего устройства, что нужно записывать в базу:</w:t>
+      </w:r>
+    </w:p>
+    <w:p>
+      <w:pPr>
+        <w:rPr>
+          <w:lang w:val="en-US"/>
+        </w:rPr>
+      </w:pPr>
+      <w:r>
+        <w:rPr>
+          <w:noProof/>
+          <w:lang w:val="uk-UA" w:eastAsia="uk-UA"/>
+        </w:rPr>
+        <w:drawing>
+          <wp:inline distT="0" distB="0" distL="0" distR="0" wp14:anchorId="7C38B739" wp14:editId="26DA016A">
+            <wp:extent cx="5940425" cy="2470150"/>
+            <wp:effectExtent l="0" t="0" r="3175" b="6350"/>
+            <wp:docPr id="54" name="Picture 54"/>
+            <wp:cNvGraphicFramePr>
+              <a:graphicFrameLocks xmlns:a="http://schemas.openxmlformats.org/drawingml/2006/main" noChangeAspect="1"/>
+            </wp:cNvGraphicFramePr>
+            <a:graphic xmlns:a="http://schemas.openxmlformats.org/drawingml/2006/main">
+              <a:graphicData uri="http://schemas.openxmlformats.org/drawingml/2006/picture">
+                <pic:pic xmlns:pic="http://schemas.openxmlformats.org/drawingml/2006/picture">
+                  <pic:nvPicPr>
+                    <pic:cNvPr id="1" name=""/>
+                    <pic:cNvPicPr/>
+                  </pic:nvPicPr>
+                  <pic:blipFill>
+                    <a:blip r:embed="rId92"/>
+                    <a:stretch>
+                      <a:fillRect/>
+                    </a:stretch>
+                  </pic:blipFill>
+                  <pic:spPr>
+                    <a:xfrm>
+                      <a:off x="0" y="0"/>
                       <a:ext cx="5940425" cy="2470150"/>
                     </a:xfrm>
                     <a:prstGeom prst="rect">
@@ -20735,7 +20847,7 @@
                     </pic:cNvPicPr>
                   </pic:nvPicPr>
                   <pic:blipFill>
-                    <a:blip r:embed="rId92">
+                    <a:blip r:embed="rId93">
                       <a:extLst>
                         <a:ext uri="{28A0092B-C50C-407E-A947-70E740481C1C}">
                           <a14:useLocalDpi xmlns:a14="http://schemas.microsoft.com/office/drawing/2010/main" val="0"/>
@@ -21718,7 +21830,7 @@
                     <pic:cNvPicPr/>
                   </pic:nvPicPr>
                   <pic:blipFill>
-                    <a:blip r:embed="rId93"/>
+                    <a:blip r:embed="rId94"/>
                     <a:stretch>
                       <a:fillRect/>
                     </a:stretch>
@@ -21788,13 +21900,7 @@
         <w:t xml:space="preserve"> необходимо добавить все теги, с соответствующего устройства, что нужно записывать в базу:</w:t>
       </w:r>
     </w:p>
-    <w:p>
-      <w:pPr>
-        <w:rPr>
-          <w:lang w:val="en-US"/>
-        </w:rPr>
-      </w:pPr>
-    </w:p>
+    <w:p/>
     <w:p>
       <w:pPr>
         <w:rPr>
@@ -21822,7 +21928,7 @@
                     <pic:cNvPicPr/>
                   </pic:nvPicPr>
                   <pic:blipFill>
-                    <a:blip r:embed="rId94"/>
+                    <a:blip r:embed="rId95"/>
                     <a:stretch>
                       <a:fillRect/>
                     </a:stretch>
@@ -21885,7 +21991,7 @@
                     <pic:cNvPicPr/>
                   </pic:nvPicPr>
                   <pic:blipFill>
-                    <a:blip r:embed="rId95"/>
+                    <a:blip r:embed="rId96"/>
                     <a:stretch>
                       <a:fillRect/>
                     </a:stretch>
@@ -22460,7 +22566,7 @@
                     <pic:cNvPicPr/>
                   </pic:nvPicPr>
                   <pic:blipFill>
-                    <a:blip r:embed="rId96"/>
+                    <a:blip r:embed="rId97"/>
                     <a:stretch>
                       <a:fillRect/>
                     </a:stretch>
@@ -22509,7 +22615,7 @@
                     <pic:cNvPicPr/>
                   </pic:nvPicPr>
                   <pic:blipFill>
-                    <a:blip r:embed="rId97"/>
+                    <a:blip r:embed="rId98"/>
                     <a:stretch>
                       <a:fillRect/>
                     </a:stretch>
@@ -22557,7 +22663,7 @@
                     <pic:cNvPicPr/>
                   </pic:nvPicPr>
                   <pic:blipFill>
-                    <a:blip r:embed="rId98"/>
+                    <a:blip r:embed="rId99"/>
                     <a:stretch>
                       <a:fillRect/>
                     </a:stretch>
@@ -22831,10 +22937,7 @@
           </w:tcPr>
           <w:p>
             <w:r>
-              <w:t>Порт</w:t>
-            </w:r>
-            <w:r>
-              <w:t xml:space="preserve"> </w:t>
+              <w:t xml:space="preserve">Порт </w:t>
             </w:r>
             <w:r>
               <w:rPr>
@@ -23274,7 +23377,7 @@
                     <pic:cNvPicPr/>
                   </pic:nvPicPr>
                   <pic:blipFill>
-                    <a:blip r:embed="rId99"/>
+                    <a:blip r:embed="rId100"/>
                     <a:stretch>
                       <a:fillRect/>
                     </a:stretch>
@@ -23674,15 +23777,7 @@
         <w:t>KEP</w:t>
       </w:r>
       <w:r>
-        <w:t xml:space="preserve"> сервера</w:t>
-      </w:r>
-      <w:proofErr w:type="gramStart"/>
-      <w:r>
-        <w:t xml:space="preserve">. </w:t>
-      </w:r>
-      <w:proofErr w:type="gramEnd"/>
-      <w:r>
-        <w:t xml:space="preserve">Для этого необходимо открыть </w:t>
+        <w:t xml:space="preserve"> сервера. Для этого необходимо открыть </w:t>
       </w:r>
       <w:r>
         <w:rPr>
@@ -23796,134 +23891,6 @@
             <wp:extent cx="4578824" cy="3533739"/>
             <wp:effectExtent l="0" t="0" r="0" b="0"/>
             <wp:docPr id="77" name="Picture 77"/>
-            <wp:cNvGraphicFramePr>
-              <a:graphicFrameLocks xmlns:a="http://schemas.openxmlformats.org/drawingml/2006/main" noChangeAspect="1"/>
-            </wp:cNvGraphicFramePr>
-            <a:graphic xmlns:a="http://schemas.openxmlformats.org/drawingml/2006/main">
-              <a:graphicData uri="http://schemas.openxmlformats.org/drawingml/2006/picture">
-                <pic:pic xmlns:pic="http://schemas.openxmlformats.org/drawingml/2006/picture">
-                  <pic:nvPicPr>
-                    <pic:cNvPr id="1" name=""/>
-                    <pic:cNvPicPr/>
-                  </pic:nvPicPr>
-                  <pic:blipFill>
-                    <a:blip r:embed="rId100"/>
-                    <a:stretch>
-                      <a:fillRect/>
-                    </a:stretch>
-                  </pic:blipFill>
-                  <pic:spPr>
-                    <a:xfrm>
-                      <a:off x="0" y="0"/>
-                      <a:ext cx="4583164" cy="3537089"/>
-                    </a:xfrm>
-                    <a:prstGeom prst="rect">
-                      <a:avLst/>
-                    </a:prstGeom>
-                  </pic:spPr>
-                </pic:pic>
-              </a:graphicData>
-            </a:graphic>
-          </wp:inline>
-        </w:drawing>
-      </w:r>
-    </w:p>
-    <w:p>
-      <w:r>
-        <w:t xml:space="preserve">Для просмотра ошибок работы службы необходимо использовать </w:t>
-      </w:r>
-      <w:r>
-        <w:rPr>
-          <w:lang w:val="en-US"/>
-        </w:rPr>
-        <w:t>Windows</w:t>
-      </w:r>
-      <w:r>
-        <w:t xml:space="preserve"> </w:t>
-      </w:r>
-      <w:r>
-        <w:rPr>
-          <w:lang w:val="en-US"/>
-        </w:rPr>
-        <w:t>Event</w:t>
-      </w:r>
-      <w:r>
-        <w:t xml:space="preserve"> </w:t>
-      </w:r>
-      <w:r>
-        <w:rPr>
-          <w:lang w:val="en-US"/>
-        </w:rPr>
-        <w:t>Viewer</w:t>
-      </w:r>
-      <w:r>
-        <w:rPr>
-          <w:lang w:val="uk-UA"/>
-        </w:rPr>
-        <w:t xml:space="preserve">, </w:t>
-      </w:r>
-      <w:r>
-        <w:t>ошибки записываются</w:t>
-      </w:r>
-      <w:r>
-        <w:rPr>
-          <w:lang w:val="uk-UA"/>
-        </w:rPr>
-        <w:t xml:space="preserve"> в </w:t>
-      </w:r>
-      <w:proofErr w:type="gramStart"/>
-      <w:r>
-        <w:t xml:space="preserve">группу </w:t>
-      </w:r>
-      <w:r>
-        <w:rPr>
-          <w:lang w:val="uk-UA"/>
-        </w:rPr>
-        <w:t xml:space="preserve"> </w:t>
-      </w:r>
-      <w:r>
-        <w:rPr>
-          <w:lang w:val="en-US"/>
-        </w:rPr>
-        <w:t>AM</w:t>
-      </w:r>
-      <w:r>
-        <w:t>.</w:t>
-      </w:r>
-      <w:proofErr w:type="spellStart"/>
-      <w:r>
-        <w:rPr>
-          <w:lang w:val="en-US"/>
-        </w:rPr>
-        <w:t>OPCCommandsSenderService</w:t>
-      </w:r>
-      <w:proofErr w:type="spellEnd"/>
-      <w:proofErr w:type="gramEnd"/>
-      <w:r>
-        <w:t>.</w:t>
-      </w:r>
-      <w:r>
-        <w:rPr>
-          <w:lang w:val="en-US"/>
-        </w:rPr>
-        <w:t>Log</w:t>
-      </w:r>
-      <w:r>
-        <w:t>:</w:t>
-      </w:r>
-    </w:p>
-    <w:p>
-      <w:r>
-        <w:rPr>
-          <w:noProof/>
-          <w:lang w:val="uk-UA" w:eastAsia="uk-UA"/>
-        </w:rPr>
-        <w:lastRenderedPageBreak/>
-        <w:drawing>
-          <wp:inline distT="0" distB="0" distL="0" distR="0" wp14:anchorId="7F24AFAA" wp14:editId="2CEE9317">
-            <wp:extent cx="5940425" cy="4123690"/>
-            <wp:effectExtent l="0" t="0" r="3175" b="0"/>
-            <wp:docPr id="79" name="Picture 79"/>
             <wp:cNvGraphicFramePr>
               <a:graphicFrameLocks xmlns:a="http://schemas.openxmlformats.org/drawingml/2006/main" noChangeAspect="1"/>
             </wp:cNvGraphicFramePr>
@@ -23943,6 +23910,134 @@
                   <pic:spPr>
                     <a:xfrm>
                       <a:off x="0" y="0"/>
+                      <a:ext cx="4583164" cy="3537089"/>
+                    </a:xfrm>
+                    <a:prstGeom prst="rect">
+                      <a:avLst/>
+                    </a:prstGeom>
+                  </pic:spPr>
+                </pic:pic>
+              </a:graphicData>
+            </a:graphic>
+          </wp:inline>
+        </w:drawing>
+      </w:r>
+    </w:p>
+    <w:p>
+      <w:r>
+        <w:t xml:space="preserve">Для просмотра ошибок работы службы необходимо использовать </w:t>
+      </w:r>
+      <w:r>
+        <w:rPr>
+          <w:lang w:val="en-US"/>
+        </w:rPr>
+        <w:t>Windows</w:t>
+      </w:r>
+      <w:r>
+        <w:t xml:space="preserve"> </w:t>
+      </w:r>
+      <w:r>
+        <w:rPr>
+          <w:lang w:val="en-US"/>
+        </w:rPr>
+        <w:t>Event</w:t>
+      </w:r>
+      <w:r>
+        <w:t xml:space="preserve"> </w:t>
+      </w:r>
+      <w:r>
+        <w:rPr>
+          <w:lang w:val="en-US"/>
+        </w:rPr>
+        <w:t>Viewer</w:t>
+      </w:r>
+      <w:r>
+        <w:rPr>
+          <w:lang w:val="uk-UA"/>
+        </w:rPr>
+        <w:t xml:space="preserve">, </w:t>
+      </w:r>
+      <w:r>
+        <w:t>ошибки записываются</w:t>
+      </w:r>
+      <w:r>
+        <w:rPr>
+          <w:lang w:val="uk-UA"/>
+        </w:rPr>
+        <w:t xml:space="preserve"> в </w:t>
+      </w:r>
+      <w:proofErr w:type="gramStart"/>
+      <w:r>
+        <w:t xml:space="preserve">группу </w:t>
+      </w:r>
+      <w:r>
+        <w:rPr>
+          <w:lang w:val="uk-UA"/>
+        </w:rPr>
+        <w:t xml:space="preserve"> </w:t>
+      </w:r>
+      <w:r>
+        <w:rPr>
+          <w:lang w:val="en-US"/>
+        </w:rPr>
+        <w:t>AM</w:t>
+      </w:r>
+      <w:r>
+        <w:t>.</w:t>
+      </w:r>
+      <w:proofErr w:type="spellStart"/>
+      <w:r>
+        <w:rPr>
+          <w:lang w:val="en-US"/>
+        </w:rPr>
+        <w:t>OPCCommandsSenderService</w:t>
+      </w:r>
+      <w:proofErr w:type="spellEnd"/>
+      <w:proofErr w:type="gramEnd"/>
+      <w:r>
+        <w:t>.</w:t>
+      </w:r>
+      <w:r>
+        <w:rPr>
+          <w:lang w:val="en-US"/>
+        </w:rPr>
+        <w:t>Log</w:t>
+      </w:r>
+      <w:r>
+        <w:t>:</w:t>
+      </w:r>
+    </w:p>
+    <w:p>
+      <w:r>
+        <w:rPr>
+          <w:noProof/>
+          <w:lang w:val="uk-UA" w:eastAsia="uk-UA"/>
+        </w:rPr>
+        <w:lastRenderedPageBreak/>
+        <w:drawing>
+          <wp:inline distT="0" distB="0" distL="0" distR="0" wp14:anchorId="7F24AFAA" wp14:editId="2CEE9317">
+            <wp:extent cx="5940425" cy="4123690"/>
+            <wp:effectExtent l="0" t="0" r="3175" b="0"/>
+            <wp:docPr id="79" name="Picture 79"/>
+            <wp:cNvGraphicFramePr>
+              <a:graphicFrameLocks xmlns:a="http://schemas.openxmlformats.org/drawingml/2006/main" noChangeAspect="1"/>
+            </wp:cNvGraphicFramePr>
+            <a:graphic xmlns:a="http://schemas.openxmlformats.org/drawingml/2006/main">
+              <a:graphicData uri="http://schemas.openxmlformats.org/drawingml/2006/picture">
+                <pic:pic xmlns:pic="http://schemas.openxmlformats.org/drawingml/2006/picture">
+                  <pic:nvPicPr>
+                    <pic:cNvPr id="1" name=""/>
+                    <pic:cNvPicPr/>
+                  </pic:nvPicPr>
+                  <pic:blipFill>
+                    <a:blip r:embed="rId102"/>
+                    <a:stretch>
+                      <a:fillRect/>
+                    </a:stretch>
+                  </pic:blipFill>
+                  <pic:spPr>
+                    <a:xfrm>
+                      <a:off x="0" y="0"/>
                       <a:ext cx="5940425" cy="4123690"/>
                     </a:xfrm>
                     <a:prstGeom prst="rect">
@@ -24026,13 +24121,7 @@
         <w:rPr>
           <w:lang w:val="en-US"/>
         </w:rPr>
-        <w:t xml:space="preserve"> (</w:t>
-      </w:r>
-      <w:r>
-        <w:rPr>
-          <w:lang w:val="en-US"/>
-        </w:rPr>
-        <w:t>ASP</w:t>
+        <w:t xml:space="preserve"> (ASP</w:t>
       </w:r>
       <w:r>
         <w:rPr>
@@ -24056,13 +24145,7 @@
         <w:rPr>
           <w:lang w:val="en-US"/>
         </w:rPr>
-        <w:t>Impersonation</w:t>
-      </w:r>
-      <w:r>
-        <w:rPr>
-          <w:lang w:val="en-US"/>
-        </w:rPr>
-        <w:t xml:space="preserve"> </w:t>
+        <w:t xml:space="preserve">Impersonation </w:t>
       </w:r>
       <w:r>
         <w:rPr>
@@ -24745,13 +24828,7 @@
         <w:t xml:space="preserve">Для </w:t>
       </w:r>
       <w:r>
-        <w:t xml:space="preserve">изменения логики формирования запроса к </w:t>
-      </w:r>
-      <w:r>
-        <w:t>SAP</w:t>
-      </w:r>
-      <w:r>
-        <w:t xml:space="preserve"> сервису необходимо править процедуру </w:t>
+        <w:t xml:space="preserve">изменения логики формирования запроса к SAP сервису необходимо править процедуру </w:t>
       </w:r>
       <w:proofErr w:type="spellStart"/>
       <w:r>
@@ -24774,11 +24851,6 @@
       </w:r>
     </w:p>
     <w:p>
-      <w:pPr>
-        <w:rPr>
-          <w:lang w:val="en-US"/>
-        </w:rPr>
-      </w:pPr>
       <w:r>
         <w:t>Настройки</w:t>
       </w:r>
@@ -25205,8 +25277,6 @@
               </w:rPr>
               <w:t>отбраковка, сортировка…)</w:t>
             </w:r>
-            <w:bookmarkStart w:id="14" w:name="_GoBack"/>
-            <w:bookmarkEnd w:id="14"/>
             <w:r>
               <w:rPr>
                 <w:lang w:val="ru-RU"/>
@@ -25251,6 +25321,71 @@
       </w:pPr>
     </w:p>
     <w:p>
+      <w:r>
+        <w:rPr>
+          <w:b/>
+        </w:rPr>
+        <w:t xml:space="preserve">Примечание: </w:t>
+      </w:r>
+      <w:r>
+        <w:t>Для папки где находится веб сервис, необходимо что бы</w:t>
+      </w:r>
+      <w:r>
+        <w:t xml:space="preserve"> были права доступа на чтение, выполнение и просмотр содержимого папок для группы Пользователи (т.е. все пользователи):</w:t>
+      </w:r>
+    </w:p>
+    <w:p>
+      <w:pPr>
+        <w:jc w:val="center"/>
+        <w:rPr>
+          <w:lang w:val="uk-UA"/>
+        </w:rPr>
+      </w:pPr>
+      <w:r>
+        <w:rPr>
+          <w:noProof/>
+          <w:lang w:val="uk-UA" w:eastAsia="uk-UA"/>
+        </w:rPr>
+        <w:drawing>
+          <wp:inline distT="0" distB="0" distL="0" distR="0" wp14:anchorId="03CF6DCE" wp14:editId="0697475F">
+            <wp:extent cx="3590476" cy="4647619"/>
+            <wp:effectExtent l="0" t="0" r="0" b="635"/>
+            <wp:docPr id="31" name="Picture 31"/>
+            <wp:cNvGraphicFramePr>
+              <a:graphicFrameLocks xmlns:a="http://schemas.openxmlformats.org/drawingml/2006/main" noChangeAspect="1"/>
+            </wp:cNvGraphicFramePr>
+            <a:graphic xmlns:a="http://schemas.openxmlformats.org/drawingml/2006/main">
+              <a:graphicData uri="http://schemas.openxmlformats.org/drawingml/2006/picture">
+                <pic:pic xmlns:pic="http://schemas.openxmlformats.org/drawingml/2006/picture">
+                  <pic:nvPicPr>
+                    <pic:cNvPr id="1" name=""/>
+                    <pic:cNvPicPr/>
+                  </pic:nvPicPr>
+                  <pic:blipFill>
+                    <a:blip r:embed="rId103"/>
+                    <a:stretch>
+                      <a:fillRect/>
+                    </a:stretch>
+                  </pic:blipFill>
+                  <pic:spPr>
+                    <a:xfrm>
+                      <a:off x="0" y="0"/>
+                      <a:ext cx="3590476" cy="4647619"/>
+                    </a:xfrm>
+                    <a:prstGeom prst="rect">
+                      <a:avLst/>
+                    </a:prstGeom>
+                  </pic:spPr>
+                </pic:pic>
+              </a:graphicData>
+            </a:graphic>
+          </wp:inline>
+        </w:drawing>
+      </w:r>
+      <w:bookmarkStart w:id="14" w:name="_GoBack"/>
+      <w:bookmarkEnd w:id="14"/>
+    </w:p>
+    <w:p>
       <w:pPr>
         <w:pStyle w:val="Heading1"/>
       </w:pPr>
@@ -25263,6 +25398,7 @@
     </w:p>
     <w:p>
       <w:r>
+        <w:lastRenderedPageBreak/>
         <w:t>Если пользователь не имеет права выполнить определенное действие (</w:t>
       </w:r>
       <w:r>
@@ -25330,7 +25466,7 @@
       <w:r>
         <w:t xml:space="preserve"> (</w:t>
       </w:r>
-      <w:hyperlink r:id="rId102" w:history="1">
+      <w:hyperlink r:id="rId104" w:history="1">
         <w:r>
           <w:rPr>
             <w:rStyle w:val="Hyperlink"/>
@@ -25488,7 +25624,7 @@
         </w:rPr>
         <w:t xml:space="preserve">\shellrunas.exe "C:\Program Files\Internet Explorer\iexplore.exe" </w:t>
       </w:r>
-      <w:hyperlink r:id="rId103" w:anchor="/ru/marker" w:history="1">
+      <w:hyperlink r:id="rId105" w:anchor="/ru/marker" w:history="1">
         <w:r>
           <w:rPr>
             <w:rStyle w:val="Hyperlink"/>
@@ -27025,6 +27161,7 @@
     <w:lsdException w:name="HTML Sample" w:semiHidden="1" w:unhideWhenUsed="1"/>
     <w:lsdException w:name="HTML Typewriter" w:semiHidden="1" w:unhideWhenUsed="1"/>
     <w:lsdException w:name="HTML Variable" w:semiHidden="1" w:unhideWhenUsed="1"/>
+    <w:lsdException w:name="Normal Table" w:semiHidden="1" w:unhideWhenUsed="1"/>
     <w:lsdException w:name="annotation subject" w:semiHidden="1" w:unhideWhenUsed="1"/>
     <w:lsdException w:name="No List" w:semiHidden="1" w:unhideWhenUsed="1"/>
     <w:lsdException w:name="Outline List 1" w:semiHidden="1" w:unhideWhenUsed="1"/>
@@ -27070,9 +27207,11 @@
     <w:lsdException w:name="Table Subtle 1" w:semiHidden="1" w:unhideWhenUsed="1"/>
     <w:lsdException w:name="Table Subtle 2" w:semiHidden="1" w:unhideWhenUsed="1"/>
     <w:lsdException w:name="Table Web 1" w:semiHidden="1" w:unhideWhenUsed="1"/>
+    <w:lsdException w:name="Table Web 2" w:semiHidden="1" w:unhideWhenUsed="1"/>
     <w:lsdException w:name="Table Web 3" w:semiHidden="1" w:unhideWhenUsed="1"/>
     <w:lsdException w:name="Balloon Text" w:semiHidden="1" w:unhideWhenUsed="1"/>
     <w:lsdException w:name="Table Grid" w:uiPriority="39"/>
+    <w:lsdException w:name="Table Theme" w:semiHidden="1" w:unhideWhenUsed="1"/>
     <w:lsdException w:name="Placeholder Text" w:semiHidden="1"/>
     <w:lsdException w:name="No Spacing" w:uiPriority="1" w:qFormat="1"/>
     <w:lsdException w:name="Light Shading" w:uiPriority="60"/>

</xml_diff>